<commit_message>
added blurb in the implementation section
</commit_message>
<xml_diff>
--- a/src/FinalProject.docx
+++ b/src/FinalProject.docx
@@ -1,6 +1,6 @@
 
 <file path=word/document.xml><?xml version="1.0" encoding="utf-8"?>
-<w:document xmlns:wpc="http://schemas.microsoft.com/office/word/2010/wordprocessingCanvas" xmlns:mc="http://schemas.openxmlformats.org/markup-compatibility/2006" xmlns:o="urn:schemas-microsoft-com:office:office" xmlns:r="http://schemas.openxmlformats.org/officeDocument/2006/relationships" xmlns:m="http://schemas.openxmlformats.org/officeDocument/2006/math" xmlns:v="urn:schemas-microsoft-com:vml" xmlns:wp14="http://schemas.microsoft.com/office/word/2010/wordprocessingDrawing" xmlns:wp="http://schemas.openxmlformats.org/drawingml/2006/wordprocessingDrawing" xmlns:w10="urn:schemas-microsoft-com:office:word" xmlns:w="http://schemas.openxmlformats.org/wordprocessingml/2006/main" xmlns:w14="http://schemas.microsoft.com/office/word/2010/wordml" xmlns:wpg="http://schemas.microsoft.com/office/word/2010/wordprocessingGroup" xmlns:wpi="http://schemas.microsoft.com/office/word/2010/wordprocessingInk" xmlns:wne="http://schemas.microsoft.com/office/word/2006/wordml" xmlns:wps="http://schemas.microsoft.com/office/word/2010/wordprocessingShape" mc:Ignorable="w14 wp14">
+<w:document xmlns:wpc="http://schemas.microsoft.com/office/word/2010/wordprocessingCanvas" xmlns:mo="http://schemas.microsoft.com/office/mac/office/2008/main" xmlns:mc="http://schemas.openxmlformats.org/markup-compatibility/2006" xmlns:mv="urn:schemas-microsoft-com:mac:vml" xmlns:o="urn:schemas-microsoft-com:office:office" xmlns:r="http://schemas.openxmlformats.org/officeDocument/2006/relationships" xmlns:m="http://schemas.openxmlformats.org/officeDocument/2006/math" xmlns:v="urn:schemas-microsoft-com:vml" xmlns:wp14="http://schemas.microsoft.com/office/word/2010/wordprocessingDrawing" xmlns:wp="http://schemas.openxmlformats.org/drawingml/2006/wordprocessingDrawing" xmlns:w10="urn:schemas-microsoft-com:office:word" xmlns:w="http://schemas.openxmlformats.org/wordprocessingml/2006/main" xmlns:w14="http://schemas.microsoft.com/office/word/2010/wordml" xmlns:w15="http://schemas.microsoft.com/office/word/2012/wordml" xmlns:wpg="http://schemas.microsoft.com/office/word/2010/wordprocessingGroup" xmlns:wpi="http://schemas.microsoft.com/office/word/2010/wordprocessingInk" xmlns:wne="http://schemas.microsoft.com/office/word/2006/wordml" xmlns:wps="http://schemas.microsoft.com/office/word/2010/wordprocessingShape" mc:Ignorable="w14 w15 wp14">
   <w:body>
     <w:p/>
     <w:p/>
@@ -75,11 +75,19 @@
           <w:rFonts w:ascii="Arial" w:hAnsi="Arial" w:cs="Arial"/>
         </w:rPr>
       </w:pPr>
-      <w:r>
-        <w:rPr>
-          <w:rFonts w:ascii="Arial" w:hAnsi="Arial" w:cs="Arial"/>
-        </w:rPr>
-        <w:t>Prabhdeep Singh</w:t>
+      <w:proofErr w:type="spellStart"/>
+      <w:r>
+        <w:rPr>
+          <w:rFonts w:ascii="Arial" w:hAnsi="Arial" w:cs="Arial"/>
+        </w:rPr>
+        <w:t>Prabhdeep</w:t>
+      </w:r>
+      <w:proofErr w:type="spellEnd"/>
+      <w:r>
+        <w:rPr>
+          <w:rFonts w:ascii="Arial" w:hAnsi="Arial" w:cs="Arial"/>
+        </w:rPr>
+        <w:t xml:space="preserve"> Singh</w:t>
       </w:r>
     </w:p>
     <w:p>
@@ -271,7 +279,21 @@
         <w:rPr>
           <w:rFonts w:ascii="Arial" w:hAnsi="Arial" w:cs="Arial"/>
         </w:rPr>
-        <w:t xml:space="preserve"> can be traffic conditions, location, time of day, etc... For example, on a rainy night I might like to listen to a classical song, but on sunny day I like an upbeat, party song. </w:t>
+        <w:t xml:space="preserve"> can be traffic conditions, location, time of day, </w:t>
+      </w:r>
+      <w:proofErr w:type="spellStart"/>
+      <w:r>
+        <w:rPr>
+          <w:rFonts w:ascii="Arial" w:hAnsi="Arial" w:cs="Arial"/>
+        </w:rPr>
+        <w:t>etc</w:t>
+      </w:r>
+      <w:proofErr w:type="spellEnd"/>
+      <w:r>
+        <w:rPr>
+          <w:rFonts w:ascii="Arial" w:hAnsi="Arial" w:cs="Arial"/>
+        </w:rPr>
+        <w:t xml:space="preserve">... For example, on a rainy night I might like to listen to a classical song, but on sunny day I like an upbeat, party song. </w:t>
       </w:r>
       <w:r>
         <w:rPr>
@@ -426,7 +448,21 @@
         <w:rPr>
           <w:rFonts w:ascii="Arial" w:hAnsi="Arial" w:cs="Arial"/>
         </w:rPr>
-        <w:t xml:space="preserve">find the weighted average of the change in rating for that user. All context dimensions had equal weights except the no context given dimension which had ½ of the weight. This means that we assumed that the time of day has the same impact as weather, traffic conditions, etc… </w:t>
+        <w:t xml:space="preserve">find the weighted average of the change in rating for that user. All context dimensions had equal weights except the no context given dimension which had ½ of the weight. This means that we assumed that the time of day has the same impact as weather, traffic conditions, </w:t>
+      </w:r>
+      <w:proofErr w:type="spellStart"/>
+      <w:r>
+        <w:rPr>
+          <w:rFonts w:ascii="Arial" w:hAnsi="Arial" w:cs="Arial"/>
+        </w:rPr>
+        <w:t>etc</w:t>
+      </w:r>
+      <w:proofErr w:type="spellEnd"/>
+      <w:r>
+        <w:rPr>
+          <w:rFonts w:ascii="Arial" w:hAnsi="Arial" w:cs="Arial"/>
+        </w:rPr>
+        <w:t xml:space="preserve">… </w:t>
       </w:r>
       <w:r>
         <w:rPr>
@@ -529,8 +565,22 @@
         <w:rPr>
           <w:rFonts w:ascii="Arial" w:hAnsi="Arial" w:cs="Arial"/>
         </w:rPr>
-        <w:t>The project was implemented in python and used our own code except the following libraries</w:t>
-      </w:r>
+        <w:t xml:space="preserve">The project was implemented in python and used our own code except </w:t>
+      </w:r>
+      <w:r>
+        <w:rPr>
+          <w:rFonts w:ascii="Arial" w:hAnsi="Arial" w:cs="Arial"/>
+        </w:rPr>
+        <w:t xml:space="preserve">a few external libraries. </w:t>
+      </w:r>
+      <w:r>
+        <w:rPr>
+          <w:rFonts w:ascii="Arial" w:hAnsi="Arial" w:cs="Arial"/>
+        </w:rPr>
+        <w:t>The CSR class created for programming assignments 1, 2, and 3 was utilized and extended upon for the project. The following external libraries were used</w:t>
+      </w:r>
+      <w:bookmarkStart w:id="0" w:name="_GoBack"/>
+      <w:bookmarkEnd w:id="0"/>
     </w:p>
     <w:p>
       <w:pPr>
@@ -545,7 +595,7 @@
         </w:rPr>
         <w:t xml:space="preserve">math          </w:t>
       </w:r>
-      <w:hyperlink r:id="rId5" w:history="1">
+      <w:hyperlink r:id="rId4" w:history="1">
         <w:r>
           <w:rPr>
             <w:rStyle w:val="Hyperlink"/>
@@ -562,13 +612,21 @@
           <w:rFonts w:ascii="Arial" w:hAnsi="Arial" w:cs="Arial"/>
         </w:rPr>
       </w:pPr>
-      <w:r>
-        <w:rPr>
-          <w:rFonts w:ascii="Arial" w:hAnsi="Arial" w:cs="Arial"/>
-        </w:rPr>
-        <w:t xml:space="preserve">numpy       </w:t>
-      </w:r>
-      <w:hyperlink r:id="rId6" w:history="1">
+      <w:proofErr w:type="spellStart"/>
+      <w:r>
+        <w:rPr>
+          <w:rFonts w:ascii="Arial" w:hAnsi="Arial" w:cs="Arial"/>
+        </w:rPr>
+        <w:t>numpy</w:t>
+      </w:r>
+      <w:proofErr w:type="spellEnd"/>
+      <w:r>
+        <w:rPr>
+          <w:rFonts w:ascii="Arial" w:hAnsi="Arial" w:cs="Arial"/>
+        </w:rPr>
+        <w:t xml:space="preserve">       </w:t>
+      </w:r>
+      <w:hyperlink r:id="rId5" w:history="1">
         <w:r>
           <w:rPr>
             <w:rStyle w:val="Hyperlink"/>
@@ -585,26 +643,27 @@
           <w:rFonts w:ascii="Arial" w:hAnsi="Arial" w:cs="Arial"/>
         </w:rPr>
       </w:pPr>
-      <w:r>
-        <w:rPr>
-          <w:rFonts w:ascii="Arial" w:hAnsi="Arial" w:cs="Arial"/>
-        </w:rPr>
-        <w:t xml:space="preserve">os.path       </w:t>
-      </w:r>
-      <w:hyperlink r:id="rId7" w:history="1">
+      <w:proofErr w:type="spellStart"/>
+      <w:r>
+        <w:rPr>
+          <w:rFonts w:ascii="Arial" w:hAnsi="Arial" w:cs="Arial"/>
+        </w:rPr>
+        <w:t>os.path</w:t>
+      </w:r>
+      <w:proofErr w:type="spellEnd"/>
+      <w:r>
+        <w:rPr>
+          <w:rFonts w:ascii="Arial" w:hAnsi="Arial" w:cs="Arial"/>
+        </w:rPr>
+        <w:t xml:space="preserve">       </w:t>
+      </w:r>
+      <w:hyperlink r:id="rId6" w:history="1">
         <w:r>
           <w:rPr>
             <w:rStyle w:val="Hyperlink"/>
             <w:rFonts w:ascii="Arial" w:hAnsi="Arial" w:cs="Arial"/>
           </w:rPr>
-          <w:t>https://docs.python.org/2/librar</w:t>
-        </w:r>
-        <w:r>
-          <w:rPr>
-            <w:rStyle w:val="Hyperlink"/>
-            <w:rFonts w:ascii="Arial" w:hAnsi="Arial" w:cs="Arial"/>
-          </w:rPr>
-          <w:t>y/os.path.html</w:t>
+          <w:t>https://docs.python.org/2/library/os.path.html</w:t>
         </w:r>
       </w:hyperlink>
     </w:p>
@@ -621,7 +680,7 @@
         </w:rPr>
         <w:t xml:space="preserve">random       </w:t>
       </w:r>
-      <w:hyperlink r:id="rId8" w:history="1">
+      <w:hyperlink r:id="rId7" w:history="1">
         <w:r>
           <w:rPr>
             <w:rStyle w:val="Hyperlink"/>
@@ -642,9 +701,10 @@
         <w:rPr>
           <w:rFonts w:ascii="Arial" w:hAnsi="Arial" w:cs="Arial"/>
         </w:rPr>
+        <w:lastRenderedPageBreak/>
         <w:t xml:space="preserve">collections  </w:t>
       </w:r>
-      <w:hyperlink r:id="rId9" w:history="1">
+      <w:hyperlink r:id="rId8" w:history="1">
         <w:r>
           <w:rPr>
             <w:rStyle w:val="Hyperlink"/>
@@ -666,7 +726,6 @@
           <w:rFonts w:ascii="Arial" w:hAnsi="Arial" w:cs="Arial"/>
           <w:b/>
         </w:rPr>
-        <w:lastRenderedPageBreak/>
         <w:t>Dataset</w:t>
       </w:r>
       <w:r>
@@ -689,27 +748,13 @@
         </w:rPr>
         <w:t xml:space="preserve">The data set is a public data and can be found </w:t>
       </w:r>
-      <w:hyperlink r:id="rId10" w:history="1">
+      <w:hyperlink r:id="rId9" w:history="1">
         <w:r>
           <w:rPr>
             <w:rStyle w:val="Hyperlink"/>
             <w:rFonts w:ascii="Arial" w:hAnsi="Arial" w:cs="Arial"/>
           </w:rPr>
-          <w:t>https://github.com/irecsys/CARSKit/blob/master/</w:t>
-        </w:r>
-        <w:r>
-          <w:rPr>
-            <w:rStyle w:val="Hyperlink"/>
-            <w:rFonts w:ascii="Arial" w:hAnsi="Arial" w:cs="Arial"/>
-          </w:rPr>
-          <w:t>context</w:t>
-        </w:r>
-        <w:r>
-          <w:rPr>
-            <w:rStyle w:val="Hyperlink"/>
-            <w:rFonts w:ascii="Arial" w:hAnsi="Arial" w:cs="Arial"/>
-          </w:rPr>
-          <w:t>-aware_data_sets/Music_InCarMusic.zip</w:t>
+          <w:t>https://github.com/irecsys/CARSKit/blob/master/context-aware_data_sets/Music_InCarMusic.zip</w:t>
         </w:r>
       </w:hyperlink>
     </w:p>
@@ -1016,8 +1061,6 @@
         </w:rPr>
         <w:t>Contributions</w:t>
       </w:r>
-      <w:bookmarkStart w:id="0" w:name="_GoBack"/>
-      <w:bookmarkEnd w:id="0"/>
       <w:r>
         <w:rPr>
           <w:rFonts w:ascii="Arial" w:hAnsi="Arial" w:cs="Arial"/>
@@ -1045,7 +1088,7 @@
 </file>
 
 <file path=word/styles.xml><?xml version="1.0" encoding="utf-8"?>
-<w:styles xmlns:mc="http://schemas.openxmlformats.org/markup-compatibility/2006" xmlns:r="http://schemas.openxmlformats.org/officeDocument/2006/relationships" xmlns:w="http://schemas.openxmlformats.org/wordprocessingml/2006/main" xmlns:w14="http://schemas.microsoft.com/office/word/2010/wordml" mc:Ignorable="w14">
+<w:styles xmlns:mc="http://schemas.openxmlformats.org/markup-compatibility/2006" xmlns:r="http://schemas.openxmlformats.org/officeDocument/2006/relationships" xmlns:w="http://schemas.openxmlformats.org/wordprocessingml/2006/main" xmlns:w14="http://schemas.microsoft.com/office/word/2010/wordml" xmlns:w15="http://schemas.microsoft.com/office/word/2012/wordml" mc:Ignorable="w14 w15">
   <w:docDefaults>
     <w:rPrDefault>
       <w:rPr>
@@ -1061,383 +1104,387 @@
       </w:pPr>
     </w:pPrDefault>
   </w:docDefaults>
-  <w:latentStyles w:defLockedState="0" w:defUIPriority="99" w:defSemiHidden="1" w:defUnhideWhenUsed="1" w:defQFormat="0" w:count="267">
-    <w:lsdException w:name="Normal" w:semiHidden="0" w:uiPriority="0" w:unhideWhenUsed="0" w:qFormat="1"/>
-    <w:lsdException w:name="heading 1" w:semiHidden="0" w:uiPriority="9" w:unhideWhenUsed="0" w:qFormat="1"/>
-    <w:lsdException w:name="heading 2" w:uiPriority="9" w:qFormat="1"/>
-    <w:lsdException w:name="heading 3" w:uiPriority="9" w:qFormat="1"/>
-    <w:lsdException w:name="heading 4" w:uiPriority="9" w:qFormat="1"/>
-    <w:lsdException w:name="heading 5" w:uiPriority="9" w:qFormat="1"/>
-    <w:lsdException w:name="heading 6" w:uiPriority="9" w:qFormat="1"/>
-    <w:lsdException w:name="heading 7" w:uiPriority="9" w:qFormat="1"/>
-    <w:lsdException w:name="heading 8" w:uiPriority="9" w:qFormat="1"/>
-    <w:lsdException w:name="heading 9" w:uiPriority="9" w:qFormat="1"/>
-    <w:lsdException w:name="toc 1" w:uiPriority="39"/>
-    <w:lsdException w:name="toc 2" w:uiPriority="39"/>
-    <w:lsdException w:name="toc 3" w:uiPriority="39"/>
-    <w:lsdException w:name="toc 4" w:uiPriority="39"/>
-    <w:lsdException w:name="toc 5" w:uiPriority="39"/>
-    <w:lsdException w:name="toc 6" w:uiPriority="39"/>
-    <w:lsdException w:name="toc 7" w:uiPriority="39"/>
-    <w:lsdException w:name="toc 8" w:uiPriority="39"/>
-    <w:lsdException w:name="toc 9" w:uiPriority="39"/>
-    <w:lsdException w:name="caption" w:uiPriority="35" w:qFormat="1"/>
-    <w:lsdException w:name="Title" w:semiHidden="0" w:uiPriority="10" w:unhideWhenUsed="0" w:qFormat="1"/>
-    <w:lsdException w:name="Default Paragraph Font" w:uiPriority="1"/>
-    <w:lsdException w:name="Subtitle" w:semiHidden="0" w:uiPriority="11" w:unhideWhenUsed="0" w:qFormat="1"/>
-    <w:lsdException w:name="Strong" w:semiHidden="0" w:uiPriority="22" w:unhideWhenUsed="0" w:qFormat="1"/>
-    <w:lsdException w:name="Emphasis" w:semiHidden="0" w:uiPriority="20" w:unhideWhenUsed="0" w:qFormat="1"/>
-    <w:lsdException w:name="Table Grid" w:semiHidden="0" w:uiPriority="59" w:unhideWhenUsed="0"/>
-    <w:lsdException w:name="Placeholder Text" w:unhideWhenUsed="0"/>
-    <w:lsdException w:name="No Spacing" w:semiHidden="0" w:uiPriority="1" w:unhideWhenUsed="0" w:qFormat="1"/>
-    <w:lsdException w:name="Light Shading" w:semiHidden="0" w:uiPriority="60" w:unhideWhenUsed="0"/>
-    <w:lsdException w:name="Light List" w:semiHidden="0" w:uiPriority="61" w:unhideWhenUsed="0"/>
-    <w:lsdException w:name="Light Grid" w:semiHidden="0" w:uiPriority="62" w:unhideWhenUsed="0"/>
-    <w:lsdException w:name="Medium Shading 1" w:semiHidden="0" w:uiPriority="63" w:unhideWhenUsed="0"/>
-    <w:lsdException w:name="Medium Shading 2" w:semiHidden="0" w:uiPriority="64" w:unhideWhenUsed="0"/>
-    <w:lsdException w:name="Medium List 1" w:semiHidden="0" w:uiPriority="65" w:unhideWhenUsed="0"/>
-    <w:lsdException w:name="Medium List 2" w:semiHidden="0" w:uiPriority="66" w:unhideWhenUsed="0"/>
-    <w:lsdException w:name="Medium Grid 1" w:semiHidden="0" w:uiPriority="67" w:unhideWhenUsed="0"/>
-    <w:lsdException w:name="Medium Grid 2" w:semiHidden="0" w:uiPriority="68" w:unhideWhenUsed="0"/>
-    <w:lsdException w:name="Medium Grid 3" w:semiHidden="0" w:uiPriority="69" w:unhideWhenUsed="0"/>
-    <w:lsdException w:name="Dark List" w:semiHidden="0" w:uiPriority="70" w:unhideWhenUsed="0"/>
-    <w:lsdException w:name="Colorful Shading" w:semiHidden="0" w:uiPriority="71" w:unhideWhenUsed="0"/>
-    <w:lsdException w:name="Colorful List" w:semiHidden="0" w:uiPriority="72" w:unhideWhenUsed="0"/>
-    <w:lsdException w:name="Colorful Grid" w:semiHidden="0" w:uiPriority="73" w:unhideWhenUsed="0"/>
-    <w:lsdException w:name="Light Shading Accent 1" w:semiHidden="0" w:uiPriority="60" w:unhideWhenUsed="0"/>
-    <w:lsdException w:name="Light List Accent 1" w:semiHidden="0" w:uiPriority="61" w:unhideWhenUsed="0"/>
-    <w:lsdException w:name="Light Grid Accent 1" w:semiHidden="0" w:uiPriority="62" w:unhideWhenUsed="0"/>
-    <w:lsdException w:name="Medium Shading 1 Accent 1" w:semiHidden="0" w:uiPriority="63" w:unhideWhenUsed="0"/>
-    <w:lsdException w:name="Medium Shading 2 Accent 1" w:semiHidden="0" w:uiPriority="64" w:unhideWhenUsed="0"/>
-    <w:lsdException w:name="Medium List 1 Accent 1" w:semiHidden="0" w:uiPriority="65" w:unhideWhenUsed="0"/>
-    <w:lsdException w:name="Revision" w:unhideWhenUsed="0"/>
-    <w:lsdException w:name="List Paragraph" w:semiHidden="0" w:uiPriority="34" w:unhideWhenUsed="0" w:qFormat="1"/>
-    <w:lsdException w:name="Quote" w:semiHidden="0" w:uiPriority="29" w:unhideWhenUsed="0" w:qFormat="1"/>
-    <w:lsdException w:name="Intense Quote" w:semiHidden="0" w:uiPriority="30" w:unhideWhenUsed="0" w:qFormat="1"/>
-    <w:lsdException w:name="Medium List 2 Accent 1" w:semiHidden="0" w:uiPriority="66" w:unhideWhenUsed="0"/>
-    <w:lsdException w:name="Medium Grid 1 Accent 1" w:semiHidden="0" w:uiPriority="67" w:unhideWhenUsed="0"/>
-    <w:lsdException w:name="Medium Grid 2 Accent 1" w:semiHidden="0" w:uiPriority="68" w:unhideWhenUsed="0"/>
-    <w:lsdException w:name="Medium Grid 3 Accent 1" w:semiHidden="0" w:uiPriority="69" w:unhideWhenUsed="0"/>
-    <w:lsdException w:name="Dark List Accent 1" w:semiHidden="0" w:uiPriority="70" w:unhideWhenUsed="0"/>
-    <w:lsdException w:name="Colorful Shading Accent 1" w:semiHidden="0" w:uiPriority="71" w:unhideWhenUsed="0"/>
-    <w:lsdException w:name="Colorful List Accent 1" w:semiHidden="0" w:uiPriority="72" w:unhideWhenUsed="0"/>
-    <w:lsdException w:name="Colorful Grid Accent 1" w:semiHidden="0" w:uiPriority="73" w:unhideWhenUsed="0"/>
-    <w:lsdException w:name="Light Shading Accent 2" w:semiHidden="0" w:uiPriority="60" w:unhideWhenUsed="0"/>
-    <w:lsdException w:name="Light List Accent 2" w:semiHidden="0" w:uiPriority="61" w:unhideWhenUsed="0"/>
-    <w:lsdException w:name="Light Grid Accent 2" w:semiHidden="0" w:uiPriority="62" w:unhideWhenUsed="0"/>
-    <w:lsdException w:name="Medium Shading 1 Accent 2" w:semiHidden="0" w:uiPriority="63" w:unhideWhenUsed="0"/>
-    <w:lsdException w:name="Medium Shading 2 Accent 2" w:semiHidden="0" w:uiPriority="64" w:unhideWhenUsed="0"/>
-    <w:lsdException w:name="Medium List 1 Accent 2" w:semiHidden="0" w:uiPriority="65" w:unhideWhenUsed="0"/>
-    <w:lsdException w:name="Medium List 2 Accent 2" w:semiHidden="0" w:uiPriority="66" w:unhideWhenUsed="0"/>
-    <w:lsdException w:name="Medium Grid 1 Accent 2" w:semiHidden="0" w:uiPriority="67" w:unhideWhenUsed="0"/>
-    <w:lsdException w:name="Medium Grid 2 Accent 2" w:semiHidden="0" w:uiPriority="68" w:unhideWhenUsed="0"/>
-    <w:lsdException w:name="Medium Grid 3 Accent 2" w:semiHidden="0" w:uiPriority="69" w:unhideWhenUsed="0"/>
-    <w:lsdException w:name="Dark List Accent 2" w:semiHidden="0" w:uiPriority="70" w:unhideWhenUsed="0"/>
-    <w:lsdException w:name="Colorful Shading Accent 2" w:semiHidden="0" w:uiPriority="71" w:unhideWhenUsed="0"/>
-    <w:lsdException w:name="Colorful List Accent 2" w:semiHidden="0" w:uiPriority="72" w:unhideWhenUsed="0"/>
-    <w:lsdException w:name="Colorful Grid Accent 2" w:semiHidden="0" w:uiPriority="73" w:unhideWhenUsed="0"/>
-    <w:lsdException w:name="Light Shading Accent 3" w:semiHidden="0" w:uiPriority="60" w:unhideWhenUsed="0"/>
-    <w:lsdException w:name="Light List Accent 3" w:semiHidden="0" w:uiPriority="61" w:unhideWhenUsed="0"/>
-    <w:lsdException w:name="Light Grid Accent 3" w:semiHidden="0" w:uiPriority="62" w:unhideWhenUsed="0"/>
-    <w:lsdException w:name="Medium Shading 1 Accent 3" w:semiHidden="0" w:uiPriority="63" w:unhideWhenUsed="0"/>
-    <w:lsdException w:name="Medium Shading 2 Accent 3" w:semiHidden="0" w:uiPriority="64" w:unhideWhenUsed="0"/>
-    <w:lsdException w:name="Medium List 1 Accent 3" w:semiHidden="0" w:uiPriority="65" w:unhideWhenUsed="0"/>
-    <w:lsdException w:name="Medium List 2 Accent 3" w:semiHidden="0" w:uiPriority="66" w:unhideWhenUsed="0"/>
-    <w:lsdException w:name="Medium Grid 1 Accent 3" w:semiHidden="0" w:uiPriority="67" w:unhideWhenUsed="0"/>
-    <w:lsdException w:name="Medium Grid 2 Accent 3" w:semiHidden="0" w:uiPriority="68" w:unhideWhenUsed="0"/>
-    <w:lsdException w:name="Medium Grid 3 Accent 3" w:semiHidden="0" w:uiPriority="69" w:unhideWhenUsed="0"/>
-    <w:lsdException w:name="Dark List Accent 3" w:semiHidden="0" w:uiPriority="70" w:unhideWhenUsed="0"/>
-    <w:lsdException w:name="Colorful Shading Accent 3" w:semiHidden="0" w:uiPriority="71" w:unhideWhenUsed="0"/>
-    <w:lsdException w:name="Colorful List Accent 3" w:semiHidden="0" w:uiPriority="72" w:unhideWhenUsed="0"/>
-    <w:lsdException w:name="Colorful Grid Accent 3" w:semiHidden="0" w:uiPriority="73" w:unhideWhenUsed="0"/>
-    <w:lsdException w:name="Light Shading Accent 4" w:semiHidden="0" w:uiPriority="60" w:unhideWhenUsed="0"/>
-    <w:lsdException w:name="Light List Accent 4" w:semiHidden="0" w:uiPriority="61" w:unhideWhenUsed="0"/>
-    <w:lsdException w:name="Light Grid Accent 4" w:semiHidden="0" w:uiPriority="62" w:unhideWhenUsed="0"/>
-    <w:lsdException w:name="Medium Shading 1 Accent 4" w:semiHidden="0" w:uiPriority="63" w:unhideWhenUsed="0"/>
-    <w:lsdException w:name="Medium Shading 2 Accent 4" w:semiHidden="0" w:uiPriority="64" w:unhideWhenUsed="0"/>
-    <w:lsdException w:name="Medium List 1 Accent 4" w:semiHidden="0" w:uiPriority="65" w:unhideWhenUsed="0"/>
-    <w:lsdException w:name="Medium List 2 Accent 4" w:semiHidden="0" w:uiPriority="66" w:unhideWhenUsed="0"/>
-    <w:lsdException w:name="Medium Grid 1 Accent 4" w:semiHidden="0" w:uiPriority="67" w:unhideWhenUsed="0"/>
-    <w:lsdException w:name="Medium Grid 2 Accent 4" w:semiHidden="0" w:uiPriority="68" w:unhideWhenUsed="0"/>
-    <w:lsdException w:name="Medium Grid 3 Accent 4" w:semiHidden="0" w:uiPriority="69" w:unhideWhenUsed="0"/>
-    <w:lsdException w:name="Dark List Accent 4" w:semiHidden="0" w:uiPriority="70" w:unhideWhenUsed="0"/>
-    <w:lsdException w:name="Colorful Shading Accent 4" w:semiHidden="0" w:uiPriority="71" w:unhideWhenUsed="0"/>
-    <w:lsdException w:name="Colorful List Accent 4" w:semiHidden="0" w:uiPriority="72" w:unhideWhenUsed="0"/>
-    <w:lsdException w:name="Colorful Grid Accent 4" w:semiHidden="0" w:uiPriority="73" w:unhideWhenUsed="0"/>
-    <w:lsdException w:name="Light Shading Accent 5" w:semiHidden="0" w:uiPriority="60" w:unhideWhenUsed="0"/>
-    <w:lsdException w:name="Light List Accent 5" w:semiHidden="0" w:uiPriority="61" w:unhideWhenUsed="0"/>
-    <w:lsdException w:name="Light Grid Accent 5" w:semiHidden="0" w:uiPriority="62" w:unhideWhenUsed="0"/>
-    <w:lsdException w:name="Medium Shading 1 Accent 5" w:semiHidden="0" w:uiPriority="63" w:unhideWhenUsed="0"/>
-    <w:lsdException w:name="Medium Shading 2 Accent 5" w:semiHidden="0" w:uiPriority="64" w:unhideWhenUsed="0"/>
-    <w:lsdException w:name="Medium List 1 Accent 5" w:semiHidden="0" w:uiPriority="65" w:unhideWhenUsed="0"/>
-    <w:lsdException w:name="Medium List 2 Accent 5" w:semiHidden="0" w:uiPriority="66" w:unhideWhenUsed="0"/>
-    <w:lsdException w:name="Medium Grid 1 Accent 5" w:semiHidden="0" w:uiPriority="67" w:unhideWhenUsed="0"/>
-    <w:lsdException w:name="Medium Grid 2 Accent 5" w:semiHidden="0" w:uiPriority="68" w:unhideWhenUsed="0"/>
-    <w:lsdException w:name="Medium Grid 3 Accent 5" w:semiHidden="0" w:uiPriority="69" w:unhideWhenUsed="0"/>
-    <w:lsdException w:name="Dark List Accent 5" w:semiHidden="0" w:uiPriority="70" w:unhideWhenUsed="0"/>
-    <w:lsdException w:name="Colorful Shading Accent 5" w:semiHidden="0" w:uiPriority="71" w:unhideWhenUsed="0"/>
-    <w:lsdException w:name="Colorful List Accent 5" w:semiHidden="0" w:uiPriority="72" w:unhideWhenUsed="0"/>
-    <w:lsdException w:name="Colorful Grid Accent 5" w:semiHidden="0" w:uiPriority="73" w:unhideWhenUsed="0"/>
-    <w:lsdException w:name="Light Shading Accent 6" w:semiHidden="0" w:uiPriority="60" w:unhideWhenUsed="0"/>
-    <w:lsdException w:name="Light List Accent 6" w:semiHidden="0" w:uiPriority="61" w:unhideWhenUsed="0"/>
-    <w:lsdException w:name="Light Grid Accent 6" w:semiHidden="0" w:uiPriority="62" w:unhideWhenUsed="0"/>
-    <w:lsdException w:name="Medium Shading 1 Accent 6" w:semiHidden="0" w:uiPriority="63" w:unhideWhenUsed="0"/>
-    <w:lsdException w:name="Medium Shading 2 Accent 6" w:semiHidden="0" w:uiPriority="64" w:unhideWhenUsed="0"/>
-    <w:lsdException w:name="Medium List 1 Accent 6" w:semiHidden="0" w:uiPriority="65" w:unhideWhenUsed="0"/>
-    <w:lsdException w:name="Medium List 2 Accent 6" w:semiHidden="0" w:uiPriority="66" w:unhideWhenUsed="0"/>
-    <w:lsdException w:name="Medium Grid 1 Accent 6" w:semiHidden="0" w:uiPriority="67" w:unhideWhenUsed="0"/>
-    <w:lsdException w:name="Medium Grid 2 Accent 6" w:semiHidden="0" w:uiPriority="68" w:unhideWhenUsed="0"/>
-    <w:lsdException w:name="Medium Grid 3 Accent 6" w:semiHidden="0" w:uiPriority="69" w:unhideWhenUsed="0"/>
-    <w:lsdException w:name="Dark List Accent 6" w:semiHidden="0" w:uiPriority="70" w:unhideWhenUsed="0"/>
-    <w:lsdException w:name="Colorful Shading Accent 6" w:semiHidden="0" w:uiPriority="71" w:unhideWhenUsed="0"/>
-    <w:lsdException w:name="Colorful List Accent 6" w:semiHidden="0" w:uiPriority="72" w:unhideWhenUsed="0"/>
-    <w:lsdException w:name="Colorful Grid Accent 6" w:semiHidden="0" w:uiPriority="73" w:unhideWhenUsed="0"/>
-    <w:lsdException w:name="Subtle Emphasis" w:semiHidden="0" w:uiPriority="19" w:unhideWhenUsed="0" w:qFormat="1"/>
-    <w:lsdException w:name="Intense Emphasis" w:semiHidden="0" w:uiPriority="21" w:unhideWhenUsed="0" w:qFormat="1"/>
-    <w:lsdException w:name="Subtle Reference" w:semiHidden="0" w:uiPriority="31" w:unhideWhenUsed="0" w:qFormat="1"/>
-    <w:lsdException w:name="Intense Reference" w:semiHidden="0" w:uiPriority="32" w:unhideWhenUsed="0" w:qFormat="1"/>
-    <w:lsdException w:name="Book Title" w:semiHidden="0" w:uiPriority="33" w:unhideWhenUsed="0" w:qFormat="1"/>
-    <w:lsdException w:name="Bibliography" w:uiPriority="37"/>
-    <w:lsdException w:name="TOC Heading" w:uiPriority="39" w:qFormat="1"/>
-  </w:latentStyles>
-  <w:style w:type="paragraph" w:default="1" w:styleId="Normal">
-    <w:name w:val="Normal"/>
-    <w:qFormat/>
-  </w:style>
-  <w:style w:type="character" w:default="1" w:styleId="DefaultParagraphFont">
-    <w:name w:val="Default Paragraph Font"/>
-    <w:uiPriority w:val="1"/>
-    <w:semiHidden/>
-    <w:unhideWhenUsed/>
-  </w:style>
-  <w:style w:type="table" w:default="1" w:styleId="TableNormal">
-    <w:name w:val="Normal Table"/>
-    <w:uiPriority w:val="99"/>
-    <w:semiHidden/>
-    <w:unhideWhenUsed/>
-    <w:tblPr>
-      <w:tblInd w:w="0" w:type="dxa"/>
-      <w:tblCellMar>
-        <w:top w:w="0" w:type="dxa"/>
-        <w:left w:w="108" w:type="dxa"/>
-        <w:bottom w:w="0" w:type="dxa"/>
-        <w:right w:w="108" w:type="dxa"/>
-      </w:tblCellMar>
-    </w:tblPr>
-  </w:style>
-  <w:style w:type="numbering" w:default="1" w:styleId="NoList">
-    <w:name w:val="No List"/>
-    <w:uiPriority w:val="99"/>
-    <w:semiHidden/>
-    <w:unhideWhenUsed/>
-  </w:style>
-  <w:style w:type="character" w:styleId="Hyperlink">
-    <w:name w:val="Hyperlink"/>
-    <w:basedOn w:val="DefaultParagraphFont"/>
-    <w:uiPriority w:val="99"/>
-    <w:unhideWhenUsed/>
-    <w:rsid w:val="00140898"/>
-    <w:rPr>
-      <w:color w:val="0000FF" w:themeColor="hyperlink"/>
-      <w:u w:val="single"/>
-    </w:rPr>
-  </w:style>
-  <w:style w:type="character" w:styleId="FollowedHyperlink">
-    <w:name w:val="FollowedHyperlink"/>
-    <w:basedOn w:val="DefaultParagraphFont"/>
-    <w:uiPriority w:val="99"/>
-    <w:semiHidden/>
-    <w:unhideWhenUsed/>
-    <w:rsid w:val="00140898"/>
-    <w:rPr>
-      <w:color w:val="800080" w:themeColor="followedHyperlink"/>
-      <w:u w:val="single"/>
-    </w:rPr>
-  </w:style>
-  <w:style w:type="table" w:styleId="TableGrid">
-    <w:name w:val="Table Grid"/>
-    <w:basedOn w:val="TableNormal"/>
-    <w:uiPriority w:val="59"/>
-    <w:rsid w:val="00E0330C"/>
-    <w:pPr>
-      <w:spacing w:after="0" w:line="240" w:lineRule="auto"/>
-    </w:pPr>
-    <w:tblPr>
-      <w:tblInd w:w="0" w:type="dxa"/>
-      <w:tblBorders>
-        <w:top w:val="single" w:sz="4" w:space="0" w:color="auto"/>
-        <w:left w:val="single" w:sz="4" w:space="0" w:color="auto"/>
-        <w:bottom w:val="single" w:sz="4" w:space="0" w:color="auto"/>
-        <w:right w:val="single" w:sz="4" w:space="0" w:color="auto"/>
-        <w:insideH w:val="single" w:sz="4" w:space="0" w:color="auto"/>
-        <w:insideV w:val="single" w:sz="4" w:space="0" w:color="auto"/>
-      </w:tblBorders>
-      <w:tblCellMar>
-        <w:top w:w="0" w:type="dxa"/>
-        <w:left w:w="108" w:type="dxa"/>
-        <w:bottom w:w="0" w:type="dxa"/>
-        <w:right w:w="108" w:type="dxa"/>
-      </w:tblCellMar>
-    </w:tblPr>
-  </w:style>
-</w:styles>
-</file>
-
-<file path=word/stylesWithEffects.xml><?xml version="1.0" encoding="utf-8"?>
-<w:styles xmlns:wpc="http://schemas.microsoft.com/office/word/2010/wordprocessingCanvas" xmlns:mc="http://schemas.openxmlformats.org/markup-compatibility/2006" xmlns:o="urn:schemas-microsoft-com:office:office" xmlns:r="http://schemas.openxmlformats.org/officeDocument/2006/relationships" xmlns:m="http://schemas.openxmlformats.org/officeDocument/2006/math" xmlns:v="urn:schemas-microsoft-com:vml" xmlns:wp14="http://schemas.microsoft.com/office/word/2010/wordprocessingDrawing" xmlns:wp="http://schemas.openxmlformats.org/drawingml/2006/wordprocessingDrawing" xmlns:w10="urn:schemas-microsoft-com:office:word" xmlns:w="http://schemas.openxmlformats.org/wordprocessingml/2006/main" xmlns:w14="http://schemas.microsoft.com/office/word/2010/wordml" xmlns:wpg="http://schemas.microsoft.com/office/word/2010/wordprocessingGroup" xmlns:wpi="http://schemas.microsoft.com/office/word/2010/wordprocessingInk" xmlns:wne="http://schemas.microsoft.com/office/word/2006/wordml" xmlns:wps="http://schemas.microsoft.com/office/word/2010/wordprocessingShape" mc:Ignorable="w14 wp14">
-  <w:docDefaults>
-    <w:rPrDefault>
-      <w:rPr>
-        <w:rFonts w:asciiTheme="minorHAnsi" w:eastAsiaTheme="minorHAnsi" w:hAnsiTheme="minorHAnsi" w:cstheme="minorBidi"/>
-        <w:sz w:val="22"/>
-        <w:szCs w:val="22"/>
-        <w:lang w:val="en-US" w:eastAsia="en-US" w:bidi="ar-SA"/>
-      </w:rPr>
-    </w:rPrDefault>
-    <w:pPrDefault>
-      <w:pPr>
-        <w:spacing w:after="200" w:line="276" w:lineRule="auto"/>
-      </w:pPr>
-    </w:pPrDefault>
-  </w:docDefaults>
-  <w:latentStyles w:defLockedState="0" w:defUIPriority="99" w:defSemiHidden="1" w:defUnhideWhenUsed="1" w:defQFormat="0" w:count="267">
-    <w:lsdException w:name="Normal" w:semiHidden="0" w:uiPriority="0" w:unhideWhenUsed="0" w:qFormat="1"/>
-    <w:lsdException w:name="heading 1" w:semiHidden="0" w:uiPriority="9" w:unhideWhenUsed="0" w:qFormat="1"/>
-    <w:lsdException w:name="heading 2" w:uiPriority="9" w:qFormat="1"/>
-    <w:lsdException w:name="heading 3" w:uiPriority="9" w:qFormat="1"/>
-    <w:lsdException w:name="heading 4" w:uiPriority="9" w:qFormat="1"/>
-    <w:lsdException w:name="heading 5" w:uiPriority="9" w:qFormat="1"/>
-    <w:lsdException w:name="heading 6" w:uiPriority="9" w:qFormat="1"/>
-    <w:lsdException w:name="heading 7" w:uiPriority="9" w:qFormat="1"/>
-    <w:lsdException w:name="heading 8" w:uiPriority="9" w:qFormat="1"/>
-    <w:lsdException w:name="heading 9" w:uiPriority="9" w:qFormat="1"/>
-    <w:lsdException w:name="toc 1" w:uiPriority="39"/>
-    <w:lsdException w:name="toc 2" w:uiPriority="39"/>
-    <w:lsdException w:name="toc 3" w:uiPriority="39"/>
-    <w:lsdException w:name="toc 4" w:uiPriority="39"/>
-    <w:lsdException w:name="toc 5" w:uiPriority="39"/>
-    <w:lsdException w:name="toc 6" w:uiPriority="39"/>
-    <w:lsdException w:name="toc 7" w:uiPriority="39"/>
-    <w:lsdException w:name="toc 8" w:uiPriority="39"/>
-    <w:lsdException w:name="toc 9" w:uiPriority="39"/>
-    <w:lsdException w:name="caption" w:uiPriority="35" w:qFormat="1"/>
-    <w:lsdException w:name="Title" w:semiHidden="0" w:uiPriority="10" w:unhideWhenUsed="0" w:qFormat="1"/>
-    <w:lsdException w:name="Default Paragraph Font" w:uiPriority="1"/>
-    <w:lsdException w:name="Subtitle" w:semiHidden="0" w:uiPriority="11" w:unhideWhenUsed="0" w:qFormat="1"/>
-    <w:lsdException w:name="Strong" w:semiHidden="0" w:uiPriority="22" w:unhideWhenUsed="0" w:qFormat="1"/>
-    <w:lsdException w:name="Emphasis" w:semiHidden="0" w:uiPriority="20" w:unhideWhenUsed="0" w:qFormat="1"/>
-    <w:lsdException w:name="Table Grid" w:semiHidden="0" w:uiPriority="59" w:unhideWhenUsed="0"/>
-    <w:lsdException w:name="Placeholder Text" w:unhideWhenUsed="0"/>
-    <w:lsdException w:name="No Spacing" w:semiHidden="0" w:uiPriority="1" w:unhideWhenUsed="0" w:qFormat="1"/>
-    <w:lsdException w:name="Light Shading" w:semiHidden="0" w:uiPriority="60" w:unhideWhenUsed="0"/>
-    <w:lsdException w:name="Light List" w:semiHidden="0" w:uiPriority="61" w:unhideWhenUsed="0"/>
-    <w:lsdException w:name="Light Grid" w:semiHidden="0" w:uiPriority="62" w:unhideWhenUsed="0"/>
-    <w:lsdException w:name="Medium Shading 1" w:semiHidden="0" w:uiPriority="63" w:unhideWhenUsed="0"/>
-    <w:lsdException w:name="Medium Shading 2" w:semiHidden="0" w:uiPriority="64" w:unhideWhenUsed="0"/>
-    <w:lsdException w:name="Medium List 1" w:semiHidden="0" w:uiPriority="65" w:unhideWhenUsed="0"/>
-    <w:lsdException w:name="Medium List 2" w:semiHidden="0" w:uiPriority="66" w:unhideWhenUsed="0"/>
-    <w:lsdException w:name="Medium Grid 1" w:semiHidden="0" w:uiPriority="67" w:unhideWhenUsed="0"/>
-    <w:lsdException w:name="Medium Grid 2" w:semiHidden="0" w:uiPriority="68" w:unhideWhenUsed="0"/>
-    <w:lsdException w:name="Medium Grid 3" w:semiHidden="0" w:uiPriority="69" w:unhideWhenUsed="0"/>
-    <w:lsdException w:name="Dark List" w:semiHidden="0" w:uiPriority="70" w:unhideWhenUsed="0"/>
-    <w:lsdException w:name="Colorful Shading" w:semiHidden="0" w:uiPriority="71" w:unhideWhenUsed="0"/>
-    <w:lsdException w:name="Colorful List" w:semiHidden="0" w:uiPriority="72" w:unhideWhenUsed="0"/>
-    <w:lsdException w:name="Colorful Grid" w:semiHidden="0" w:uiPriority="73" w:unhideWhenUsed="0"/>
-    <w:lsdException w:name="Light Shading Accent 1" w:semiHidden="0" w:uiPriority="60" w:unhideWhenUsed="0"/>
-    <w:lsdException w:name="Light List Accent 1" w:semiHidden="0" w:uiPriority="61" w:unhideWhenUsed="0"/>
-    <w:lsdException w:name="Light Grid Accent 1" w:semiHidden="0" w:uiPriority="62" w:unhideWhenUsed="0"/>
-    <w:lsdException w:name="Medium Shading 1 Accent 1" w:semiHidden="0" w:uiPriority="63" w:unhideWhenUsed="0"/>
-    <w:lsdException w:name="Medium Shading 2 Accent 1" w:semiHidden="0" w:uiPriority="64" w:unhideWhenUsed="0"/>
-    <w:lsdException w:name="Medium List 1 Accent 1" w:semiHidden="0" w:uiPriority="65" w:unhideWhenUsed="0"/>
-    <w:lsdException w:name="Revision" w:unhideWhenUsed="0"/>
-    <w:lsdException w:name="List Paragraph" w:semiHidden="0" w:uiPriority="34" w:unhideWhenUsed="0" w:qFormat="1"/>
-    <w:lsdException w:name="Quote" w:semiHidden="0" w:uiPriority="29" w:unhideWhenUsed="0" w:qFormat="1"/>
-    <w:lsdException w:name="Intense Quote" w:semiHidden="0" w:uiPriority="30" w:unhideWhenUsed="0" w:qFormat="1"/>
-    <w:lsdException w:name="Medium List 2 Accent 1" w:semiHidden="0" w:uiPriority="66" w:unhideWhenUsed="0"/>
-    <w:lsdException w:name="Medium Grid 1 Accent 1" w:semiHidden="0" w:uiPriority="67" w:unhideWhenUsed="0"/>
-    <w:lsdException w:name="Medium Grid 2 Accent 1" w:semiHidden="0" w:uiPriority="68" w:unhideWhenUsed="0"/>
-    <w:lsdException w:name="Medium Grid 3 Accent 1" w:semiHidden="0" w:uiPriority="69" w:unhideWhenUsed="0"/>
-    <w:lsdException w:name="Dark List Accent 1" w:semiHidden="0" w:uiPriority="70" w:unhideWhenUsed="0"/>
-    <w:lsdException w:name="Colorful Shading Accent 1" w:semiHidden="0" w:uiPriority="71" w:unhideWhenUsed="0"/>
-    <w:lsdException w:name="Colorful List Accent 1" w:semiHidden="0" w:uiPriority="72" w:unhideWhenUsed="0"/>
-    <w:lsdException w:name="Colorful Grid Accent 1" w:semiHidden="0" w:uiPriority="73" w:unhideWhenUsed="0"/>
-    <w:lsdException w:name="Light Shading Accent 2" w:semiHidden="0" w:uiPriority="60" w:unhideWhenUsed="0"/>
-    <w:lsdException w:name="Light List Accent 2" w:semiHidden="0" w:uiPriority="61" w:unhideWhenUsed="0"/>
-    <w:lsdException w:name="Light Grid Accent 2" w:semiHidden="0" w:uiPriority="62" w:unhideWhenUsed="0"/>
-    <w:lsdException w:name="Medium Shading 1 Accent 2" w:semiHidden="0" w:uiPriority="63" w:unhideWhenUsed="0"/>
-    <w:lsdException w:name="Medium Shading 2 Accent 2" w:semiHidden="0" w:uiPriority="64" w:unhideWhenUsed="0"/>
-    <w:lsdException w:name="Medium List 1 Accent 2" w:semiHidden="0" w:uiPriority="65" w:unhideWhenUsed="0"/>
-    <w:lsdException w:name="Medium List 2 Accent 2" w:semiHidden="0" w:uiPriority="66" w:unhideWhenUsed="0"/>
-    <w:lsdException w:name="Medium Grid 1 Accent 2" w:semiHidden="0" w:uiPriority="67" w:unhideWhenUsed="0"/>
-    <w:lsdException w:name="Medium Grid 2 Accent 2" w:semiHidden="0" w:uiPriority="68" w:unhideWhenUsed="0"/>
-    <w:lsdException w:name="Medium Grid 3 Accent 2" w:semiHidden="0" w:uiPriority="69" w:unhideWhenUsed="0"/>
-    <w:lsdException w:name="Dark List Accent 2" w:semiHidden="0" w:uiPriority="70" w:unhideWhenUsed="0"/>
-    <w:lsdException w:name="Colorful Shading Accent 2" w:semiHidden="0" w:uiPriority="71" w:unhideWhenUsed="0"/>
-    <w:lsdException w:name="Colorful List Accent 2" w:semiHidden="0" w:uiPriority="72" w:unhideWhenUsed="0"/>
-    <w:lsdException w:name="Colorful Grid Accent 2" w:semiHidden="0" w:uiPriority="73" w:unhideWhenUsed="0"/>
-    <w:lsdException w:name="Light Shading Accent 3" w:semiHidden="0" w:uiPriority="60" w:unhideWhenUsed="0"/>
-    <w:lsdException w:name="Light List Accent 3" w:semiHidden="0" w:uiPriority="61" w:unhideWhenUsed="0"/>
-    <w:lsdException w:name="Light Grid Accent 3" w:semiHidden="0" w:uiPriority="62" w:unhideWhenUsed="0"/>
-    <w:lsdException w:name="Medium Shading 1 Accent 3" w:semiHidden="0" w:uiPriority="63" w:unhideWhenUsed="0"/>
-    <w:lsdException w:name="Medium Shading 2 Accent 3" w:semiHidden="0" w:uiPriority="64" w:unhideWhenUsed="0"/>
-    <w:lsdException w:name="Medium List 1 Accent 3" w:semiHidden="0" w:uiPriority="65" w:unhideWhenUsed="0"/>
-    <w:lsdException w:name="Medium List 2 Accent 3" w:semiHidden="0" w:uiPriority="66" w:unhideWhenUsed="0"/>
-    <w:lsdException w:name="Medium Grid 1 Accent 3" w:semiHidden="0" w:uiPriority="67" w:unhideWhenUsed="0"/>
-    <w:lsdException w:name="Medium Grid 2 Accent 3" w:semiHidden="0" w:uiPriority="68" w:unhideWhenUsed="0"/>
-    <w:lsdException w:name="Medium Grid 3 Accent 3" w:semiHidden="0" w:uiPriority="69" w:unhideWhenUsed="0"/>
-    <w:lsdException w:name="Dark List Accent 3" w:semiHidden="0" w:uiPriority="70" w:unhideWhenUsed="0"/>
-    <w:lsdException w:name="Colorful Shading Accent 3" w:semiHidden="0" w:uiPriority="71" w:unhideWhenUsed="0"/>
-    <w:lsdException w:name="Colorful List Accent 3" w:semiHidden="0" w:uiPriority="72" w:unhideWhenUsed="0"/>
-    <w:lsdException w:name="Colorful Grid Accent 3" w:semiHidden="0" w:uiPriority="73" w:unhideWhenUsed="0"/>
-    <w:lsdException w:name="Light Shading Accent 4" w:semiHidden="0" w:uiPriority="60" w:unhideWhenUsed="0"/>
-    <w:lsdException w:name="Light List Accent 4" w:semiHidden="0" w:uiPriority="61" w:unhideWhenUsed="0"/>
-    <w:lsdException w:name="Light Grid Accent 4" w:semiHidden="0" w:uiPriority="62" w:unhideWhenUsed="0"/>
-    <w:lsdException w:name="Medium Shading 1 Accent 4" w:semiHidden="0" w:uiPriority="63" w:unhideWhenUsed="0"/>
-    <w:lsdException w:name="Medium Shading 2 Accent 4" w:semiHidden="0" w:uiPriority="64" w:unhideWhenUsed="0"/>
-    <w:lsdException w:name="Medium List 1 Accent 4" w:semiHidden="0" w:uiPriority="65" w:unhideWhenUsed="0"/>
-    <w:lsdException w:name="Medium List 2 Accent 4" w:semiHidden="0" w:uiPriority="66" w:unhideWhenUsed="0"/>
-    <w:lsdException w:name="Medium Grid 1 Accent 4" w:semiHidden="0" w:uiPriority="67" w:unhideWhenUsed="0"/>
-    <w:lsdException w:name="Medium Grid 2 Accent 4" w:semiHidden="0" w:uiPriority="68" w:unhideWhenUsed="0"/>
-    <w:lsdException w:name="Medium Grid 3 Accent 4" w:semiHidden="0" w:uiPriority="69" w:unhideWhenUsed="0"/>
-    <w:lsdException w:name="Dark List Accent 4" w:semiHidden="0" w:uiPriority="70" w:unhideWhenUsed="0"/>
-    <w:lsdException w:name="Colorful Shading Accent 4" w:semiHidden="0" w:uiPriority="71" w:unhideWhenUsed="0"/>
-    <w:lsdException w:name="Colorful List Accent 4" w:semiHidden="0" w:uiPriority="72" w:unhideWhenUsed="0"/>
-    <w:lsdException w:name="Colorful Grid Accent 4" w:semiHidden="0" w:uiPriority="73" w:unhideWhenUsed="0"/>
-    <w:lsdException w:name="Light Shading Accent 5" w:semiHidden="0" w:uiPriority="60" w:unhideWhenUsed="0"/>
-    <w:lsdException w:name="Light List Accent 5" w:semiHidden="0" w:uiPriority="61" w:unhideWhenUsed="0"/>
-    <w:lsdException w:name="Light Grid Accent 5" w:semiHidden="0" w:uiPriority="62" w:unhideWhenUsed="0"/>
-    <w:lsdException w:name="Medium Shading 1 Accent 5" w:semiHidden="0" w:uiPriority="63" w:unhideWhenUsed="0"/>
-    <w:lsdException w:name="Medium Shading 2 Accent 5" w:semiHidden="0" w:uiPriority="64" w:unhideWhenUsed="0"/>
-    <w:lsdException w:name="Medium List 1 Accent 5" w:semiHidden="0" w:uiPriority="65" w:unhideWhenUsed="0"/>
-    <w:lsdException w:name="Medium List 2 Accent 5" w:semiHidden="0" w:uiPriority="66" w:unhideWhenUsed="0"/>
-    <w:lsdException w:name="Medium Grid 1 Accent 5" w:semiHidden="0" w:uiPriority="67" w:unhideWhenUsed="0"/>
-    <w:lsdException w:name="Medium Grid 2 Accent 5" w:semiHidden="0" w:uiPriority="68" w:unhideWhenUsed="0"/>
-    <w:lsdException w:name="Medium Grid 3 Accent 5" w:semiHidden="0" w:uiPriority="69" w:unhideWhenUsed="0"/>
-    <w:lsdException w:name="Dark List Accent 5" w:semiHidden="0" w:uiPriority="70" w:unhideWhenUsed="0"/>
-    <w:lsdException w:name="Colorful Shading Accent 5" w:semiHidden="0" w:uiPriority="71" w:unhideWhenUsed="0"/>
-    <w:lsdException w:name="Colorful List Accent 5" w:semiHidden="0" w:uiPriority="72" w:unhideWhenUsed="0"/>
-    <w:lsdException w:name="Colorful Grid Accent 5" w:semiHidden="0" w:uiPriority="73" w:unhideWhenUsed="0"/>
-    <w:lsdException w:name="Light Shading Accent 6" w:semiHidden="0" w:uiPriority="60" w:unhideWhenUsed="0"/>
-    <w:lsdException w:name="Light List Accent 6" w:semiHidden="0" w:uiPriority="61" w:unhideWhenUsed="0"/>
-    <w:lsdException w:name="Light Grid Accent 6" w:semiHidden="0" w:uiPriority="62" w:unhideWhenUsed="0"/>
-    <w:lsdException w:name="Medium Shading 1 Accent 6" w:semiHidden="0" w:uiPriority="63" w:unhideWhenUsed="0"/>
-    <w:lsdException w:name="Medium Shading 2 Accent 6" w:semiHidden="0" w:uiPriority="64" w:unhideWhenUsed="0"/>
-    <w:lsdException w:name="Medium List 1 Accent 6" w:semiHidden="0" w:uiPriority="65" w:unhideWhenUsed="0"/>
-    <w:lsdException w:name="Medium List 2 Accent 6" w:semiHidden="0" w:uiPriority="66" w:unhideWhenUsed="0"/>
-    <w:lsdException w:name="Medium Grid 1 Accent 6" w:semiHidden="0" w:uiPriority="67" w:unhideWhenUsed="0"/>
-    <w:lsdException w:name="Medium Grid 2 Accent 6" w:semiHidden="0" w:uiPriority="68" w:unhideWhenUsed="0"/>
-    <w:lsdException w:name="Medium Grid 3 Accent 6" w:semiHidden="0" w:uiPriority="69" w:unhideWhenUsed="0"/>
-    <w:lsdException w:name="Dark List Accent 6" w:semiHidden="0" w:uiPriority="70" w:unhideWhenUsed="0"/>
-    <w:lsdException w:name="Colorful Shading Accent 6" w:semiHidden="0" w:uiPriority="71" w:unhideWhenUsed="0"/>
-    <w:lsdException w:name="Colorful List Accent 6" w:semiHidden="0" w:uiPriority="72" w:unhideWhenUsed="0"/>
-    <w:lsdException w:name="Colorful Grid Accent 6" w:semiHidden="0" w:uiPriority="73" w:unhideWhenUsed="0"/>
-    <w:lsdException w:name="Subtle Emphasis" w:semiHidden="0" w:uiPriority="19" w:unhideWhenUsed="0" w:qFormat="1"/>
-    <w:lsdException w:name="Intense Emphasis" w:semiHidden="0" w:uiPriority="21" w:unhideWhenUsed="0" w:qFormat="1"/>
-    <w:lsdException w:name="Subtle Reference" w:semiHidden="0" w:uiPriority="31" w:unhideWhenUsed="0" w:qFormat="1"/>
-    <w:lsdException w:name="Intense Reference" w:semiHidden="0" w:uiPriority="32" w:unhideWhenUsed="0" w:qFormat="1"/>
-    <w:lsdException w:name="Book Title" w:semiHidden="0" w:uiPriority="33" w:unhideWhenUsed="0" w:qFormat="1"/>
-    <w:lsdException w:name="Bibliography" w:uiPriority="37"/>
-    <w:lsdException w:name="TOC Heading" w:uiPriority="39" w:qFormat="1"/>
+  <w:latentStyles w:defLockedState="0" w:defUIPriority="99" w:defSemiHidden="0" w:defUnhideWhenUsed="0" w:defQFormat="0" w:count="380">
+    <w:lsdException w:name="Normal" w:uiPriority="0" w:qFormat="1"/>
+    <w:lsdException w:name="heading 1" w:uiPriority="9" w:qFormat="1"/>
+    <w:lsdException w:name="heading 2" w:semiHidden="1" w:uiPriority="9" w:unhideWhenUsed="1" w:qFormat="1"/>
+    <w:lsdException w:name="heading 3" w:semiHidden="1" w:uiPriority="9" w:unhideWhenUsed="1" w:qFormat="1"/>
+    <w:lsdException w:name="heading 4" w:semiHidden="1" w:uiPriority="9" w:unhideWhenUsed="1" w:qFormat="1"/>
+    <w:lsdException w:name="heading 5" w:semiHidden="1" w:uiPriority="9" w:unhideWhenUsed="1" w:qFormat="1"/>
+    <w:lsdException w:name="heading 6" w:semiHidden="1" w:uiPriority="9" w:unhideWhenUsed="1" w:qFormat="1"/>
+    <w:lsdException w:name="heading 7" w:semiHidden="1" w:uiPriority="9" w:unhideWhenUsed="1" w:qFormat="1"/>
+    <w:lsdException w:name="heading 8" w:semiHidden="1" w:uiPriority="9" w:unhideWhenUsed="1" w:qFormat="1"/>
+    <w:lsdException w:name="heading 9" w:semiHidden="1" w:uiPriority="9" w:unhideWhenUsed="1" w:qFormat="1"/>
+    <w:lsdException w:name="index 1" w:semiHidden="1" w:unhideWhenUsed="1"/>
+    <w:lsdException w:name="index 2" w:semiHidden="1" w:unhideWhenUsed="1"/>
+    <w:lsdException w:name="index 3" w:semiHidden="1" w:unhideWhenUsed="1"/>
+    <w:lsdException w:name="index 4" w:semiHidden="1" w:unhideWhenUsed="1"/>
+    <w:lsdException w:name="index 5" w:semiHidden="1" w:unhideWhenUsed="1"/>
+    <w:lsdException w:name="index 6" w:semiHidden="1" w:unhideWhenUsed="1"/>
+    <w:lsdException w:name="index 7" w:semiHidden="1" w:unhideWhenUsed="1"/>
+    <w:lsdException w:name="index 8" w:semiHidden="1" w:unhideWhenUsed="1"/>
+    <w:lsdException w:name="index 9" w:semiHidden="1" w:unhideWhenUsed="1"/>
+    <w:lsdException w:name="toc 1" w:semiHidden="1" w:uiPriority="39" w:unhideWhenUsed="1"/>
+    <w:lsdException w:name="toc 2" w:semiHidden="1" w:uiPriority="39" w:unhideWhenUsed="1"/>
+    <w:lsdException w:name="toc 3" w:semiHidden="1" w:uiPriority="39" w:unhideWhenUsed="1"/>
+    <w:lsdException w:name="toc 4" w:semiHidden="1" w:uiPriority="39" w:unhideWhenUsed="1"/>
+    <w:lsdException w:name="toc 5" w:semiHidden="1" w:uiPriority="39" w:unhideWhenUsed="1"/>
+    <w:lsdException w:name="toc 6" w:semiHidden="1" w:uiPriority="39" w:unhideWhenUsed="1"/>
+    <w:lsdException w:name="toc 7" w:semiHidden="1" w:uiPriority="39" w:unhideWhenUsed="1"/>
+    <w:lsdException w:name="toc 8" w:semiHidden="1" w:uiPriority="39" w:unhideWhenUsed="1"/>
+    <w:lsdException w:name="toc 9" w:semiHidden="1" w:uiPriority="39" w:unhideWhenUsed="1"/>
+    <w:lsdException w:name="Normal Indent" w:semiHidden="1" w:unhideWhenUsed="1"/>
+    <w:lsdException w:name="footnote text" w:semiHidden="1" w:unhideWhenUsed="1"/>
+    <w:lsdException w:name="annotation text" w:semiHidden="1" w:unhideWhenUsed="1"/>
+    <w:lsdException w:name="header" w:semiHidden="1" w:unhideWhenUsed="1"/>
+    <w:lsdException w:name="footer" w:semiHidden="1" w:unhideWhenUsed="1"/>
+    <w:lsdException w:name="index heading" w:semiHidden="1" w:unhideWhenUsed="1"/>
+    <w:lsdException w:name="caption" w:semiHidden="1" w:uiPriority="35" w:unhideWhenUsed="1" w:qFormat="1"/>
+    <w:lsdException w:name="table of figures" w:semiHidden="1" w:unhideWhenUsed="1"/>
+    <w:lsdException w:name="envelope address" w:semiHidden="1" w:unhideWhenUsed="1"/>
+    <w:lsdException w:name="envelope return" w:semiHidden="1" w:unhideWhenUsed="1"/>
+    <w:lsdException w:name="footnote reference" w:semiHidden="1" w:unhideWhenUsed="1"/>
+    <w:lsdException w:name="annotation reference" w:semiHidden="1" w:unhideWhenUsed="1"/>
+    <w:lsdException w:name="line number" w:semiHidden="1" w:unhideWhenUsed="1"/>
+    <w:lsdException w:name="page number" w:semiHidden="1" w:unhideWhenUsed="1"/>
+    <w:lsdException w:name="endnote reference" w:semiHidden="1" w:unhideWhenUsed="1"/>
+    <w:lsdException w:name="endnote text" w:semiHidden="1" w:unhideWhenUsed="1"/>
+    <w:lsdException w:name="table of authorities" w:semiHidden="1" w:unhideWhenUsed="1"/>
+    <w:lsdException w:name="macro" w:semiHidden="1" w:unhideWhenUsed="1"/>
+    <w:lsdException w:name="toa heading" w:semiHidden="1" w:unhideWhenUsed="1"/>
+    <w:lsdException w:name="List" w:semiHidden="1" w:unhideWhenUsed="1"/>
+    <w:lsdException w:name="List Bullet" w:semiHidden="1" w:unhideWhenUsed="1"/>
+    <w:lsdException w:name="List Number" w:semiHidden="1" w:unhideWhenUsed="1"/>
+    <w:lsdException w:name="List 2" w:semiHidden="1" w:unhideWhenUsed="1"/>
+    <w:lsdException w:name="List 3" w:semiHidden="1" w:unhideWhenUsed="1"/>
+    <w:lsdException w:name="List 4" w:semiHidden="1" w:unhideWhenUsed="1"/>
+    <w:lsdException w:name="List 5" w:semiHidden="1" w:unhideWhenUsed="1"/>
+    <w:lsdException w:name="List Bullet 2" w:semiHidden="1" w:unhideWhenUsed="1"/>
+    <w:lsdException w:name="List Bullet 3" w:semiHidden="1" w:unhideWhenUsed="1"/>
+    <w:lsdException w:name="List Bullet 4" w:semiHidden="1" w:unhideWhenUsed="1"/>
+    <w:lsdException w:name="List Bullet 5" w:semiHidden="1" w:unhideWhenUsed="1"/>
+    <w:lsdException w:name="List Number 2" w:semiHidden="1" w:unhideWhenUsed="1"/>
+    <w:lsdException w:name="List Number 3" w:semiHidden="1" w:unhideWhenUsed="1"/>
+    <w:lsdException w:name="List Number 4" w:semiHidden="1" w:unhideWhenUsed="1"/>
+    <w:lsdException w:name="List Number 5" w:semiHidden="1" w:unhideWhenUsed="1"/>
+    <w:lsdException w:name="Title" w:uiPriority="10" w:qFormat="1"/>
+    <w:lsdException w:name="Closing" w:semiHidden="1" w:unhideWhenUsed="1"/>
+    <w:lsdException w:name="Signature" w:semiHidden="1" w:unhideWhenUsed="1"/>
+    <w:lsdException w:name="Default Paragraph Font" w:semiHidden="1" w:uiPriority="1" w:unhideWhenUsed="1"/>
+    <w:lsdException w:name="Body Text" w:semiHidden="1" w:unhideWhenUsed="1"/>
+    <w:lsdException w:name="Body Text Indent" w:semiHidden="1" w:unhideWhenUsed="1"/>
+    <w:lsdException w:name="List Continue" w:semiHidden="1" w:unhideWhenUsed="1"/>
+    <w:lsdException w:name="List Continue 2" w:semiHidden="1" w:unhideWhenUsed="1"/>
+    <w:lsdException w:name="List Continue 3" w:semiHidden="1" w:unhideWhenUsed="1"/>
+    <w:lsdException w:name="List Continue 4" w:semiHidden="1" w:unhideWhenUsed="1"/>
+    <w:lsdException w:name="List Continue 5" w:semiHidden="1" w:unhideWhenUsed="1"/>
+    <w:lsdException w:name="Message Header" w:semiHidden="1" w:unhideWhenUsed="1"/>
+    <w:lsdException w:name="Subtitle" w:uiPriority="11" w:qFormat="1"/>
+    <w:lsdException w:name="Salutation" w:semiHidden="1" w:unhideWhenUsed="1"/>
+    <w:lsdException w:name="Date" w:semiHidden="1" w:unhideWhenUsed="1"/>
+    <w:lsdException w:name="Body Text First Indent" w:semiHidden="1" w:unhideWhenUsed="1"/>
+    <w:lsdException w:name="Body Text First Indent 2" w:semiHidden="1" w:unhideWhenUsed="1"/>
+    <w:lsdException w:name="Note Heading" w:semiHidden="1" w:unhideWhenUsed="1"/>
+    <w:lsdException w:name="Body Text 2" w:semiHidden="1" w:unhideWhenUsed="1"/>
+    <w:lsdException w:name="Body Text 3" w:semiHidden="1" w:unhideWhenUsed="1"/>
+    <w:lsdException w:name="Body Text Indent 2" w:semiHidden="1" w:unhideWhenUsed="1"/>
+    <w:lsdException w:name="Body Text Indent 3" w:semiHidden="1" w:unhideWhenUsed="1"/>
+    <w:lsdException w:name="Block Text" w:semiHidden="1" w:unhideWhenUsed="1"/>
+    <w:lsdException w:name="Hyperlink" w:semiHidden="1" w:unhideWhenUsed="1"/>
+    <w:lsdException w:name="FollowedHyperlink" w:semiHidden="1" w:unhideWhenUsed="1"/>
+    <w:lsdException w:name="Strong" w:uiPriority="22" w:qFormat="1"/>
+    <w:lsdException w:name="Emphasis" w:uiPriority="20" w:qFormat="1"/>
+    <w:lsdException w:name="Document Map" w:semiHidden="1" w:unhideWhenUsed="1"/>
+    <w:lsdException w:name="Plain Text" w:semiHidden="1" w:unhideWhenUsed="1"/>
+    <w:lsdException w:name="E-mail Signature" w:semiHidden="1" w:unhideWhenUsed="1"/>
+    <w:lsdException w:name="HTML Top of Form" w:semiHidden="1" w:unhideWhenUsed="1"/>
+    <w:lsdException w:name="HTML Bottom of Form" w:semiHidden="1" w:unhideWhenUsed="1"/>
+    <w:lsdException w:name="Normal (Web)" w:semiHidden="1" w:unhideWhenUsed="1"/>
+    <w:lsdException w:name="HTML Acronym" w:semiHidden="1" w:unhideWhenUsed="1"/>
+    <w:lsdException w:name="HTML Address" w:semiHidden="1" w:unhideWhenUsed="1"/>
+    <w:lsdException w:name="HTML Cite" w:semiHidden="1" w:unhideWhenUsed="1"/>
+    <w:lsdException w:name="HTML Code" w:semiHidden="1" w:unhideWhenUsed="1"/>
+    <w:lsdException w:name="HTML Definition" w:semiHidden="1" w:unhideWhenUsed="1"/>
+    <w:lsdException w:name="HTML Keyboard" w:semiHidden="1" w:unhideWhenUsed="1"/>
+    <w:lsdException w:name="HTML Preformatted" w:semiHidden="1" w:unhideWhenUsed="1"/>
+    <w:lsdException w:name="HTML Sample" w:semiHidden="1" w:unhideWhenUsed="1"/>
+    <w:lsdException w:name="HTML Typewriter" w:semiHidden="1" w:unhideWhenUsed="1"/>
+    <w:lsdException w:name="HTML Variable" w:semiHidden="1" w:unhideWhenUsed="1"/>
+    <w:lsdException w:name="Normal Table" w:semiHidden="1" w:unhideWhenUsed="1"/>
+    <w:lsdException w:name="annotation subject" w:semiHidden="1" w:unhideWhenUsed="1"/>
+    <w:lsdException w:name="No List" w:semiHidden="1" w:unhideWhenUsed="1"/>
+    <w:lsdException w:name="Outline List 1" w:semiHidden="1" w:unhideWhenUsed="1"/>
+    <w:lsdException w:name="Outline List 2" w:semiHidden="1" w:unhideWhenUsed="1"/>
+    <w:lsdException w:name="Outline List 3" w:semiHidden="1" w:unhideWhenUsed="1"/>
+    <w:lsdException w:name="Table Simple 1" w:semiHidden="1" w:unhideWhenUsed="1"/>
+    <w:lsdException w:name="Table Simple 2" w:semiHidden="1" w:unhideWhenUsed="1"/>
+    <w:lsdException w:name="Table Simple 3" w:semiHidden="1" w:unhideWhenUsed="1"/>
+    <w:lsdException w:name="Table Classic 1" w:semiHidden="1" w:unhideWhenUsed="1"/>
+    <w:lsdException w:name="Table Classic 2" w:semiHidden="1" w:unhideWhenUsed="1"/>
+    <w:lsdException w:name="Table Classic 3" w:semiHidden="1" w:unhideWhenUsed="1"/>
+    <w:lsdException w:name="Table Classic 4" w:semiHidden="1" w:unhideWhenUsed="1"/>
+    <w:lsdException w:name="Table Colorful 1" w:semiHidden="1" w:unhideWhenUsed="1"/>
+    <w:lsdException w:name="Table Colorful 2" w:semiHidden="1" w:unhideWhenUsed="1"/>
+    <w:lsdException w:name="Table Colorful 3" w:semiHidden="1" w:unhideWhenUsed="1"/>
+    <w:lsdException w:name="Table Columns 1" w:semiHidden="1" w:unhideWhenUsed="1"/>
+    <w:lsdException w:name="Table Columns 2" w:semiHidden="1" w:unhideWhenUsed="1"/>
+    <w:lsdException w:name="Table Columns 3" w:semiHidden="1" w:unhideWhenUsed="1"/>
+    <w:lsdException w:name="Table Columns 4" w:semiHidden="1" w:unhideWhenUsed="1"/>
+    <w:lsdException w:name="Table Columns 5" w:semiHidden="1" w:unhideWhenUsed="1"/>
+    <w:lsdException w:name="Table Grid 1" w:semiHidden="1" w:unhideWhenUsed="1"/>
+    <w:lsdException w:name="Table Grid 2" w:semiHidden="1" w:unhideWhenUsed="1"/>
+    <w:lsdException w:name="Table Grid 3" w:semiHidden="1" w:unhideWhenUsed="1"/>
+    <w:lsdException w:name="Table Grid 4" w:semiHidden="1" w:unhideWhenUsed="1"/>
+    <w:lsdException w:name="Table Grid 5" w:semiHidden="1" w:unhideWhenUsed="1"/>
+    <w:lsdException w:name="Table Grid 6" w:semiHidden="1" w:unhideWhenUsed="1"/>
+    <w:lsdException w:name="Table Grid 7" w:semiHidden="1" w:unhideWhenUsed="1"/>
+    <w:lsdException w:name="Table Grid 8" w:semiHidden="1" w:unhideWhenUsed="1"/>
+    <w:lsdException w:name="Table List 1" w:semiHidden="1" w:unhideWhenUsed="1"/>
+    <w:lsdException w:name="Table List 2" w:semiHidden="1" w:unhideWhenUsed="1"/>
+    <w:lsdException w:name="Table List 3" w:semiHidden="1" w:unhideWhenUsed="1"/>
+    <w:lsdException w:name="Table List 4" w:semiHidden="1" w:unhideWhenUsed="1"/>
+    <w:lsdException w:name="Table List 5" w:semiHidden="1" w:unhideWhenUsed="1"/>
+    <w:lsdException w:name="Table List 6" w:semiHidden="1" w:unhideWhenUsed="1"/>
+    <w:lsdException w:name="Table List 7" w:semiHidden="1" w:unhideWhenUsed="1"/>
+    <w:lsdException w:name="Table List 8" w:semiHidden="1" w:unhideWhenUsed="1"/>
+    <w:lsdException w:name="Table 3D effects 1" w:semiHidden="1" w:unhideWhenUsed="1"/>
+    <w:lsdException w:name="Table 3D effects 2" w:semiHidden="1" w:unhideWhenUsed="1"/>
+    <w:lsdException w:name="Table 3D effects 3" w:semiHidden="1" w:unhideWhenUsed="1"/>
+    <w:lsdException w:name="Table Contemporary" w:semiHidden="1" w:unhideWhenUsed="1"/>
+    <w:lsdException w:name="Table Elegant" w:semiHidden="1" w:unhideWhenUsed="1"/>
+    <w:lsdException w:name="Table Professional" w:semiHidden="1" w:unhideWhenUsed="1"/>
+    <w:lsdException w:name="Table Subtle 1" w:semiHidden="1" w:unhideWhenUsed="1"/>
+    <w:lsdException w:name="Table Subtle 2" w:semiHidden="1" w:unhideWhenUsed="1"/>
+    <w:lsdException w:name="Table Web 1" w:semiHidden="1" w:unhideWhenUsed="1"/>
+    <w:lsdException w:name="Table Web 2" w:semiHidden="1" w:unhideWhenUsed="1"/>
+    <w:lsdException w:name="Table Web 3" w:semiHidden="1" w:unhideWhenUsed="1"/>
+    <w:lsdException w:name="Balloon Text" w:semiHidden="1" w:unhideWhenUsed="1"/>
+    <w:lsdException w:name="Table Grid" w:uiPriority="59"/>
+    <w:lsdException w:name="Table Theme" w:semiHidden="1" w:unhideWhenUsed="1"/>
+    <w:lsdException w:name="Note Level 1" w:semiHidden="1" w:unhideWhenUsed="1"/>
+    <w:lsdException w:name="Note Level 2" w:semiHidden="1" w:unhideWhenUsed="1"/>
+    <w:lsdException w:name="Note Level 3" w:semiHidden="1" w:unhideWhenUsed="1"/>
+    <w:lsdException w:name="Note Level 4" w:semiHidden="1" w:unhideWhenUsed="1"/>
+    <w:lsdException w:name="Note Level 5" w:semiHidden="1" w:unhideWhenUsed="1"/>
+    <w:lsdException w:name="Note Level 6" w:semiHidden="1" w:unhideWhenUsed="1"/>
+    <w:lsdException w:name="Note Level 7" w:semiHidden="1" w:unhideWhenUsed="1"/>
+    <w:lsdException w:name="Note Level 8" w:semiHidden="1" w:unhideWhenUsed="1"/>
+    <w:lsdException w:name="Note Level 9" w:semiHidden="1" w:unhideWhenUsed="1"/>
+    <w:lsdException w:name="Placeholder Text" w:semiHidden="1"/>
+    <w:lsdException w:name="No Spacing" w:uiPriority="1" w:qFormat="1"/>
+    <w:lsdException w:name="Light Shading" w:uiPriority="60"/>
+    <w:lsdException w:name="Light List" w:uiPriority="61"/>
+    <w:lsdException w:name="Light Grid" w:uiPriority="62"/>
+    <w:lsdException w:name="Medium Shading 1" w:uiPriority="63"/>
+    <w:lsdException w:name="Medium Shading 2" w:uiPriority="64"/>
+    <w:lsdException w:name="Medium List 1" w:uiPriority="65"/>
+    <w:lsdException w:name="Medium List 2" w:uiPriority="66"/>
+    <w:lsdException w:name="Medium Grid 1" w:uiPriority="67"/>
+    <w:lsdException w:name="Medium Grid 2" w:uiPriority="68"/>
+    <w:lsdException w:name="Medium Grid 3" w:uiPriority="69"/>
+    <w:lsdException w:name="Dark List" w:uiPriority="70"/>
+    <w:lsdException w:name="Colorful Shading" w:uiPriority="71"/>
+    <w:lsdException w:name="Colorful List" w:uiPriority="72"/>
+    <w:lsdException w:name="Colorful Grid" w:uiPriority="73"/>
+    <w:lsdException w:name="Light Shading Accent 1" w:uiPriority="60"/>
+    <w:lsdException w:name="Light List Accent 1" w:uiPriority="61"/>
+    <w:lsdException w:name="Light Grid Accent 1" w:uiPriority="62"/>
+    <w:lsdException w:name="Medium Shading 1 Accent 1" w:uiPriority="63"/>
+    <w:lsdException w:name="Medium Shading 2 Accent 1" w:uiPriority="64"/>
+    <w:lsdException w:name="Medium List 1 Accent 1" w:uiPriority="65"/>
+    <w:lsdException w:name="Revision" w:semiHidden="1"/>
+    <w:lsdException w:name="List Paragraph" w:uiPriority="34" w:qFormat="1"/>
+    <w:lsdException w:name="Quote" w:uiPriority="29" w:qFormat="1"/>
+    <w:lsdException w:name="Intense Quote" w:uiPriority="30" w:qFormat="1"/>
+    <w:lsdException w:name="Medium List 2 Accent 1" w:uiPriority="66"/>
+    <w:lsdException w:name="Medium Grid 1 Accent 1" w:uiPriority="67"/>
+    <w:lsdException w:name="Medium Grid 2 Accent 1" w:uiPriority="68"/>
+    <w:lsdException w:name="Medium Grid 3 Accent 1" w:uiPriority="69"/>
+    <w:lsdException w:name="Dark List Accent 1" w:uiPriority="70"/>
+    <w:lsdException w:name="Colorful Shading Accent 1" w:uiPriority="71"/>
+    <w:lsdException w:name="Colorful List Accent 1" w:uiPriority="72"/>
+    <w:lsdException w:name="Colorful Grid Accent 1" w:uiPriority="73"/>
+    <w:lsdException w:name="Light Shading Accent 2" w:uiPriority="60"/>
+    <w:lsdException w:name="Light List Accent 2" w:uiPriority="61"/>
+    <w:lsdException w:name="Light Grid Accent 2" w:uiPriority="62"/>
+    <w:lsdException w:name="Medium Shading 1 Accent 2" w:uiPriority="63"/>
+    <w:lsdException w:name="Medium Shading 2 Accent 2" w:uiPriority="64"/>
+    <w:lsdException w:name="Medium List 1 Accent 2" w:uiPriority="65"/>
+    <w:lsdException w:name="Medium List 2 Accent 2" w:uiPriority="66"/>
+    <w:lsdException w:name="Medium Grid 1 Accent 2" w:uiPriority="67"/>
+    <w:lsdException w:name="Medium Grid 2 Accent 2" w:uiPriority="68"/>
+    <w:lsdException w:name="Medium Grid 3 Accent 2" w:uiPriority="69"/>
+    <w:lsdException w:name="Dark List Accent 2" w:uiPriority="70"/>
+    <w:lsdException w:name="Colorful Shading Accent 2" w:uiPriority="71"/>
+    <w:lsdException w:name="Colorful List Accent 2" w:uiPriority="72"/>
+    <w:lsdException w:name="Colorful Grid Accent 2" w:uiPriority="73"/>
+    <w:lsdException w:name="Light Shading Accent 3" w:uiPriority="60"/>
+    <w:lsdException w:name="Light List Accent 3" w:uiPriority="61"/>
+    <w:lsdException w:name="Light Grid Accent 3" w:uiPriority="62"/>
+    <w:lsdException w:name="Medium Shading 1 Accent 3" w:uiPriority="63"/>
+    <w:lsdException w:name="Medium Shading 2 Accent 3" w:uiPriority="64"/>
+    <w:lsdException w:name="Medium List 1 Accent 3" w:uiPriority="65"/>
+    <w:lsdException w:name="Medium List 2 Accent 3" w:uiPriority="66"/>
+    <w:lsdException w:name="Medium Grid 1 Accent 3" w:uiPriority="67"/>
+    <w:lsdException w:name="Medium Grid 2 Accent 3" w:uiPriority="68"/>
+    <w:lsdException w:name="Medium Grid 3 Accent 3" w:uiPriority="69"/>
+    <w:lsdException w:name="Dark List Accent 3" w:uiPriority="70"/>
+    <w:lsdException w:name="Colorful Shading Accent 3" w:uiPriority="71"/>
+    <w:lsdException w:name="Colorful List Accent 3" w:uiPriority="72"/>
+    <w:lsdException w:name="Colorful Grid Accent 3" w:uiPriority="73"/>
+    <w:lsdException w:name="Light Shading Accent 4" w:uiPriority="60"/>
+    <w:lsdException w:name="Light List Accent 4" w:uiPriority="61"/>
+    <w:lsdException w:name="Light Grid Accent 4" w:uiPriority="62"/>
+    <w:lsdException w:name="Medium Shading 1 Accent 4" w:uiPriority="63"/>
+    <w:lsdException w:name="Medium Shading 2 Accent 4" w:uiPriority="64"/>
+    <w:lsdException w:name="Medium List 1 Accent 4" w:uiPriority="65"/>
+    <w:lsdException w:name="Medium List 2 Accent 4" w:uiPriority="66"/>
+    <w:lsdException w:name="Medium Grid 1 Accent 4" w:uiPriority="67"/>
+    <w:lsdException w:name="Medium Grid 2 Accent 4" w:uiPriority="68"/>
+    <w:lsdException w:name="Medium Grid 3 Accent 4" w:uiPriority="69"/>
+    <w:lsdException w:name="Dark List Accent 4" w:uiPriority="70"/>
+    <w:lsdException w:name="Colorful Shading Accent 4" w:uiPriority="71"/>
+    <w:lsdException w:name="Colorful List Accent 4" w:uiPriority="72"/>
+    <w:lsdException w:name="Colorful Grid Accent 4" w:uiPriority="73"/>
+    <w:lsdException w:name="Light Shading Accent 5" w:uiPriority="60"/>
+    <w:lsdException w:name="Light List Accent 5" w:uiPriority="61"/>
+    <w:lsdException w:name="Light Grid Accent 5" w:uiPriority="62"/>
+    <w:lsdException w:name="Medium Shading 1 Accent 5" w:uiPriority="63"/>
+    <w:lsdException w:name="Medium Shading 2 Accent 5" w:uiPriority="64"/>
+    <w:lsdException w:name="Medium List 1 Accent 5" w:uiPriority="65"/>
+    <w:lsdException w:name="Medium List 2 Accent 5" w:uiPriority="66"/>
+    <w:lsdException w:name="Medium Grid 1 Accent 5" w:uiPriority="67"/>
+    <w:lsdException w:name="Medium Grid 2 Accent 5" w:uiPriority="68"/>
+    <w:lsdException w:name="Medium Grid 3 Accent 5" w:uiPriority="69"/>
+    <w:lsdException w:name="Dark List Accent 5" w:uiPriority="70"/>
+    <w:lsdException w:name="Colorful Shading Accent 5" w:uiPriority="71"/>
+    <w:lsdException w:name="Colorful List Accent 5" w:uiPriority="72"/>
+    <w:lsdException w:name="Colorful Grid Accent 5" w:uiPriority="73"/>
+    <w:lsdException w:name="Light Shading Accent 6" w:uiPriority="60"/>
+    <w:lsdException w:name="Light List Accent 6" w:uiPriority="61"/>
+    <w:lsdException w:name="Light Grid Accent 6" w:uiPriority="62"/>
+    <w:lsdException w:name="Medium Shading 1 Accent 6" w:uiPriority="63"/>
+    <w:lsdException w:name="Medium Shading 2 Accent 6" w:uiPriority="64"/>
+    <w:lsdException w:name="Medium List 1 Accent 6" w:uiPriority="65"/>
+    <w:lsdException w:name="Medium List 2 Accent 6" w:uiPriority="66"/>
+    <w:lsdException w:name="Medium Grid 1 Accent 6" w:uiPriority="67"/>
+    <w:lsdException w:name="Medium Grid 2 Accent 6" w:uiPriority="68"/>
+    <w:lsdException w:name="Medium Grid 3 Accent 6" w:uiPriority="69"/>
+    <w:lsdException w:name="Dark List Accent 6" w:uiPriority="70"/>
+    <w:lsdException w:name="Colorful Shading Accent 6" w:uiPriority="71"/>
+    <w:lsdException w:name="Colorful List Accent 6" w:uiPriority="72"/>
+    <w:lsdException w:name="Colorful Grid Accent 6" w:uiPriority="73"/>
+    <w:lsdException w:name="Subtle Emphasis" w:uiPriority="19" w:qFormat="1"/>
+    <w:lsdException w:name="Intense Emphasis" w:uiPriority="21" w:qFormat="1"/>
+    <w:lsdException w:name="Subtle Reference" w:uiPriority="31" w:qFormat="1"/>
+    <w:lsdException w:name="Intense Reference" w:uiPriority="32" w:qFormat="1"/>
+    <w:lsdException w:name="Book Title" w:uiPriority="33" w:qFormat="1"/>
+    <w:lsdException w:name="Bibliography" w:semiHidden="1" w:uiPriority="37" w:unhideWhenUsed="1"/>
+    <w:lsdException w:name="TOC Heading" w:semiHidden="1" w:uiPriority="39" w:unhideWhenUsed="1" w:qFormat="1"/>
+    <w:lsdException w:name="Plain Table 1" w:uiPriority="41"/>
+    <w:lsdException w:name="Plain Table 2" w:uiPriority="42"/>
+    <w:lsdException w:name="Plain Table 3" w:uiPriority="43"/>
+    <w:lsdException w:name="Plain Table 4" w:uiPriority="44"/>
+    <w:lsdException w:name="Plain Table 5" w:uiPriority="45"/>
+    <w:lsdException w:name="Grid Table Light" w:uiPriority="40"/>
+    <w:lsdException w:name="Grid Table 1 Light" w:uiPriority="46"/>
+    <w:lsdException w:name="Grid Table 2" w:uiPriority="47"/>
+    <w:lsdException w:name="Grid Table 3" w:uiPriority="48"/>
+    <w:lsdException w:name="Grid Table 4" w:uiPriority="49"/>
+    <w:lsdException w:name="Grid Table 5 Dark" w:uiPriority="50"/>
+    <w:lsdException w:name="Grid Table 6 Colorful" w:uiPriority="51"/>
+    <w:lsdException w:name="Grid Table 7 Colorful" w:uiPriority="52"/>
+    <w:lsdException w:name="Grid Table 1 Light Accent 1" w:uiPriority="46"/>
+    <w:lsdException w:name="Grid Table 2 Accent 1" w:uiPriority="47"/>
+    <w:lsdException w:name="Grid Table 3 Accent 1" w:uiPriority="48"/>
+    <w:lsdException w:name="Grid Table 4 Accent 1" w:uiPriority="49"/>
+    <w:lsdException w:name="Grid Table 5 Dark Accent 1" w:uiPriority="50"/>
+    <w:lsdException w:name="Grid Table 6 Colorful Accent 1" w:uiPriority="51"/>
+    <w:lsdException w:name="Grid Table 7 Colorful Accent 1" w:uiPriority="52"/>
+    <w:lsdException w:name="Grid Table 1 Light Accent 2" w:uiPriority="46"/>
+    <w:lsdException w:name="Grid Table 2 Accent 2" w:uiPriority="47"/>
+    <w:lsdException w:name="Grid Table 3 Accent 2" w:uiPriority="48"/>
+    <w:lsdException w:name="Grid Table 4 Accent 2" w:uiPriority="49"/>
+    <w:lsdException w:name="Grid Table 5 Dark Accent 2" w:uiPriority="50"/>
+    <w:lsdException w:name="Grid Table 6 Colorful Accent 2" w:uiPriority="51"/>
+    <w:lsdException w:name="Grid Table 7 Colorful Accent 2" w:uiPriority="52"/>
+    <w:lsdException w:name="Grid Table 1 Light Accent 3" w:uiPriority="46"/>
+    <w:lsdException w:name="Grid Table 2 Accent 3" w:uiPriority="47"/>
+    <w:lsdException w:name="Grid Table 3 Accent 3" w:uiPriority="48"/>
+    <w:lsdException w:name="Grid Table 4 Accent 3" w:uiPriority="49"/>
+    <w:lsdException w:name="Grid Table 5 Dark Accent 3" w:uiPriority="50"/>
+    <w:lsdException w:name="Grid Table 6 Colorful Accent 3" w:uiPriority="51"/>
+    <w:lsdException w:name="Grid Table 7 Colorful Accent 3" w:uiPriority="52"/>
+    <w:lsdException w:name="Grid Table 1 Light Accent 4" w:uiPriority="46"/>
+    <w:lsdException w:name="Grid Table 2 Accent 4" w:uiPriority="47"/>
+    <w:lsdException w:name="Grid Table 3 Accent 4" w:uiPriority="48"/>
+    <w:lsdException w:name="Grid Table 4 Accent 4" w:uiPriority="49"/>
+    <w:lsdException w:name="Grid Table 5 Dark Accent 4" w:uiPriority="50"/>
+    <w:lsdException w:name="Grid Table 6 Colorful Accent 4" w:uiPriority="51"/>
+    <w:lsdException w:name="Grid Table 7 Colorful Accent 4" w:uiPriority="52"/>
+    <w:lsdException w:name="Grid Table 1 Light Accent 5" w:uiPriority="46"/>
+    <w:lsdException w:name="Grid Table 2 Accent 5" w:uiPriority="47"/>
+    <w:lsdException w:name="Grid Table 3 Accent 5" w:uiPriority="48"/>
+    <w:lsdException w:name="Grid Table 4 Accent 5" w:uiPriority="49"/>
+    <w:lsdException w:name="Grid Table 5 Dark Accent 5" w:uiPriority="50"/>
+    <w:lsdException w:name="Grid Table 6 Colorful Accent 5" w:uiPriority="51"/>
+    <w:lsdException w:name="Grid Table 7 Colorful Accent 5" w:uiPriority="52"/>
+    <w:lsdException w:name="Grid Table 1 Light Accent 6" w:uiPriority="46"/>
+    <w:lsdException w:name="Grid Table 2 Accent 6" w:uiPriority="47"/>
+    <w:lsdException w:name="Grid Table 3 Accent 6" w:uiPriority="48"/>
+    <w:lsdException w:name="Grid Table 4 Accent 6" w:uiPriority="49"/>
+    <w:lsdException w:name="Grid Table 5 Dark Accent 6" w:uiPriority="50"/>
+    <w:lsdException w:name="Grid Table 6 Colorful Accent 6" w:uiPriority="51"/>
+    <w:lsdException w:name="Grid Table 7 Colorful Accent 6" w:uiPriority="52"/>
+    <w:lsdException w:name="List Table 1 Light" w:uiPriority="46"/>
+    <w:lsdException w:name="List Table 2" w:uiPriority="47"/>
+    <w:lsdException w:name="List Table 3" w:uiPriority="48"/>
+    <w:lsdException w:name="List Table 4" w:uiPriority="49"/>
+    <w:lsdException w:name="List Table 5 Dark" w:uiPriority="50"/>
+    <w:lsdException w:name="List Table 6 Colorful" w:uiPriority="51"/>
+    <w:lsdException w:name="List Table 7 Colorful" w:uiPriority="52"/>
+    <w:lsdException w:name="List Table 1 Light Accent 1" w:uiPriority="46"/>
+    <w:lsdException w:name="List Table 2 Accent 1" w:uiPriority="47"/>
+    <w:lsdException w:name="List Table 3 Accent 1" w:uiPriority="48"/>
+    <w:lsdException w:name="List Table 4 Accent 1" w:uiPriority="49"/>
+    <w:lsdException w:name="List Table 5 Dark Accent 1" w:uiPriority="50"/>
+    <w:lsdException w:name="List Table 6 Colorful Accent 1" w:uiPriority="51"/>
+    <w:lsdException w:name="List Table 7 Colorful Accent 1" w:uiPriority="52"/>
+    <w:lsdException w:name="List Table 1 Light Accent 2" w:uiPriority="46"/>
+    <w:lsdException w:name="List Table 2 Accent 2" w:uiPriority="47"/>
+    <w:lsdException w:name="List Table 3 Accent 2" w:uiPriority="48"/>
+    <w:lsdException w:name="List Table 4 Accent 2" w:uiPriority="49"/>
+    <w:lsdException w:name="List Table 5 Dark Accent 2" w:uiPriority="50"/>
+    <w:lsdException w:name="List Table 6 Colorful Accent 2" w:uiPriority="51"/>
+    <w:lsdException w:name="List Table 7 Colorful Accent 2" w:uiPriority="52"/>
+    <w:lsdException w:name="List Table 1 Light Accent 3" w:uiPriority="46"/>
+    <w:lsdException w:name="List Table 2 Accent 3" w:uiPriority="47"/>
+    <w:lsdException w:name="List Table 3 Accent 3" w:uiPriority="48"/>
+    <w:lsdException w:name="List Table 4 Accent 3" w:uiPriority="49"/>
+    <w:lsdException w:name="List Table 5 Dark Accent 3" w:uiPriority="50"/>
+    <w:lsdException w:name="List Table 6 Colorful Accent 3" w:uiPriority="51"/>
+    <w:lsdException w:name="List Table 7 Colorful Accent 3" w:uiPriority="52"/>
+    <w:lsdException w:name="List Table 1 Light Accent 4" w:uiPriority="46"/>
+    <w:lsdException w:name="List Table 2 Accent 4" w:uiPriority="47"/>
+    <w:lsdException w:name="List Table 3 Accent 4" w:uiPriority="48"/>
+    <w:lsdException w:name="List Table 4 Accent 4" w:uiPriority="49"/>
+    <w:lsdException w:name="List Table 5 Dark Accent 4" w:uiPriority="50"/>
+    <w:lsdException w:name="List Table 6 Colorful Accent 4" w:uiPriority="51"/>
+    <w:lsdException w:name="List Table 7 Colorful Accent 4" w:uiPriority="52"/>
+    <w:lsdException w:name="List Table 1 Light Accent 5" w:uiPriority="46"/>
+    <w:lsdException w:name="List Table 2 Accent 5" w:uiPriority="47"/>
+    <w:lsdException w:name="List Table 3 Accent 5" w:uiPriority="48"/>
+    <w:lsdException w:name="List Table 4 Accent 5" w:uiPriority="49"/>
+    <w:lsdException w:name="List Table 5 Dark Accent 5" w:uiPriority="50"/>
+    <w:lsdException w:name="List Table 6 Colorful Accent 5" w:uiPriority="51"/>
+    <w:lsdException w:name="List Table 7 Colorful Accent 5" w:uiPriority="52"/>
+    <w:lsdException w:name="List Table 1 Light Accent 6" w:uiPriority="46"/>
+    <w:lsdException w:name="List Table 2 Accent 6" w:uiPriority="47"/>
+    <w:lsdException w:name="List Table 3 Accent 6" w:uiPriority="48"/>
+    <w:lsdException w:name="List Table 4 Accent 6" w:uiPriority="49"/>
+    <w:lsdException w:name="List Table 5 Dark Accent 6" w:uiPriority="50"/>
+    <w:lsdException w:name="List Table 6 Colorful Accent 6" w:uiPriority="51"/>
+    <w:lsdException w:name="List Table 7 Colorful Accent 6" w:uiPriority="52"/>
   </w:latentStyles>
   <w:style w:type="paragraph" w:default="1" w:styleId="Normal">
     <w:name w:val="Normal"/>

</xml_diff>

<commit_message>
rephrased the implementation addition
</commit_message>
<xml_diff>
--- a/src/FinalProject.docx
+++ b/src/FinalProject.docx
@@ -75,19 +75,11 @@
           <w:rFonts w:ascii="Arial" w:hAnsi="Arial" w:cs="Arial"/>
         </w:rPr>
       </w:pPr>
-      <w:proofErr w:type="spellStart"/>
-      <w:r>
-        <w:rPr>
-          <w:rFonts w:ascii="Arial" w:hAnsi="Arial" w:cs="Arial"/>
-        </w:rPr>
-        <w:t>Prabhdeep</w:t>
-      </w:r>
-      <w:proofErr w:type="spellEnd"/>
-      <w:r>
-        <w:rPr>
-          <w:rFonts w:ascii="Arial" w:hAnsi="Arial" w:cs="Arial"/>
-        </w:rPr>
-        <w:t xml:space="preserve"> Singh</w:t>
+      <w:r>
+        <w:rPr>
+          <w:rFonts w:ascii="Arial" w:hAnsi="Arial" w:cs="Arial"/>
+        </w:rPr>
+        <w:t>Prabhdeep Singh</w:t>
       </w:r>
     </w:p>
     <w:p>
@@ -279,21 +271,7 @@
         <w:rPr>
           <w:rFonts w:ascii="Arial" w:hAnsi="Arial" w:cs="Arial"/>
         </w:rPr>
-        <w:t xml:space="preserve"> can be traffic conditions, location, time of day, </w:t>
-      </w:r>
-      <w:proofErr w:type="spellStart"/>
-      <w:r>
-        <w:rPr>
-          <w:rFonts w:ascii="Arial" w:hAnsi="Arial" w:cs="Arial"/>
-        </w:rPr>
-        <w:t>etc</w:t>
-      </w:r>
-      <w:proofErr w:type="spellEnd"/>
-      <w:r>
-        <w:rPr>
-          <w:rFonts w:ascii="Arial" w:hAnsi="Arial" w:cs="Arial"/>
-        </w:rPr>
-        <w:t xml:space="preserve">... For example, on a rainy night I might like to listen to a classical song, but on sunny day I like an upbeat, party song. </w:t>
+        <w:t xml:space="preserve"> can be traffic conditions, location, time of day, etc... For example, on a rainy night I might like to listen to a classical song, but on sunny day I like an upbeat, party song. </w:t>
       </w:r>
       <w:r>
         <w:rPr>
@@ -448,21 +426,7 @@
         <w:rPr>
           <w:rFonts w:ascii="Arial" w:hAnsi="Arial" w:cs="Arial"/>
         </w:rPr>
-        <w:t xml:space="preserve">find the weighted average of the change in rating for that user. All context dimensions had equal weights except the no context given dimension which had ½ of the weight. This means that we assumed that the time of day has the same impact as weather, traffic conditions, </w:t>
-      </w:r>
-      <w:proofErr w:type="spellStart"/>
-      <w:r>
-        <w:rPr>
-          <w:rFonts w:ascii="Arial" w:hAnsi="Arial" w:cs="Arial"/>
-        </w:rPr>
-        <w:t>etc</w:t>
-      </w:r>
-      <w:proofErr w:type="spellEnd"/>
-      <w:r>
-        <w:rPr>
-          <w:rFonts w:ascii="Arial" w:hAnsi="Arial" w:cs="Arial"/>
-        </w:rPr>
-        <w:t xml:space="preserve">… </w:t>
+        <w:t xml:space="preserve">find the weighted average of the change in rating for that user. All context dimensions had equal weights except the no context given dimension which had ½ of the weight. This means that we assumed that the time of day has the same impact as weather, traffic conditions, etc… </w:t>
       </w:r>
       <w:r>
         <w:rPr>
@@ -565,7 +529,13 @@
         <w:rPr>
           <w:rFonts w:ascii="Arial" w:hAnsi="Arial" w:cs="Arial"/>
         </w:rPr>
-        <w:t xml:space="preserve">The project was implemented in python and used our own code except </w:t>
+        <w:t>The project was implemented in P</w:t>
+      </w:r>
+      <w:r>
+        <w:rPr>
+          <w:rFonts w:ascii="Arial" w:hAnsi="Arial" w:cs="Arial"/>
+        </w:rPr>
+        <w:t xml:space="preserve">ython and used our own code except </w:t>
       </w:r>
       <w:r>
         <w:rPr>
@@ -577,10 +547,28 @@
         <w:rPr>
           <w:rFonts w:ascii="Arial" w:hAnsi="Arial" w:cs="Arial"/>
         </w:rPr>
-        <w:t>The CSR class created for programming assignments 1, 2, and 3 was utilized and extended upon for the project. The following external libraries were used</w:t>
+        <w:t>The</w:t>
+      </w:r>
+      <w:r>
+        <w:rPr>
+          <w:rFonts w:ascii="Arial" w:hAnsi="Arial" w:cs="Arial"/>
+        </w:rPr>
+        <w:t xml:space="preserve"> custom</w:t>
       </w:r>
       <w:bookmarkStart w:id="0" w:name="_GoBack"/>
       <w:bookmarkEnd w:id="0"/>
+      <w:r>
+        <w:rPr>
+          <w:rFonts w:ascii="Arial" w:hAnsi="Arial" w:cs="Arial"/>
+        </w:rPr>
+        <w:t xml:space="preserve"> CSR module</w:t>
+      </w:r>
+      <w:r>
+        <w:rPr>
+          <w:rFonts w:ascii="Arial" w:hAnsi="Arial" w:cs="Arial"/>
+        </w:rPr>
+        <w:t xml:space="preserve"> created for programming assignments 1, 2, and 3 was utilized and extended upon for the project. The following external libraries were used</w:t>
+      </w:r>
     </w:p>
     <w:p>
       <w:pPr>
@@ -612,19 +600,11 @@
           <w:rFonts w:ascii="Arial" w:hAnsi="Arial" w:cs="Arial"/>
         </w:rPr>
       </w:pPr>
-      <w:proofErr w:type="spellStart"/>
-      <w:r>
-        <w:rPr>
-          <w:rFonts w:ascii="Arial" w:hAnsi="Arial" w:cs="Arial"/>
-        </w:rPr>
-        <w:t>numpy</w:t>
-      </w:r>
-      <w:proofErr w:type="spellEnd"/>
-      <w:r>
-        <w:rPr>
-          <w:rFonts w:ascii="Arial" w:hAnsi="Arial" w:cs="Arial"/>
-        </w:rPr>
-        <w:t xml:space="preserve">       </w:t>
+      <w:r>
+        <w:rPr>
+          <w:rFonts w:ascii="Arial" w:hAnsi="Arial" w:cs="Arial"/>
+        </w:rPr>
+        <w:t xml:space="preserve">numpy       </w:t>
       </w:r>
       <w:hyperlink r:id="rId5" w:history="1">
         <w:r>
@@ -643,19 +623,11 @@
           <w:rFonts w:ascii="Arial" w:hAnsi="Arial" w:cs="Arial"/>
         </w:rPr>
       </w:pPr>
-      <w:proofErr w:type="spellStart"/>
-      <w:r>
-        <w:rPr>
-          <w:rFonts w:ascii="Arial" w:hAnsi="Arial" w:cs="Arial"/>
-        </w:rPr>
-        <w:t>os.path</w:t>
-      </w:r>
-      <w:proofErr w:type="spellEnd"/>
-      <w:r>
-        <w:rPr>
-          <w:rFonts w:ascii="Arial" w:hAnsi="Arial" w:cs="Arial"/>
-        </w:rPr>
-        <w:t xml:space="preserve">       </w:t>
+      <w:r>
+        <w:rPr>
+          <w:rFonts w:ascii="Arial" w:hAnsi="Arial" w:cs="Arial"/>
+        </w:rPr>
+        <w:t xml:space="preserve">os.path       </w:t>
       </w:r>
       <w:hyperlink r:id="rId6" w:history="1">
         <w:r>

</xml_diff>

<commit_message>
made the README more explicit
</commit_message>
<xml_diff>
--- a/src/FinalProject.docx
+++ b/src/FinalProject.docx
@@ -75,11 +75,19 @@
           <w:rFonts w:ascii="Arial" w:hAnsi="Arial" w:cs="Arial"/>
         </w:rPr>
       </w:pPr>
-      <w:r>
-        <w:rPr>
-          <w:rFonts w:ascii="Arial" w:hAnsi="Arial" w:cs="Arial"/>
-        </w:rPr>
-        <w:t>Prabhdeep Singh</w:t>
+      <w:proofErr w:type="spellStart"/>
+      <w:r>
+        <w:rPr>
+          <w:rFonts w:ascii="Arial" w:hAnsi="Arial" w:cs="Arial"/>
+        </w:rPr>
+        <w:t>Prabhdeep</w:t>
+      </w:r>
+      <w:proofErr w:type="spellEnd"/>
+      <w:r>
+        <w:rPr>
+          <w:rFonts w:ascii="Arial" w:hAnsi="Arial" w:cs="Arial"/>
+        </w:rPr>
+        <w:t xml:space="preserve"> Singh</w:t>
       </w:r>
     </w:p>
     <w:p>
@@ -271,7 +279,21 @@
         <w:rPr>
           <w:rFonts w:ascii="Arial" w:hAnsi="Arial" w:cs="Arial"/>
         </w:rPr>
-        <w:t xml:space="preserve"> can be traffic conditions, location, time of day, etc... For example, on a rainy night I might like to listen to a classical song, but on sunny day I like an upbeat, party song. </w:t>
+        <w:t xml:space="preserve"> can be traffic conditions, location, time of day, </w:t>
+      </w:r>
+      <w:proofErr w:type="spellStart"/>
+      <w:r>
+        <w:rPr>
+          <w:rFonts w:ascii="Arial" w:hAnsi="Arial" w:cs="Arial"/>
+        </w:rPr>
+        <w:t>etc</w:t>
+      </w:r>
+      <w:proofErr w:type="spellEnd"/>
+      <w:r>
+        <w:rPr>
+          <w:rFonts w:ascii="Arial" w:hAnsi="Arial" w:cs="Arial"/>
+        </w:rPr>
+        <w:t xml:space="preserve">... For example, on a rainy night I might like to listen to a classical song, but on sunny day I like an upbeat, party song. </w:t>
       </w:r>
       <w:r>
         <w:rPr>
@@ -426,7 +448,21 @@
         <w:rPr>
           <w:rFonts w:ascii="Arial" w:hAnsi="Arial" w:cs="Arial"/>
         </w:rPr>
-        <w:t xml:space="preserve">find the weighted average of the change in rating for that user. All context dimensions had equal weights except the no context given dimension which had ½ of the weight. This means that we assumed that the time of day has the same impact as weather, traffic conditions, etc… </w:t>
+        <w:t xml:space="preserve">find the weighted average of the change in rating for that user. All context dimensions had equal weights except the no context given dimension which had ½ of the weight. This means that we assumed that the time of day has the same impact as weather, traffic conditions, </w:t>
+      </w:r>
+      <w:proofErr w:type="spellStart"/>
+      <w:r>
+        <w:rPr>
+          <w:rFonts w:ascii="Arial" w:hAnsi="Arial" w:cs="Arial"/>
+        </w:rPr>
+        <w:t>etc</w:t>
+      </w:r>
+      <w:proofErr w:type="spellEnd"/>
+      <w:r>
+        <w:rPr>
+          <w:rFonts w:ascii="Arial" w:hAnsi="Arial" w:cs="Arial"/>
+        </w:rPr>
+        <w:t xml:space="preserve">… </w:t>
       </w:r>
       <w:r>
         <w:rPr>
@@ -554,6 +590,30 @@
           <w:rFonts w:ascii="Arial" w:hAnsi="Arial" w:cs="Arial"/>
         </w:rPr>
         <w:t xml:space="preserve"> custom</w:t>
+      </w:r>
+      <w:r>
+        <w:rPr>
+          <w:rFonts w:ascii="Arial" w:hAnsi="Arial" w:cs="Arial"/>
+        </w:rPr>
+        <w:t xml:space="preserve"> CSR module</w:t>
+      </w:r>
+      <w:r>
+        <w:rPr>
+          <w:rFonts w:ascii="Arial" w:hAnsi="Arial" w:cs="Arial"/>
+        </w:rPr>
+        <w:t xml:space="preserve"> created for </w:t>
+      </w:r>
+      <w:r>
+        <w:rPr>
+          <w:rFonts w:ascii="Arial" w:hAnsi="Arial" w:cs="Arial"/>
+        </w:rPr>
+        <w:t xml:space="preserve">previous programming assignments in the course </w:t>
+      </w:r>
+      <w:r>
+        <w:rPr>
+          <w:rFonts w:ascii="Arial" w:hAnsi="Arial" w:cs="Arial"/>
+        </w:rPr>
+        <w:t>was utilized and extended</w:t>
       </w:r>
       <w:bookmarkStart w:id="0" w:name="_GoBack"/>
       <w:bookmarkEnd w:id="0"/>
@@ -561,13 +621,7 @@
         <w:rPr>
           <w:rFonts w:ascii="Arial" w:hAnsi="Arial" w:cs="Arial"/>
         </w:rPr>
-        <w:t xml:space="preserve"> CSR module</w:t>
-      </w:r>
-      <w:r>
-        <w:rPr>
-          <w:rFonts w:ascii="Arial" w:hAnsi="Arial" w:cs="Arial"/>
-        </w:rPr>
-        <w:t xml:space="preserve"> created for programming assignments 1, 2, and 3 was utilized and extended upon for the project. The following external libraries were used</w:t>
+        <w:t xml:space="preserve"> for the project. The following external libraries were used</w:t>
       </w:r>
     </w:p>
     <w:p>
@@ -600,11 +654,19 @@
           <w:rFonts w:ascii="Arial" w:hAnsi="Arial" w:cs="Arial"/>
         </w:rPr>
       </w:pPr>
-      <w:r>
-        <w:rPr>
-          <w:rFonts w:ascii="Arial" w:hAnsi="Arial" w:cs="Arial"/>
-        </w:rPr>
-        <w:t xml:space="preserve">numpy       </w:t>
+      <w:proofErr w:type="spellStart"/>
+      <w:r>
+        <w:rPr>
+          <w:rFonts w:ascii="Arial" w:hAnsi="Arial" w:cs="Arial"/>
+        </w:rPr>
+        <w:t>numpy</w:t>
+      </w:r>
+      <w:proofErr w:type="spellEnd"/>
+      <w:r>
+        <w:rPr>
+          <w:rFonts w:ascii="Arial" w:hAnsi="Arial" w:cs="Arial"/>
+        </w:rPr>
+        <w:t xml:space="preserve">       </w:t>
       </w:r>
       <w:hyperlink r:id="rId5" w:history="1">
         <w:r>
@@ -623,11 +685,19 @@
           <w:rFonts w:ascii="Arial" w:hAnsi="Arial" w:cs="Arial"/>
         </w:rPr>
       </w:pPr>
-      <w:r>
-        <w:rPr>
-          <w:rFonts w:ascii="Arial" w:hAnsi="Arial" w:cs="Arial"/>
-        </w:rPr>
-        <w:t xml:space="preserve">os.path       </w:t>
+      <w:proofErr w:type="spellStart"/>
+      <w:r>
+        <w:rPr>
+          <w:rFonts w:ascii="Arial" w:hAnsi="Arial" w:cs="Arial"/>
+        </w:rPr>
+        <w:t>os.path</w:t>
+      </w:r>
+      <w:proofErr w:type="spellEnd"/>
+      <w:r>
+        <w:rPr>
+          <w:rFonts w:ascii="Arial" w:hAnsi="Arial" w:cs="Arial"/>
+        </w:rPr>
+        <w:t xml:space="preserve">       </w:t>
       </w:r>
       <w:hyperlink r:id="rId6" w:history="1">
         <w:r>

</xml_diff>

<commit_message>
briefly mentioned issues with the dataset in the results section
</commit_message>
<xml_diff>
--- a/src/FinalProject.docx
+++ b/src/FinalProject.docx
@@ -75,19 +75,11 @@
           <w:rFonts w:ascii="Arial" w:hAnsi="Arial" w:cs="Arial"/>
         </w:rPr>
       </w:pPr>
-      <w:proofErr w:type="spellStart"/>
-      <w:r>
-        <w:rPr>
-          <w:rFonts w:ascii="Arial" w:hAnsi="Arial" w:cs="Arial"/>
-        </w:rPr>
-        <w:t>Prabhdeep</w:t>
-      </w:r>
-      <w:proofErr w:type="spellEnd"/>
-      <w:r>
-        <w:rPr>
-          <w:rFonts w:ascii="Arial" w:hAnsi="Arial" w:cs="Arial"/>
-        </w:rPr>
-        <w:t xml:space="preserve"> Singh</w:t>
+      <w:r>
+        <w:rPr>
+          <w:rFonts w:ascii="Arial" w:hAnsi="Arial" w:cs="Arial"/>
+        </w:rPr>
+        <w:t>Prabhdeep Singh</w:t>
       </w:r>
     </w:p>
     <w:p>
@@ -279,21 +271,7 @@
         <w:rPr>
           <w:rFonts w:ascii="Arial" w:hAnsi="Arial" w:cs="Arial"/>
         </w:rPr>
-        <w:t xml:space="preserve"> can be traffic conditions, location, time of day, </w:t>
-      </w:r>
-      <w:proofErr w:type="spellStart"/>
-      <w:r>
-        <w:rPr>
-          <w:rFonts w:ascii="Arial" w:hAnsi="Arial" w:cs="Arial"/>
-        </w:rPr>
-        <w:t>etc</w:t>
-      </w:r>
-      <w:proofErr w:type="spellEnd"/>
-      <w:r>
-        <w:rPr>
-          <w:rFonts w:ascii="Arial" w:hAnsi="Arial" w:cs="Arial"/>
-        </w:rPr>
-        <w:t xml:space="preserve">... For example, on a rainy night I might like to listen to a classical song, but on sunny day I like an upbeat, party song. </w:t>
+        <w:t xml:space="preserve"> can be traffic conditions, location, time of day, etc... For example, on a rainy night I might like to listen to a classical song, but on sunny day I like an upbeat, party song. </w:t>
       </w:r>
       <w:r>
         <w:rPr>
@@ -448,21 +426,7 @@
         <w:rPr>
           <w:rFonts w:ascii="Arial" w:hAnsi="Arial" w:cs="Arial"/>
         </w:rPr>
-        <w:t xml:space="preserve">find the weighted average of the change in rating for that user. All context dimensions had equal weights except the no context given dimension which had ½ of the weight. This means that we assumed that the time of day has the same impact as weather, traffic conditions, </w:t>
-      </w:r>
-      <w:proofErr w:type="spellStart"/>
-      <w:r>
-        <w:rPr>
-          <w:rFonts w:ascii="Arial" w:hAnsi="Arial" w:cs="Arial"/>
-        </w:rPr>
-        <w:t>etc</w:t>
-      </w:r>
-      <w:proofErr w:type="spellEnd"/>
-      <w:r>
-        <w:rPr>
-          <w:rFonts w:ascii="Arial" w:hAnsi="Arial" w:cs="Arial"/>
-        </w:rPr>
-        <w:t xml:space="preserve">… </w:t>
+        <w:t xml:space="preserve">find the weighted average of the change in rating for that user. All context dimensions had equal weights except the no context given dimension which had ½ of the weight. This means that we assumed that the time of day has the same impact as weather, traffic conditions, etc… </w:t>
       </w:r>
       <w:r>
         <w:rPr>
@@ -615,8 +579,6 @@
         </w:rPr>
         <w:t>was utilized and extended</w:t>
       </w:r>
-      <w:bookmarkStart w:id="0" w:name="_GoBack"/>
-      <w:bookmarkEnd w:id="0"/>
       <w:r>
         <w:rPr>
           <w:rFonts w:ascii="Arial" w:hAnsi="Arial" w:cs="Arial"/>
@@ -654,19 +616,11 @@
           <w:rFonts w:ascii="Arial" w:hAnsi="Arial" w:cs="Arial"/>
         </w:rPr>
       </w:pPr>
-      <w:proofErr w:type="spellStart"/>
-      <w:r>
-        <w:rPr>
-          <w:rFonts w:ascii="Arial" w:hAnsi="Arial" w:cs="Arial"/>
-        </w:rPr>
-        <w:t>numpy</w:t>
-      </w:r>
-      <w:proofErr w:type="spellEnd"/>
-      <w:r>
-        <w:rPr>
-          <w:rFonts w:ascii="Arial" w:hAnsi="Arial" w:cs="Arial"/>
-        </w:rPr>
-        <w:t xml:space="preserve">       </w:t>
+      <w:r>
+        <w:rPr>
+          <w:rFonts w:ascii="Arial" w:hAnsi="Arial" w:cs="Arial"/>
+        </w:rPr>
+        <w:t xml:space="preserve">numpy       </w:t>
       </w:r>
       <w:hyperlink r:id="rId5" w:history="1">
         <w:r>
@@ -685,19 +639,11 @@
           <w:rFonts w:ascii="Arial" w:hAnsi="Arial" w:cs="Arial"/>
         </w:rPr>
       </w:pPr>
-      <w:proofErr w:type="spellStart"/>
-      <w:r>
-        <w:rPr>
-          <w:rFonts w:ascii="Arial" w:hAnsi="Arial" w:cs="Arial"/>
-        </w:rPr>
-        <w:t>os.path</w:t>
-      </w:r>
-      <w:proofErr w:type="spellEnd"/>
-      <w:r>
-        <w:rPr>
-          <w:rFonts w:ascii="Arial" w:hAnsi="Arial" w:cs="Arial"/>
-        </w:rPr>
-        <w:t xml:space="preserve">       </w:t>
+      <w:r>
+        <w:rPr>
+          <w:rFonts w:ascii="Arial" w:hAnsi="Arial" w:cs="Arial"/>
+        </w:rPr>
+        <w:t xml:space="preserve">os.path       </w:t>
       </w:r>
       <w:hyperlink r:id="rId6" w:history="1">
         <w:r>
@@ -796,7 +742,21 @@
             <w:rStyle w:val="Hyperlink"/>
             <w:rFonts w:ascii="Arial" w:hAnsi="Arial" w:cs="Arial"/>
           </w:rPr>
-          <w:t>https://github.com/irecsys/CARSKit/blob/master/context-aware_data_sets/Music_InCarMusic.zip</w:t>
+          <w:t>https://github.com/irecsys/CARSKit/blob/master/context-aware_d</w:t>
+        </w:r>
+        <w:r>
+          <w:rPr>
+            <w:rStyle w:val="Hyperlink"/>
+            <w:rFonts w:ascii="Arial" w:hAnsi="Arial" w:cs="Arial"/>
+          </w:rPr>
+          <w:t>a</w:t>
+        </w:r>
+        <w:r>
+          <w:rPr>
+            <w:rStyle w:val="Hyperlink"/>
+            <w:rFonts w:ascii="Arial" w:hAnsi="Arial" w:cs="Arial"/>
+          </w:rPr>
+          <w:t>ta_sets/Music_InCarMusic.zip</w:t>
         </w:r>
       </w:hyperlink>
     </w:p>
@@ -1072,6 +1032,34 @@
         </w:rPr>
         <w:t>Results</w:t>
       </w:r>
+    </w:p>
+    <w:p>
+      <w:pPr>
+        <w:spacing w:line="240" w:lineRule="auto"/>
+        <w:rPr>
+          <w:rFonts w:ascii="Arial" w:hAnsi="Arial" w:cs="Arial"/>
+        </w:rPr>
+      </w:pPr>
+      <w:r>
+        <w:rPr>
+          <w:rFonts w:ascii="Arial" w:hAnsi="Arial" w:cs="Arial"/>
+        </w:rPr>
+        <w:t xml:space="preserve">In the early phases of the project we came to the realization that even though our dataset </w:t>
+      </w:r>
+      <w:r>
+        <w:rPr>
+          <w:rFonts w:ascii="Arial" w:hAnsi="Arial" w:cs="Arial"/>
+        </w:rPr>
+        <w:t>fit the mold of what we needed, a context-aware music in car dataset, the size of the dataset was less than ideal.</w:t>
+      </w:r>
+      <w:r>
+        <w:rPr>
+          <w:rFonts w:ascii="Arial" w:hAnsi="Arial" w:cs="Arial"/>
+        </w:rPr>
+        <w:t xml:space="preserve"> Unfortunately, we were unable to find any relevant alternative datasets. Nevertheless, we were still confident that we would be able to draw meaningful conclusions from the project using the dataset at hand.</w:t>
+      </w:r>
+      <w:bookmarkStart w:id="0" w:name="_GoBack"/>
+      <w:bookmarkEnd w:id="0"/>
     </w:p>
     <w:p>
       <w:pPr>

</xml_diff>

<commit_message>
Added protocall, conclusion, contributions to final Report
</commit_message>
<xml_diff>
--- a/src/FinalProject.docx
+++ b/src/FinalProject.docx
@@ -1,6 +1,6 @@
 
 <file path=word/document.xml><?xml version="1.0" encoding="utf-8"?>
-<w:document xmlns:wpc="http://schemas.microsoft.com/office/word/2010/wordprocessingCanvas" xmlns:mo="http://schemas.microsoft.com/office/mac/office/2008/main" xmlns:mc="http://schemas.openxmlformats.org/markup-compatibility/2006" xmlns:mv="urn:schemas-microsoft-com:mac:vml" xmlns:o="urn:schemas-microsoft-com:office:office" xmlns:r="http://schemas.openxmlformats.org/officeDocument/2006/relationships" xmlns:m="http://schemas.openxmlformats.org/officeDocument/2006/math" xmlns:v="urn:schemas-microsoft-com:vml" xmlns:wp14="http://schemas.microsoft.com/office/word/2010/wordprocessingDrawing" xmlns:wp="http://schemas.openxmlformats.org/drawingml/2006/wordprocessingDrawing" xmlns:w10="urn:schemas-microsoft-com:office:word" xmlns:w="http://schemas.openxmlformats.org/wordprocessingml/2006/main" xmlns:w14="http://schemas.microsoft.com/office/word/2010/wordml" xmlns:w15="http://schemas.microsoft.com/office/word/2012/wordml" xmlns:wpg="http://schemas.microsoft.com/office/word/2010/wordprocessingGroup" xmlns:wpi="http://schemas.microsoft.com/office/word/2010/wordprocessingInk" xmlns:wne="http://schemas.microsoft.com/office/word/2006/wordml" xmlns:wps="http://schemas.microsoft.com/office/word/2010/wordprocessingShape" mc:Ignorable="w14 w15 wp14">
+<w:document xmlns:wpc="http://schemas.microsoft.com/office/word/2010/wordprocessingCanvas" xmlns:mc="http://schemas.openxmlformats.org/markup-compatibility/2006" xmlns:o="urn:schemas-microsoft-com:office:office" xmlns:r="http://schemas.openxmlformats.org/officeDocument/2006/relationships" xmlns:m="http://schemas.openxmlformats.org/officeDocument/2006/math" xmlns:v="urn:schemas-microsoft-com:vml" xmlns:wp14="http://schemas.microsoft.com/office/word/2010/wordprocessingDrawing" xmlns:wp="http://schemas.openxmlformats.org/drawingml/2006/wordprocessingDrawing" xmlns:w10="urn:schemas-microsoft-com:office:word" xmlns:w="http://schemas.openxmlformats.org/wordprocessingml/2006/main" xmlns:w14="http://schemas.microsoft.com/office/word/2010/wordml" xmlns:wpg="http://schemas.microsoft.com/office/word/2010/wordprocessingGroup" xmlns:wpi="http://schemas.microsoft.com/office/word/2010/wordprocessingInk" xmlns:wne="http://schemas.microsoft.com/office/word/2006/wordml" xmlns:wps="http://schemas.microsoft.com/office/word/2010/wordprocessingShape" mc:Ignorable="w14 wp14">
   <w:body>
     <w:p/>
     <w:p/>
@@ -593,13 +593,21 @@
           <w:rFonts w:ascii="Arial" w:hAnsi="Arial" w:cs="Arial"/>
         </w:rPr>
       </w:pPr>
-      <w:r>
-        <w:rPr>
-          <w:rFonts w:ascii="Arial" w:hAnsi="Arial" w:cs="Arial"/>
-        </w:rPr>
-        <w:t xml:space="preserve">math          </w:t>
-      </w:r>
-      <w:hyperlink r:id="rId4" w:history="1">
+      <w:proofErr w:type="gramStart"/>
+      <w:r>
+        <w:rPr>
+          <w:rFonts w:ascii="Arial" w:hAnsi="Arial" w:cs="Arial"/>
+        </w:rPr>
+        <w:t>math</w:t>
+      </w:r>
+      <w:proofErr w:type="gramEnd"/>
+      <w:r>
+        <w:rPr>
+          <w:rFonts w:ascii="Arial" w:hAnsi="Arial" w:cs="Arial"/>
+        </w:rPr>
+        <w:t xml:space="preserve">          </w:t>
+      </w:r>
+      <w:hyperlink r:id="rId5" w:history="1">
         <w:r>
           <w:rPr>
             <w:rStyle w:val="Hyperlink"/>
@@ -616,13 +624,23 @@
           <w:rFonts w:ascii="Arial" w:hAnsi="Arial" w:cs="Arial"/>
         </w:rPr>
       </w:pPr>
-      <w:r>
-        <w:rPr>
-          <w:rFonts w:ascii="Arial" w:hAnsi="Arial" w:cs="Arial"/>
-        </w:rPr>
-        <w:t xml:space="preserve">numpy       </w:t>
-      </w:r>
-      <w:hyperlink r:id="rId5" w:history="1">
+      <w:proofErr w:type="spellStart"/>
+      <w:proofErr w:type="gramStart"/>
+      <w:r>
+        <w:rPr>
+          <w:rFonts w:ascii="Arial" w:hAnsi="Arial" w:cs="Arial"/>
+        </w:rPr>
+        <w:t>numpy</w:t>
+      </w:r>
+      <w:proofErr w:type="spellEnd"/>
+      <w:proofErr w:type="gramEnd"/>
+      <w:r>
+        <w:rPr>
+          <w:rFonts w:ascii="Arial" w:hAnsi="Arial" w:cs="Arial"/>
+        </w:rPr>
+        <w:t xml:space="preserve">       </w:t>
+      </w:r>
+      <w:hyperlink r:id="rId6" w:history="1">
         <w:r>
           <w:rPr>
             <w:rStyle w:val="Hyperlink"/>
@@ -639,13 +657,21 @@
           <w:rFonts w:ascii="Arial" w:hAnsi="Arial" w:cs="Arial"/>
         </w:rPr>
       </w:pPr>
-      <w:r>
-        <w:rPr>
-          <w:rFonts w:ascii="Arial" w:hAnsi="Arial" w:cs="Arial"/>
-        </w:rPr>
-        <w:t xml:space="preserve">os.path       </w:t>
-      </w:r>
-      <w:hyperlink r:id="rId6" w:history="1">
+      <w:proofErr w:type="spellStart"/>
+      <w:r>
+        <w:rPr>
+          <w:rFonts w:ascii="Arial" w:hAnsi="Arial" w:cs="Arial"/>
+        </w:rPr>
+        <w:t>os.path</w:t>
+      </w:r>
+      <w:proofErr w:type="spellEnd"/>
+      <w:r>
+        <w:rPr>
+          <w:rFonts w:ascii="Arial" w:hAnsi="Arial" w:cs="Arial"/>
+        </w:rPr>
+        <w:t xml:space="preserve">       </w:t>
+      </w:r>
+      <w:hyperlink r:id="rId7" w:history="1">
         <w:r>
           <w:rPr>
             <w:rStyle w:val="Hyperlink"/>
@@ -662,13 +688,21 @@
           <w:rFonts w:ascii="Arial" w:hAnsi="Arial" w:cs="Arial"/>
         </w:rPr>
       </w:pPr>
-      <w:r>
-        <w:rPr>
-          <w:rFonts w:ascii="Arial" w:hAnsi="Arial" w:cs="Arial"/>
-        </w:rPr>
-        <w:t xml:space="preserve">random       </w:t>
-      </w:r>
-      <w:hyperlink r:id="rId7" w:history="1">
+      <w:proofErr w:type="gramStart"/>
+      <w:r>
+        <w:rPr>
+          <w:rFonts w:ascii="Arial" w:hAnsi="Arial" w:cs="Arial"/>
+        </w:rPr>
+        <w:t>random</w:t>
+      </w:r>
+      <w:proofErr w:type="gramEnd"/>
+      <w:r>
+        <w:rPr>
+          <w:rFonts w:ascii="Arial" w:hAnsi="Arial" w:cs="Arial"/>
+        </w:rPr>
+        <w:t xml:space="preserve">       </w:t>
+      </w:r>
+      <w:hyperlink r:id="rId8" w:history="1">
         <w:r>
           <w:rPr>
             <w:rStyle w:val="Hyperlink"/>
@@ -685,6 +719,7 @@
           <w:rFonts w:ascii="Arial" w:hAnsi="Arial" w:cs="Arial"/>
         </w:rPr>
       </w:pPr>
+      <w:proofErr w:type="gramStart"/>
       <w:r>
         <w:rPr>
           <w:rFonts w:ascii="Arial" w:hAnsi="Arial" w:cs="Arial"/>
@@ -692,7 +727,8 @@
         <w:lastRenderedPageBreak/>
         <w:t xml:space="preserve">collections  </w:t>
       </w:r>
-      <w:hyperlink r:id="rId8" w:history="1">
+      <w:proofErr w:type="gramEnd"/>
+      <w:hyperlink r:id="rId9" w:history="1">
         <w:r>
           <w:rPr>
             <w:rStyle w:val="Hyperlink"/>
@@ -736,27 +772,13 @@
         </w:rPr>
         <w:t xml:space="preserve">The data set is a public data and can be found </w:t>
       </w:r>
-      <w:hyperlink r:id="rId9" w:history="1">
+      <w:hyperlink r:id="rId10" w:history="1">
         <w:r>
           <w:rPr>
             <w:rStyle w:val="Hyperlink"/>
             <w:rFonts w:ascii="Arial" w:hAnsi="Arial" w:cs="Arial"/>
           </w:rPr>
-          <w:t>https://github.com/irecsys/CARSKit/blob/master/context-aware_d</w:t>
-        </w:r>
-        <w:r>
-          <w:rPr>
-            <w:rStyle w:val="Hyperlink"/>
-            <w:rFonts w:ascii="Arial" w:hAnsi="Arial" w:cs="Arial"/>
-          </w:rPr>
-          <w:t>a</w:t>
-        </w:r>
-        <w:r>
-          <w:rPr>
-            <w:rStyle w:val="Hyperlink"/>
-            <w:rFonts w:ascii="Arial" w:hAnsi="Arial" w:cs="Arial"/>
-          </w:rPr>
-          <w:t>ta_sets/Music_InCarMusic.zip</w:t>
+          <w:t>https://github.com/irecsys/CARSKit/blob/master/context-aware_data_sets/Music_InCarMusic.zip</w:t>
         </w:r>
       </w:hyperlink>
     </w:p>
@@ -1022,6 +1044,40 @@
         <w:spacing w:line="240" w:lineRule="auto"/>
         <w:rPr>
           <w:rFonts w:ascii="Arial" w:hAnsi="Arial" w:cs="Arial"/>
+        </w:rPr>
+      </w:pPr>
+      <w:r>
+        <w:rPr>
+          <w:rFonts w:ascii="Arial" w:hAnsi="Arial" w:cs="Arial"/>
+        </w:rPr>
+        <w:t xml:space="preserve">The testing data set was created by randomly selecting a single rating for each user in the original data set. The training dataset then consisted of all of the remaining songs. For the model based prediction, the training data set was further reduced by ignoring context and selecting only unique user, item ratings. If a user had rated an item in multiple contexts then one rating was select at random. </w:t>
+      </w:r>
+    </w:p>
+    <w:p>
+      <w:pPr>
+        <w:spacing w:line="240" w:lineRule="auto"/>
+        <w:rPr>
+          <w:rFonts w:ascii="Arial" w:hAnsi="Arial" w:cs="Arial"/>
+        </w:rPr>
+      </w:pPr>
+      <w:r>
+        <w:rPr>
+          <w:rFonts w:ascii="Arial" w:hAnsi="Arial" w:cs="Arial"/>
+        </w:rPr>
+        <w:t xml:space="preserve">The evaluation </w:t>
+      </w:r>
+      <w:r>
+        <w:rPr>
+          <w:rFonts w:ascii="Arial" w:hAnsi="Arial" w:cs="Arial"/>
+        </w:rPr>
+        <w:t xml:space="preserve">metrics that were selected was root mean squared error (RMSE) and mean absolute error (MAE). Lower values for both metrics means better results. Based on our predicted rating and the actual rating in the testing set, we are able to compute the error for each test item. MAE is computed by taking the mean of the absolute errors. RMSE is calculated by taking the square root of the mean of the squared errors. RMSE should be less impacted by outliers in the data set. </w:t>
+      </w:r>
+    </w:p>
+    <w:p>
+      <w:pPr>
+        <w:spacing w:line="240" w:lineRule="auto"/>
+        <w:rPr>
+          <w:rFonts w:ascii="Arial" w:hAnsi="Arial" w:cs="Arial"/>
           <w:b/>
         </w:rPr>
       </w:pPr>
@@ -1057,45 +1113,92 @@
           <w:rFonts w:ascii="Arial" w:hAnsi="Arial" w:cs="Arial"/>
         </w:rPr>
         <w:t xml:space="preserve"> Unfortunately, we were unable to find any relevant alternative datasets. Nevertheless, we were still confident that we would be able to draw meaningful conclusions from the project using the dataset at hand.</w:t>
+      </w:r>
+    </w:p>
+    <w:p>
+      <w:pPr>
+        <w:spacing w:line="240" w:lineRule="auto"/>
+        <w:rPr>
+          <w:rFonts w:ascii="Arial" w:hAnsi="Arial" w:cs="Arial"/>
+          <w:b/>
+        </w:rPr>
+      </w:pPr>
+      <w:r>
+        <w:rPr>
+          <w:rFonts w:ascii="Arial" w:hAnsi="Arial" w:cs="Arial"/>
+          <w:b/>
+        </w:rPr>
+        <w:t>Conclusion</w:t>
+      </w:r>
+    </w:p>
+    <w:p>
+      <w:pPr>
+        <w:spacing w:line="240" w:lineRule="auto"/>
+        <w:rPr>
+          <w:rFonts w:ascii="Arial" w:hAnsi="Arial" w:cs="Arial"/>
+        </w:rPr>
+      </w:pPr>
+      <w:r>
+        <w:rPr>
+          <w:rFonts w:ascii="Arial" w:hAnsi="Arial" w:cs="Arial"/>
+        </w:rPr>
+        <w:t xml:space="preserve">As we can see from the results it seems like using the average rating as the baseline performed better than using matrix factorization. However due to sparse data set this comparison might not be completely accurate. When we compare just using the baseline to using baseline plus context modifier, we find that just using baseline seems to perform slightly better than the using the context modifier. This implies that including any context information doesn’t seem to help for this data set, and might be a result of the sparse data set that we have. The method might be </w:t>
+      </w:r>
+      <w:r>
+        <w:rPr>
+          <w:rFonts w:ascii="Arial" w:hAnsi="Arial" w:cs="Arial"/>
+        </w:rPr>
+        <w:lastRenderedPageBreak/>
+        <w:t xml:space="preserve">improved by applying appropriate weights to each context dimension. For example, location might have greater impact than time of day. This might be done through manual experimentation with the weights, or applying other machine learning techniques to learn these weights. Overall, this project has taught us how </w:t>
+      </w:r>
+      <w:r>
+        <w:rPr>
+          <w:rFonts w:ascii="Arial" w:hAnsi="Arial" w:cs="Arial"/>
+        </w:rPr>
+        <w:t xml:space="preserve">consider different variables/data and include them to make a recommendation. </w:t>
+      </w:r>
+    </w:p>
+    <w:p>
+      <w:pPr>
+        <w:spacing w:line="240" w:lineRule="auto"/>
+        <w:rPr>
+          <w:rFonts w:ascii="Arial" w:hAnsi="Arial" w:cs="Arial"/>
+        </w:rPr>
+      </w:pPr>
+      <w:r>
+        <w:rPr>
+          <w:rFonts w:ascii="Arial" w:hAnsi="Arial" w:cs="Arial"/>
+          <w:b/>
+        </w:rPr>
+        <w:t>Contributions</w:t>
+      </w:r>
+      <w:r>
+        <w:rPr>
+          <w:rFonts w:ascii="Arial" w:hAnsi="Arial" w:cs="Arial"/>
+        </w:rPr>
+        <w:t xml:space="preserve"> </w:t>
+      </w:r>
+    </w:p>
+    <w:p>
+      <w:pPr>
+        <w:spacing w:line="240" w:lineRule="auto"/>
+        <w:rPr>
+          <w:rFonts w:ascii="Arial" w:hAnsi="Arial" w:cs="Arial"/>
+        </w:rPr>
+      </w:pPr>
+      <w:r>
+        <w:rPr>
+          <w:rFonts w:ascii="Arial" w:hAnsi="Arial" w:cs="Arial"/>
+        </w:rPr>
+        <w:t>Prabhdeep Singh – Contributed by researching problem and theory on how to solve/implement the problem. Implementation of the m</w:t>
       </w:r>
       <w:bookmarkStart w:id="0" w:name="_GoBack"/>
       <w:bookmarkEnd w:id="0"/>
-    </w:p>
-    <w:p>
-      <w:pPr>
-        <w:spacing w:line="240" w:lineRule="auto"/>
-        <w:rPr>
-          <w:rFonts w:ascii="Arial" w:hAnsi="Arial" w:cs="Arial"/>
-          <w:b/>
-        </w:rPr>
-      </w:pPr>
-      <w:r>
-        <w:rPr>
-          <w:rFonts w:ascii="Arial" w:hAnsi="Arial" w:cs="Arial"/>
-          <w:b/>
-        </w:rPr>
-        <w:t>Conclusion</w:t>
-      </w:r>
-    </w:p>
-    <w:p>
-      <w:pPr>
-        <w:spacing w:line="240" w:lineRule="auto"/>
-        <w:rPr>
-          <w:rFonts w:ascii="Arial" w:hAnsi="Arial" w:cs="Arial"/>
-        </w:rPr>
-      </w:pPr>
-      <w:r>
-        <w:rPr>
-          <w:rFonts w:ascii="Arial" w:hAnsi="Arial" w:cs="Arial"/>
-          <w:b/>
-        </w:rPr>
-        <w:t>Contributions</w:t>
-      </w:r>
-      <w:r>
-        <w:rPr>
-          <w:rFonts w:ascii="Arial" w:hAnsi="Arial" w:cs="Arial"/>
-        </w:rPr>
-        <w:t xml:space="preserve"> </w:t>
+      <w:r>
+        <w:rPr>
+          <w:rFonts w:ascii="Arial" w:hAnsi="Arial" w:cs="Arial"/>
+        </w:rPr>
+        <w:t xml:space="preserve">odel recommender from project 3 as well as the algorithm for the context based recommender.  </w:t>
       </w:r>
     </w:p>
     <w:p>
@@ -1118,7 +1221,7 @@
 </file>
 
 <file path=word/styles.xml><?xml version="1.0" encoding="utf-8"?>
-<w:styles xmlns:mc="http://schemas.openxmlformats.org/markup-compatibility/2006" xmlns:r="http://schemas.openxmlformats.org/officeDocument/2006/relationships" xmlns:w="http://schemas.openxmlformats.org/wordprocessingml/2006/main" xmlns:w14="http://schemas.microsoft.com/office/word/2010/wordml" xmlns:w15="http://schemas.microsoft.com/office/word/2012/wordml" mc:Ignorable="w14 w15">
+<w:styles xmlns:mc="http://schemas.openxmlformats.org/markup-compatibility/2006" xmlns:r="http://schemas.openxmlformats.org/officeDocument/2006/relationships" xmlns:w="http://schemas.openxmlformats.org/wordprocessingml/2006/main" xmlns:w14="http://schemas.microsoft.com/office/word/2010/wordml" mc:Ignorable="w14">
   <w:docDefaults>
     <w:rPrDefault>
       <w:rPr>
@@ -1134,387 +1237,383 @@
       </w:pPr>
     </w:pPrDefault>
   </w:docDefaults>
-  <w:latentStyles w:defLockedState="0" w:defUIPriority="99" w:defSemiHidden="0" w:defUnhideWhenUsed="0" w:defQFormat="0" w:count="380">
-    <w:lsdException w:name="Normal" w:uiPriority="0" w:qFormat="1"/>
-    <w:lsdException w:name="heading 1" w:uiPriority="9" w:qFormat="1"/>
-    <w:lsdException w:name="heading 2" w:semiHidden="1" w:uiPriority="9" w:unhideWhenUsed="1" w:qFormat="1"/>
-    <w:lsdException w:name="heading 3" w:semiHidden="1" w:uiPriority="9" w:unhideWhenUsed="1" w:qFormat="1"/>
-    <w:lsdException w:name="heading 4" w:semiHidden="1" w:uiPriority="9" w:unhideWhenUsed="1" w:qFormat="1"/>
-    <w:lsdException w:name="heading 5" w:semiHidden="1" w:uiPriority="9" w:unhideWhenUsed="1" w:qFormat="1"/>
-    <w:lsdException w:name="heading 6" w:semiHidden="1" w:uiPriority="9" w:unhideWhenUsed="1" w:qFormat="1"/>
-    <w:lsdException w:name="heading 7" w:semiHidden="1" w:uiPriority="9" w:unhideWhenUsed="1" w:qFormat="1"/>
-    <w:lsdException w:name="heading 8" w:semiHidden="1" w:uiPriority="9" w:unhideWhenUsed="1" w:qFormat="1"/>
-    <w:lsdException w:name="heading 9" w:semiHidden="1" w:uiPriority="9" w:unhideWhenUsed="1" w:qFormat="1"/>
-    <w:lsdException w:name="index 1" w:semiHidden="1" w:unhideWhenUsed="1"/>
-    <w:lsdException w:name="index 2" w:semiHidden="1" w:unhideWhenUsed="1"/>
-    <w:lsdException w:name="index 3" w:semiHidden="1" w:unhideWhenUsed="1"/>
-    <w:lsdException w:name="index 4" w:semiHidden="1" w:unhideWhenUsed="1"/>
-    <w:lsdException w:name="index 5" w:semiHidden="1" w:unhideWhenUsed="1"/>
-    <w:lsdException w:name="index 6" w:semiHidden="1" w:unhideWhenUsed="1"/>
-    <w:lsdException w:name="index 7" w:semiHidden="1" w:unhideWhenUsed="1"/>
-    <w:lsdException w:name="index 8" w:semiHidden="1" w:unhideWhenUsed="1"/>
-    <w:lsdException w:name="index 9" w:semiHidden="1" w:unhideWhenUsed="1"/>
-    <w:lsdException w:name="toc 1" w:semiHidden="1" w:uiPriority="39" w:unhideWhenUsed="1"/>
-    <w:lsdException w:name="toc 2" w:semiHidden="1" w:uiPriority="39" w:unhideWhenUsed="1"/>
-    <w:lsdException w:name="toc 3" w:semiHidden="1" w:uiPriority="39" w:unhideWhenUsed="1"/>
-    <w:lsdException w:name="toc 4" w:semiHidden="1" w:uiPriority="39" w:unhideWhenUsed="1"/>
-    <w:lsdException w:name="toc 5" w:semiHidden="1" w:uiPriority="39" w:unhideWhenUsed="1"/>
-    <w:lsdException w:name="toc 6" w:semiHidden="1" w:uiPriority="39" w:unhideWhenUsed="1"/>
-    <w:lsdException w:name="toc 7" w:semiHidden="1" w:uiPriority="39" w:unhideWhenUsed="1"/>
-    <w:lsdException w:name="toc 8" w:semiHidden="1" w:uiPriority="39" w:unhideWhenUsed="1"/>
-    <w:lsdException w:name="toc 9" w:semiHidden="1" w:uiPriority="39" w:unhideWhenUsed="1"/>
-    <w:lsdException w:name="Normal Indent" w:semiHidden="1" w:unhideWhenUsed="1"/>
-    <w:lsdException w:name="footnote text" w:semiHidden="1" w:unhideWhenUsed="1"/>
-    <w:lsdException w:name="annotation text" w:semiHidden="1" w:unhideWhenUsed="1"/>
-    <w:lsdException w:name="header" w:semiHidden="1" w:unhideWhenUsed="1"/>
-    <w:lsdException w:name="footer" w:semiHidden="1" w:unhideWhenUsed="1"/>
-    <w:lsdException w:name="index heading" w:semiHidden="1" w:unhideWhenUsed="1"/>
-    <w:lsdException w:name="caption" w:semiHidden="1" w:uiPriority="35" w:unhideWhenUsed="1" w:qFormat="1"/>
-    <w:lsdException w:name="table of figures" w:semiHidden="1" w:unhideWhenUsed="1"/>
-    <w:lsdException w:name="envelope address" w:semiHidden="1" w:unhideWhenUsed="1"/>
-    <w:lsdException w:name="envelope return" w:semiHidden="1" w:unhideWhenUsed="1"/>
-    <w:lsdException w:name="footnote reference" w:semiHidden="1" w:unhideWhenUsed="1"/>
-    <w:lsdException w:name="annotation reference" w:semiHidden="1" w:unhideWhenUsed="1"/>
-    <w:lsdException w:name="line number" w:semiHidden="1" w:unhideWhenUsed="1"/>
-    <w:lsdException w:name="page number" w:semiHidden="1" w:unhideWhenUsed="1"/>
-    <w:lsdException w:name="endnote reference" w:semiHidden="1" w:unhideWhenUsed="1"/>
-    <w:lsdException w:name="endnote text" w:semiHidden="1" w:unhideWhenUsed="1"/>
-    <w:lsdException w:name="table of authorities" w:semiHidden="1" w:unhideWhenUsed="1"/>
-    <w:lsdException w:name="macro" w:semiHidden="1" w:unhideWhenUsed="1"/>
-    <w:lsdException w:name="toa heading" w:semiHidden="1" w:unhideWhenUsed="1"/>
-    <w:lsdException w:name="List" w:semiHidden="1" w:unhideWhenUsed="1"/>
-    <w:lsdException w:name="List Bullet" w:semiHidden="1" w:unhideWhenUsed="1"/>
-    <w:lsdException w:name="List Number" w:semiHidden="1" w:unhideWhenUsed="1"/>
-    <w:lsdException w:name="List 2" w:semiHidden="1" w:unhideWhenUsed="1"/>
-    <w:lsdException w:name="List 3" w:semiHidden="1" w:unhideWhenUsed="1"/>
-    <w:lsdException w:name="List 4" w:semiHidden="1" w:unhideWhenUsed="1"/>
-    <w:lsdException w:name="List 5" w:semiHidden="1" w:unhideWhenUsed="1"/>
-    <w:lsdException w:name="List Bullet 2" w:semiHidden="1" w:unhideWhenUsed="1"/>
-    <w:lsdException w:name="List Bullet 3" w:semiHidden="1" w:unhideWhenUsed="1"/>
-    <w:lsdException w:name="List Bullet 4" w:semiHidden="1" w:unhideWhenUsed="1"/>
-    <w:lsdException w:name="List Bullet 5" w:semiHidden="1" w:unhideWhenUsed="1"/>
-    <w:lsdException w:name="List Number 2" w:semiHidden="1" w:unhideWhenUsed="1"/>
-    <w:lsdException w:name="List Number 3" w:semiHidden="1" w:unhideWhenUsed="1"/>
-    <w:lsdException w:name="List Number 4" w:semiHidden="1" w:unhideWhenUsed="1"/>
-    <w:lsdException w:name="List Number 5" w:semiHidden="1" w:unhideWhenUsed="1"/>
-    <w:lsdException w:name="Title" w:uiPriority="10" w:qFormat="1"/>
-    <w:lsdException w:name="Closing" w:semiHidden="1" w:unhideWhenUsed="1"/>
-    <w:lsdException w:name="Signature" w:semiHidden="1" w:unhideWhenUsed="1"/>
-    <w:lsdException w:name="Default Paragraph Font" w:semiHidden="1" w:uiPriority="1" w:unhideWhenUsed="1"/>
-    <w:lsdException w:name="Body Text" w:semiHidden="1" w:unhideWhenUsed="1"/>
-    <w:lsdException w:name="Body Text Indent" w:semiHidden="1" w:unhideWhenUsed="1"/>
-    <w:lsdException w:name="List Continue" w:semiHidden="1" w:unhideWhenUsed="1"/>
-    <w:lsdException w:name="List Continue 2" w:semiHidden="1" w:unhideWhenUsed="1"/>
-    <w:lsdException w:name="List Continue 3" w:semiHidden="1" w:unhideWhenUsed="1"/>
-    <w:lsdException w:name="List Continue 4" w:semiHidden="1" w:unhideWhenUsed="1"/>
-    <w:lsdException w:name="List Continue 5" w:semiHidden="1" w:unhideWhenUsed="1"/>
-    <w:lsdException w:name="Message Header" w:semiHidden="1" w:unhideWhenUsed="1"/>
-    <w:lsdException w:name="Subtitle" w:uiPriority="11" w:qFormat="1"/>
-    <w:lsdException w:name="Salutation" w:semiHidden="1" w:unhideWhenUsed="1"/>
-    <w:lsdException w:name="Date" w:semiHidden="1" w:unhideWhenUsed="1"/>
-    <w:lsdException w:name="Body Text First Indent" w:semiHidden="1" w:unhideWhenUsed="1"/>
-    <w:lsdException w:name="Body Text First Indent 2" w:semiHidden="1" w:unhideWhenUsed="1"/>
-    <w:lsdException w:name="Note Heading" w:semiHidden="1" w:unhideWhenUsed="1"/>
-    <w:lsdException w:name="Body Text 2" w:semiHidden="1" w:unhideWhenUsed="1"/>
-    <w:lsdException w:name="Body Text 3" w:semiHidden="1" w:unhideWhenUsed="1"/>
-    <w:lsdException w:name="Body Text Indent 2" w:semiHidden="1" w:unhideWhenUsed="1"/>
-    <w:lsdException w:name="Body Text Indent 3" w:semiHidden="1" w:unhideWhenUsed="1"/>
-    <w:lsdException w:name="Block Text" w:semiHidden="1" w:unhideWhenUsed="1"/>
-    <w:lsdException w:name="Hyperlink" w:semiHidden="1" w:unhideWhenUsed="1"/>
-    <w:lsdException w:name="FollowedHyperlink" w:semiHidden="1" w:unhideWhenUsed="1"/>
-    <w:lsdException w:name="Strong" w:uiPriority="22" w:qFormat="1"/>
-    <w:lsdException w:name="Emphasis" w:uiPriority="20" w:qFormat="1"/>
-    <w:lsdException w:name="Document Map" w:semiHidden="1" w:unhideWhenUsed="1"/>
-    <w:lsdException w:name="Plain Text" w:semiHidden="1" w:unhideWhenUsed="1"/>
-    <w:lsdException w:name="E-mail Signature" w:semiHidden="1" w:unhideWhenUsed="1"/>
-    <w:lsdException w:name="HTML Top of Form" w:semiHidden="1" w:unhideWhenUsed="1"/>
-    <w:lsdException w:name="HTML Bottom of Form" w:semiHidden="1" w:unhideWhenUsed="1"/>
-    <w:lsdException w:name="Normal (Web)" w:semiHidden="1" w:unhideWhenUsed="1"/>
-    <w:lsdException w:name="HTML Acronym" w:semiHidden="1" w:unhideWhenUsed="1"/>
-    <w:lsdException w:name="HTML Address" w:semiHidden="1" w:unhideWhenUsed="1"/>
-    <w:lsdException w:name="HTML Cite" w:semiHidden="1" w:unhideWhenUsed="1"/>
-    <w:lsdException w:name="HTML Code" w:semiHidden="1" w:unhideWhenUsed="1"/>
-    <w:lsdException w:name="HTML Definition" w:semiHidden="1" w:unhideWhenUsed="1"/>
-    <w:lsdException w:name="HTML Keyboard" w:semiHidden="1" w:unhideWhenUsed="1"/>
-    <w:lsdException w:name="HTML Preformatted" w:semiHidden="1" w:unhideWhenUsed="1"/>
-    <w:lsdException w:name="HTML Sample" w:semiHidden="1" w:unhideWhenUsed="1"/>
-    <w:lsdException w:name="HTML Typewriter" w:semiHidden="1" w:unhideWhenUsed="1"/>
-    <w:lsdException w:name="HTML Variable" w:semiHidden="1" w:unhideWhenUsed="1"/>
-    <w:lsdException w:name="Normal Table" w:semiHidden="1" w:unhideWhenUsed="1"/>
-    <w:lsdException w:name="annotation subject" w:semiHidden="1" w:unhideWhenUsed="1"/>
-    <w:lsdException w:name="No List" w:semiHidden="1" w:unhideWhenUsed="1"/>
-    <w:lsdException w:name="Outline List 1" w:semiHidden="1" w:unhideWhenUsed="1"/>
-    <w:lsdException w:name="Outline List 2" w:semiHidden="1" w:unhideWhenUsed="1"/>
-    <w:lsdException w:name="Outline List 3" w:semiHidden="1" w:unhideWhenUsed="1"/>
-    <w:lsdException w:name="Table Simple 1" w:semiHidden="1" w:unhideWhenUsed="1"/>
-    <w:lsdException w:name="Table Simple 2" w:semiHidden="1" w:unhideWhenUsed="1"/>
-    <w:lsdException w:name="Table Simple 3" w:semiHidden="1" w:unhideWhenUsed="1"/>
-    <w:lsdException w:name="Table Classic 1" w:semiHidden="1" w:unhideWhenUsed="1"/>
-    <w:lsdException w:name="Table Classic 2" w:semiHidden="1" w:unhideWhenUsed="1"/>
-    <w:lsdException w:name="Table Classic 3" w:semiHidden="1" w:unhideWhenUsed="1"/>
-    <w:lsdException w:name="Table Classic 4" w:semiHidden="1" w:unhideWhenUsed="1"/>
-    <w:lsdException w:name="Table Colorful 1" w:semiHidden="1" w:unhideWhenUsed="1"/>
-    <w:lsdException w:name="Table Colorful 2" w:semiHidden="1" w:unhideWhenUsed="1"/>
-    <w:lsdException w:name="Table Colorful 3" w:semiHidden="1" w:unhideWhenUsed="1"/>
-    <w:lsdException w:name="Table Columns 1" w:semiHidden="1" w:unhideWhenUsed="1"/>
-    <w:lsdException w:name="Table Columns 2" w:semiHidden="1" w:unhideWhenUsed="1"/>
-    <w:lsdException w:name="Table Columns 3" w:semiHidden="1" w:unhideWhenUsed="1"/>
-    <w:lsdException w:name="Table Columns 4" w:semiHidden="1" w:unhideWhenUsed="1"/>
-    <w:lsdException w:name="Table Columns 5" w:semiHidden="1" w:unhideWhenUsed="1"/>
-    <w:lsdException w:name="Table Grid 1" w:semiHidden="1" w:unhideWhenUsed="1"/>
-    <w:lsdException w:name="Table Grid 2" w:semiHidden="1" w:unhideWhenUsed="1"/>
-    <w:lsdException w:name="Table Grid 3" w:semiHidden="1" w:unhideWhenUsed="1"/>
-    <w:lsdException w:name="Table Grid 4" w:semiHidden="1" w:unhideWhenUsed="1"/>
-    <w:lsdException w:name="Table Grid 5" w:semiHidden="1" w:unhideWhenUsed="1"/>
-    <w:lsdException w:name="Table Grid 6" w:semiHidden="1" w:unhideWhenUsed="1"/>
-    <w:lsdException w:name="Table Grid 7" w:semiHidden="1" w:unhideWhenUsed="1"/>
-    <w:lsdException w:name="Table Grid 8" w:semiHidden="1" w:unhideWhenUsed="1"/>
-    <w:lsdException w:name="Table List 1" w:semiHidden="1" w:unhideWhenUsed="1"/>
-    <w:lsdException w:name="Table List 2" w:semiHidden="1" w:unhideWhenUsed="1"/>
-    <w:lsdException w:name="Table List 3" w:semiHidden="1" w:unhideWhenUsed="1"/>
-    <w:lsdException w:name="Table List 4" w:semiHidden="1" w:unhideWhenUsed="1"/>
-    <w:lsdException w:name="Table List 5" w:semiHidden="1" w:unhideWhenUsed="1"/>
-    <w:lsdException w:name="Table List 6" w:semiHidden="1" w:unhideWhenUsed="1"/>
-    <w:lsdException w:name="Table List 7" w:semiHidden="1" w:unhideWhenUsed="1"/>
-    <w:lsdException w:name="Table List 8" w:semiHidden="1" w:unhideWhenUsed="1"/>
-    <w:lsdException w:name="Table 3D effects 1" w:semiHidden="1" w:unhideWhenUsed="1"/>
-    <w:lsdException w:name="Table 3D effects 2" w:semiHidden="1" w:unhideWhenUsed="1"/>
-    <w:lsdException w:name="Table 3D effects 3" w:semiHidden="1" w:unhideWhenUsed="1"/>
-    <w:lsdException w:name="Table Contemporary" w:semiHidden="1" w:unhideWhenUsed="1"/>
-    <w:lsdException w:name="Table Elegant" w:semiHidden="1" w:unhideWhenUsed="1"/>
-    <w:lsdException w:name="Table Professional" w:semiHidden="1" w:unhideWhenUsed="1"/>
-    <w:lsdException w:name="Table Subtle 1" w:semiHidden="1" w:unhideWhenUsed="1"/>
-    <w:lsdException w:name="Table Subtle 2" w:semiHidden="1" w:unhideWhenUsed="1"/>
-    <w:lsdException w:name="Table Web 1" w:semiHidden="1" w:unhideWhenUsed="1"/>
-    <w:lsdException w:name="Table Web 2" w:semiHidden="1" w:unhideWhenUsed="1"/>
-    <w:lsdException w:name="Table Web 3" w:semiHidden="1" w:unhideWhenUsed="1"/>
-    <w:lsdException w:name="Balloon Text" w:semiHidden="1" w:unhideWhenUsed="1"/>
-    <w:lsdException w:name="Table Grid" w:uiPriority="59"/>
-    <w:lsdException w:name="Table Theme" w:semiHidden="1" w:unhideWhenUsed="1"/>
-    <w:lsdException w:name="Note Level 1" w:semiHidden="1" w:unhideWhenUsed="1"/>
-    <w:lsdException w:name="Note Level 2" w:semiHidden="1" w:unhideWhenUsed="1"/>
-    <w:lsdException w:name="Note Level 3" w:semiHidden="1" w:unhideWhenUsed="1"/>
-    <w:lsdException w:name="Note Level 4" w:semiHidden="1" w:unhideWhenUsed="1"/>
-    <w:lsdException w:name="Note Level 5" w:semiHidden="1" w:unhideWhenUsed="1"/>
-    <w:lsdException w:name="Note Level 6" w:semiHidden="1" w:unhideWhenUsed="1"/>
-    <w:lsdException w:name="Note Level 7" w:semiHidden="1" w:unhideWhenUsed="1"/>
-    <w:lsdException w:name="Note Level 8" w:semiHidden="1" w:unhideWhenUsed="1"/>
-    <w:lsdException w:name="Note Level 9" w:semiHidden="1" w:unhideWhenUsed="1"/>
-    <w:lsdException w:name="Placeholder Text" w:semiHidden="1"/>
-    <w:lsdException w:name="No Spacing" w:uiPriority="1" w:qFormat="1"/>
-    <w:lsdException w:name="Light Shading" w:uiPriority="60"/>
-    <w:lsdException w:name="Light List" w:uiPriority="61"/>
-    <w:lsdException w:name="Light Grid" w:uiPriority="62"/>
-    <w:lsdException w:name="Medium Shading 1" w:uiPriority="63"/>
-    <w:lsdException w:name="Medium Shading 2" w:uiPriority="64"/>
-    <w:lsdException w:name="Medium List 1" w:uiPriority="65"/>
-    <w:lsdException w:name="Medium List 2" w:uiPriority="66"/>
-    <w:lsdException w:name="Medium Grid 1" w:uiPriority="67"/>
-    <w:lsdException w:name="Medium Grid 2" w:uiPriority="68"/>
-    <w:lsdException w:name="Medium Grid 3" w:uiPriority="69"/>
-    <w:lsdException w:name="Dark List" w:uiPriority="70"/>
-    <w:lsdException w:name="Colorful Shading" w:uiPriority="71"/>
-    <w:lsdException w:name="Colorful List" w:uiPriority="72"/>
-    <w:lsdException w:name="Colorful Grid" w:uiPriority="73"/>
-    <w:lsdException w:name="Light Shading Accent 1" w:uiPriority="60"/>
-    <w:lsdException w:name="Light List Accent 1" w:uiPriority="61"/>
-    <w:lsdException w:name="Light Grid Accent 1" w:uiPriority="62"/>
-    <w:lsdException w:name="Medium Shading 1 Accent 1" w:uiPriority="63"/>
-    <w:lsdException w:name="Medium Shading 2 Accent 1" w:uiPriority="64"/>
-    <w:lsdException w:name="Medium List 1 Accent 1" w:uiPriority="65"/>
-    <w:lsdException w:name="Revision" w:semiHidden="1"/>
-    <w:lsdException w:name="List Paragraph" w:uiPriority="34" w:qFormat="1"/>
-    <w:lsdException w:name="Quote" w:uiPriority="29" w:qFormat="1"/>
-    <w:lsdException w:name="Intense Quote" w:uiPriority="30" w:qFormat="1"/>
-    <w:lsdException w:name="Medium List 2 Accent 1" w:uiPriority="66"/>
-    <w:lsdException w:name="Medium Grid 1 Accent 1" w:uiPriority="67"/>
-    <w:lsdException w:name="Medium Grid 2 Accent 1" w:uiPriority="68"/>
-    <w:lsdException w:name="Medium Grid 3 Accent 1" w:uiPriority="69"/>
-    <w:lsdException w:name="Dark List Accent 1" w:uiPriority="70"/>
-    <w:lsdException w:name="Colorful Shading Accent 1" w:uiPriority="71"/>
-    <w:lsdException w:name="Colorful List Accent 1" w:uiPriority="72"/>
-    <w:lsdException w:name="Colorful Grid Accent 1" w:uiPriority="73"/>
-    <w:lsdException w:name="Light Shading Accent 2" w:uiPriority="60"/>
-    <w:lsdException w:name="Light List Accent 2" w:uiPriority="61"/>
-    <w:lsdException w:name="Light Grid Accent 2" w:uiPriority="62"/>
-    <w:lsdException w:name="Medium Shading 1 Accent 2" w:uiPriority="63"/>
-    <w:lsdException w:name="Medium Shading 2 Accent 2" w:uiPriority="64"/>
-    <w:lsdException w:name="Medium List 1 Accent 2" w:uiPriority="65"/>
-    <w:lsdException w:name="Medium List 2 Accent 2" w:uiPriority="66"/>
-    <w:lsdException w:name="Medium Grid 1 Accent 2" w:uiPriority="67"/>
-    <w:lsdException w:name="Medium Grid 2 Accent 2" w:uiPriority="68"/>
-    <w:lsdException w:name="Medium Grid 3 Accent 2" w:uiPriority="69"/>
-    <w:lsdException w:name="Dark List Accent 2" w:uiPriority="70"/>
-    <w:lsdException w:name="Colorful Shading Accent 2" w:uiPriority="71"/>
-    <w:lsdException w:name="Colorful List Accent 2" w:uiPriority="72"/>
-    <w:lsdException w:name="Colorful Grid Accent 2" w:uiPriority="73"/>
-    <w:lsdException w:name="Light Shading Accent 3" w:uiPriority="60"/>
-    <w:lsdException w:name="Light List Accent 3" w:uiPriority="61"/>
-    <w:lsdException w:name="Light Grid Accent 3" w:uiPriority="62"/>
-    <w:lsdException w:name="Medium Shading 1 Accent 3" w:uiPriority="63"/>
-    <w:lsdException w:name="Medium Shading 2 Accent 3" w:uiPriority="64"/>
-    <w:lsdException w:name="Medium List 1 Accent 3" w:uiPriority="65"/>
-    <w:lsdException w:name="Medium List 2 Accent 3" w:uiPriority="66"/>
-    <w:lsdException w:name="Medium Grid 1 Accent 3" w:uiPriority="67"/>
-    <w:lsdException w:name="Medium Grid 2 Accent 3" w:uiPriority="68"/>
-    <w:lsdException w:name="Medium Grid 3 Accent 3" w:uiPriority="69"/>
-    <w:lsdException w:name="Dark List Accent 3" w:uiPriority="70"/>
-    <w:lsdException w:name="Colorful Shading Accent 3" w:uiPriority="71"/>
-    <w:lsdException w:name="Colorful List Accent 3" w:uiPriority="72"/>
-    <w:lsdException w:name="Colorful Grid Accent 3" w:uiPriority="73"/>
-    <w:lsdException w:name="Light Shading Accent 4" w:uiPriority="60"/>
-    <w:lsdException w:name="Light List Accent 4" w:uiPriority="61"/>
-    <w:lsdException w:name="Light Grid Accent 4" w:uiPriority="62"/>
-    <w:lsdException w:name="Medium Shading 1 Accent 4" w:uiPriority="63"/>
-    <w:lsdException w:name="Medium Shading 2 Accent 4" w:uiPriority="64"/>
-    <w:lsdException w:name="Medium List 1 Accent 4" w:uiPriority="65"/>
-    <w:lsdException w:name="Medium List 2 Accent 4" w:uiPriority="66"/>
-    <w:lsdException w:name="Medium Grid 1 Accent 4" w:uiPriority="67"/>
-    <w:lsdException w:name="Medium Grid 2 Accent 4" w:uiPriority="68"/>
-    <w:lsdException w:name="Medium Grid 3 Accent 4" w:uiPriority="69"/>
-    <w:lsdException w:name="Dark List Accent 4" w:uiPriority="70"/>
-    <w:lsdException w:name="Colorful Shading Accent 4" w:uiPriority="71"/>
-    <w:lsdException w:name="Colorful List Accent 4" w:uiPriority="72"/>
-    <w:lsdException w:name="Colorful Grid Accent 4" w:uiPriority="73"/>
-    <w:lsdException w:name="Light Shading Accent 5" w:uiPriority="60"/>
-    <w:lsdException w:name="Light List Accent 5" w:uiPriority="61"/>
-    <w:lsdException w:name="Light Grid Accent 5" w:uiPriority="62"/>
-    <w:lsdException w:name="Medium Shading 1 Accent 5" w:uiPriority="63"/>
-    <w:lsdException w:name="Medium Shading 2 Accent 5" w:uiPriority="64"/>
-    <w:lsdException w:name="Medium List 1 Accent 5" w:uiPriority="65"/>
-    <w:lsdException w:name="Medium List 2 Accent 5" w:uiPriority="66"/>
-    <w:lsdException w:name="Medium Grid 1 Accent 5" w:uiPriority="67"/>
-    <w:lsdException w:name="Medium Grid 2 Accent 5" w:uiPriority="68"/>
-    <w:lsdException w:name="Medium Grid 3 Accent 5" w:uiPriority="69"/>
-    <w:lsdException w:name="Dark List Accent 5" w:uiPriority="70"/>
-    <w:lsdException w:name="Colorful Shading Accent 5" w:uiPriority="71"/>
-    <w:lsdException w:name="Colorful List Accent 5" w:uiPriority="72"/>
-    <w:lsdException w:name="Colorful Grid Accent 5" w:uiPriority="73"/>
-    <w:lsdException w:name="Light Shading Accent 6" w:uiPriority="60"/>
-    <w:lsdException w:name="Light List Accent 6" w:uiPriority="61"/>
-    <w:lsdException w:name="Light Grid Accent 6" w:uiPriority="62"/>
-    <w:lsdException w:name="Medium Shading 1 Accent 6" w:uiPriority="63"/>
-    <w:lsdException w:name="Medium Shading 2 Accent 6" w:uiPriority="64"/>
-    <w:lsdException w:name="Medium List 1 Accent 6" w:uiPriority="65"/>
-    <w:lsdException w:name="Medium List 2 Accent 6" w:uiPriority="66"/>
-    <w:lsdException w:name="Medium Grid 1 Accent 6" w:uiPriority="67"/>
-    <w:lsdException w:name="Medium Grid 2 Accent 6" w:uiPriority="68"/>
-    <w:lsdException w:name="Medium Grid 3 Accent 6" w:uiPriority="69"/>
-    <w:lsdException w:name="Dark List Accent 6" w:uiPriority="70"/>
-    <w:lsdException w:name="Colorful Shading Accent 6" w:uiPriority="71"/>
-    <w:lsdException w:name="Colorful List Accent 6" w:uiPriority="72"/>
-    <w:lsdException w:name="Colorful Grid Accent 6" w:uiPriority="73"/>
-    <w:lsdException w:name="Subtle Emphasis" w:uiPriority="19" w:qFormat="1"/>
-    <w:lsdException w:name="Intense Emphasis" w:uiPriority="21" w:qFormat="1"/>
-    <w:lsdException w:name="Subtle Reference" w:uiPriority="31" w:qFormat="1"/>
-    <w:lsdException w:name="Intense Reference" w:uiPriority="32" w:qFormat="1"/>
-    <w:lsdException w:name="Book Title" w:uiPriority="33" w:qFormat="1"/>
-    <w:lsdException w:name="Bibliography" w:semiHidden="1" w:uiPriority="37" w:unhideWhenUsed="1"/>
-    <w:lsdException w:name="TOC Heading" w:semiHidden="1" w:uiPriority="39" w:unhideWhenUsed="1" w:qFormat="1"/>
-    <w:lsdException w:name="Plain Table 1" w:uiPriority="41"/>
-    <w:lsdException w:name="Plain Table 2" w:uiPriority="42"/>
-    <w:lsdException w:name="Plain Table 3" w:uiPriority="43"/>
-    <w:lsdException w:name="Plain Table 4" w:uiPriority="44"/>
-    <w:lsdException w:name="Plain Table 5" w:uiPriority="45"/>
-    <w:lsdException w:name="Grid Table Light" w:uiPriority="40"/>
-    <w:lsdException w:name="Grid Table 1 Light" w:uiPriority="46"/>
-    <w:lsdException w:name="Grid Table 2" w:uiPriority="47"/>
-    <w:lsdException w:name="Grid Table 3" w:uiPriority="48"/>
-    <w:lsdException w:name="Grid Table 4" w:uiPriority="49"/>
-    <w:lsdException w:name="Grid Table 5 Dark" w:uiPriority="50"/>
-    <w:lsdException w:name="Grid Table 6 Colorful" w:uiPriority="51"/>
-    <w:lsdException w:name="Grid Table 7 Colorful" w:uiPriority="52"/>
-    <w:lsdException w:name="Grid Table 1 Light Accent 1" w:uiPriority="46"/>
-    <w:lsdException w:name="Grid Table 2 Accent 1" w:uiPriority="47"/>
-    <w:lsdException w:name="Grid Table 3 Accent 1" w:uiPriority="48"/>
-    <w:lsdException w:name="Grid Table 4 Accent 1" w:uiPriority="49"/>
-    <w:lsdException w:name="Grid Table 5 Dark Accent 1" w:uiPriority="50"/>
-    <w:lsdException w:name="Grid Table 6 Colorful Accent 1" w:uiPriority="51"/>
-    <w:lsdException w:name="Grid Table 7 Colorful Accent 1" w:uiPriority="52"/>
-    <w:lsdException w:name="Grid Table 1 Light Accent 2" w:uiPriority="46"/>
-    <w:lsdException w:name="Grid Table 2 Accent 2" w:uiPriority="47"/>
-    <w:lsdException w:name="Grid Table 3 Accent 2" w:uiPriority="48"/>
-    <w:lsdException w:name="Grid Table 4 Accent 2" w:uiPriority="49"/>
-    <w:lsdException w:name="Grid Table 5 Dark Accent 2" w:uiPriority="50"/>
-    <w:lsdException w:name="Grid Table 6 Colorful Accent 2" w:uiPriority="51"/>
-    <w:lsdException w:name="Grid Table 7 Colorful Accent 2" w:uiPriority="52"/>
-    <w:lsdException w:name="Grid Table 1 Light Accent 3" w:uiPriority="46"/>
-    <w:lsdException w:name="Grid Table 2 Accent 3" w:uiPriority="47"/>
-    <w:lsdException w:name="Grid Table 3 Accent 3" w:uiPriority="48"/>
-    <w:lsdException w:name="Grid Table 4 Accent 3" w:uiPriority="49"/>
-    <w:lsdException w:name="Grid Table 5 Dark Accent 3" w:uiPriority="50"/>
-    <w:lsdException w:name="Grid Table 6 Colorful Accent 3" w:uiPriority="51"/>
-    <w:lsdException w:name="Grid Table 7 Colorful Accent 3" w:uiPriority="52"/>
-    <w:lsdException w:name="Grid Table 1 Light Accent 4" w:uiPriority="46"/>
-    <w:lsdException w:name="Grid Table 2 Accent 4" w:uiPriority="47"/>
-    <w:lsdException w:name="Grid Table 3 Accent 4" w:uiPriority="48"/>
-    <w:lsdException w:name="Grid Table 4 Accent 4" w:uiPriority="49"/>
-    <w:lsdException w:name="Grid Table 5 Dark Accent 4" w:uiPriority="50"/>
-    <w:lsdException w:name="Grid Table 6 Colorful Accent 4" w:uiPriority="51"/>
-    <w:lsdException w:name="Grid Table 7 Colorful Accent 4" w:uiPriority="52"/>
-    <w:lsdException w:name="Grid Table 1 Light Accent 5" w:uiPriority="46"/>
-    <w:lsdException w:name="Grid Table 2 Accent 5" w:uiPriority="47"/>
-    <w:lsdException w:name="Grid Table 3 Accent 5" w:uiPriority="48"/>
-    <w:lsdException w:name="Grid Table 4 Accent 5" w:uiPriority="49"/>
-    <w:lsdException w:name="Grid Table 5 Dark Accent 5" w:uiPriority="50"/>
-    <w:lsdException w:name="Grid Table 6 Colorful Accent 5" w:uiPriority="51"/>
-    <w:lsdException w:name="Grid Table 7 Colorful Accent 5" w:uiPriority="52"/>
-    <w:lsdException w:name="Grid Table 1 Light Accent 6" w:uiPriority="46"/>
-    <w:lsdException w:name="Grid Table 2 Accent 6" w:uiPriority="47"/>
-    <w:lsdException w:name="Grid Table 3 Accent 6" w:uiPriority="48"/>
-    <w:lsdException w:name="Grid Table 4 Accent 6" w:uiPriority="49"/>
-    <w:lsdException w:name="Grid Table 5 Dark Accent 6" w:uiPriority="50"/>
-    <w:lsdException w:name="Grid Table 6 Colorful Accent 6" w:uiPriority="51"/>
-    <w:lsdException w:name="Grid Table 7 Colorful Accent 6" w:uiPriority="52"/>
-    <w:lsdException w:name="List Table 1 Light" w:uiPriority="46"/>
-    <w:lsdException w:name="List Table 2" w:uiPriority="47"/>
-    <w:lsdException w:name="List Table 3" w:uiPriority="48"/>
-    <w:lsdException w:name="List Table 4" w:uiPriority="49"/>
-    <w:lsdException w:name="List Table 5 Dark" w:uiPriority="50"/>
-    <w:lsdException w:name="List Table 6 Colorful" w:uiPriority="51"/>
-    <w:lsdException w:name="List Table 7 Colorful" w:uiPriority="52"/>
-    <w:lsdException w:name="List Table 1 Light Accent 1" w:uiPriority="46"/>
-    <w:lsdException w:name="List Table 2 Accent 1" w:uiPriority="47"/>
-    <w:lsdException w:name="List Table 3 Accent 1" w:uiPriority="48"/>
-    <w:lsdException w:name="List Table 4 Accent 1" w:uiPriority="49"/>
-    <w:lsdException w:name="List Table 5 Dark Accent 1" w:uiPriority="50"/>
-    <w:lsdException w:name="List Table 6 Colorful Accent 1" w:uiPriority="51"/>
-    <w:lsdException w:name="List Table 7 Colorful Accent 1" w:uiPriority="52"/>
-    <w:lsdException w:name="List Table 1 Light Accent 2" w:uiPriority="46"/>
-    <w:lsdException w:name="List Table 2 Accent 2" w:uiPriority="47"/>
-    <w:lsdException w:name="List Table 3 Accent 2" w:uiPriority="48"/>
-    <w:lsdException w:name="List Table 4 Accent 2" w:uiPriority="49"/>
-    <w:lsdException w:name="List Table 5 Dark Accent 2" w:uiPriority="50"/>
-    <w:lsdException w:name="List Table 6 Colorful Accent 2" w:uiPriority="51"/>
-    <w:lsdException w:name="List Table 7 Colorful Accent 2" w:uiPriority="52"/>
-    <w:lsdException w:name="List Table 1 Light Accent 3" w:uiPriority="46"/>
-    <w:lsdException w:name="List Table 2 Accent 3" w:uiPriority="47"/>
-    <w:lsdException w:name="List Table 3 Accent 3" w:uiPriority="48"/>
-    <w:lsdException w:name="List Table 4 Accent 3" w:uiPriority="49"/>
-    <w:lsdException w:name="List Table 5 Dark Accent 3" w:uiPriority="50"/>
-    <w:lsdException w:name="List Table 6 Colorful Accent 3" w:uiPriority="51"/>
-    <w:lsdException w:name="List Table 7 Colorful Accent 3" w:uiPriority="52"/>
-    <w:lsdException w:name="List Table 1 Light Accent 4" w:uiPriority="46"/>
-    <w:lsdException w:name="List Table 2 Accent 4" w:uiPriority="47"/>
-    <w:lsdException w:name="List Table 3 Accent 4" w:uiPriority="48"/>
-    <w:lsdException w:name="List Table 4 Accent 4" w:uiPriority="49"/>
-    <w:lsdException w:name="List Table 5 Dark Accent 4" w:uiPriority="50"/>
-    <w:lsdException w:name="List Table 6 Colorful Accent 4" w:uiPriority="51"/>
-    <w:lsdException w:name="List Table 7 Colorful Accent 4" w:uiPriority="52"/>
-    <w:lsdException w:name="List Table 1 Light Accent 5" w:uiPriority="46"/>
-    <w:lsdException w:name="List Table 2 Accent 5" w:uiPriority="47"/>
-    <w:lsdException w:name="List Table 3 Accent 5" w:uiPriority="48"/>
-    <w:lsdException w:name="List Table 4 Accent 5" w:uiPriority="49"/>
-    <w:lsdException w:name="List Table 5 Dark Accent 5" w:uiPriority="50"/>
-    <w:lsdException w:name="List Table 6 Colorful Accent 5" w:uiPriority="51"/>
-    <w:lsdException w:name="List Table 7 Colorful Accent 5" w:uiPriority="52"/>
-    <w:lsdException w:name="List Table 1 Light Accent 6" w:uiPriority="46"/>
-    <w:lsdException w:name="List Table 2 Accent 6" w:uiPriority="47"/>
-    <w:lsdException w:name="List Table 3 Accent 6" w:uiPriority="48"/>
-    <w:lsdException w:name="List Table 4 Accent 6" w:uiPriority="49"/>
-    <w:lsdException w:name="List Table 5 Dark Accent 6" w:uiPriority="50"/>
-    <w:lsdException w:name="List Table 6 Colorful Accent 6" w:uiPriority="51"/>
-    <w:lsdException w:name="List Table 7 Colorful Accent 6" w:uiPriority="52"/>
+  <w:latentStyles w:defLockedState="0" w:defUIPriority="99" w:defSemiHidden="1" w:defUnhideWhenUsed="1" w:defQFormat="0" w:count="267">
+    <w:lsdException w:name="Normal" w:semiHidden="0" w:uiPriority="0" w:unhideWhenUsed="0" w:qFormat="1"/>
+    <w:lsdException w:name="heading 1" w:semiHidden="0" w:uiPriority="9" w:unhideWhenUsed="0" w:qFormat="1"/>
+    <w:lsdException w:name="heading 2" w:uiPriority="9" w:qFormat="1"/>
+    <w:lsdException w:name="heading 3" w:uiPriority="9" w:qFormat="1"/>
+    <w:lsdException w:name="heading 4" w:uiPriority="9" w:qFormat="1"/>
+    <w:lsdException w:name="heading 5" w:uiPriority="9" w:qFormat="1"/>
+    <w:lsdException w:name="heading 6" w:uiPriority="9" w:qFormat="1"/>
+    <w:lsdException w:name="heading 7" w:uiPriority="9" w:qFormat="1"/>
+    <w:lsdException w:name="heading 8" w:uiPriority="9" w:qFormat="1"/>
+    <w:lsdException w:name="heading 9" w:uiPriority="9" w:qFormat="1"/>
+    <w:lsdException w:name="toc 1" w:uiPriority="39"/>
+    <w:lsdException w:name="toc 2" w:uiPriority="39"/>
+    <w:lsdException w:name="toc 3" w:uiPriority="39"/>
+    <w:lsdException w:name="toc 4" w:uiPriority="39"/>
+    <w:lsdException w:name="toc 5" w:uiPriority="39"/>
+    <w:lsdException w:name="toc 6" w:uiPriority="39"/>
+    <w:lsdException w:name="toc 7" w:uiPriority="39"/>
+    <w:lsdException w:name="toc 8" w:uiPriority="39"/>
+    <w:lsdException w:name="toc 9" w:uiPriority="39"/>
+    <w:lsdException w:name="caption" w:uiPriority="35" w:qFormat="1"/>
+    <w:lsdException w:name="Title" w:semiHidden="0" w:uiPriority="10" w:unhideWhenUsed="0" w:qFormat="1"/>
+    <w:lsdException w:name="Default Paragraph Font" w:uiPriority="1"/>
+    <w:lsdException w:name="Subtitle" w:semiHidden="0" w:uiPriority="11" w:unhideWhenUsed="0" w:qFormat="1"/>
+    <w:lsdException w:name="Strong" w:semiHidden="0" w:uiPriority="22" w:unhideWhenUsed="0" w:qFormat="1"/>
+    <w:lsdException w:name="Emphasis" w:semiHidden="0" w:uiPriority="20" w:unhideWhenUsed="0" w:qFormat="1"/>
+    <w:lsdException w:name="Table Grid" w:semiHidden="0" w:uiPriority="59" w:unhideWhenUsed="0"/>
+    <w:lsdException w:name="Placeholder Text" w:unhideWhenUsed="0"/>
+    <w:lsdException w:name="No Spacing" w:semiHidden="0" w:uiPriority="1" w:unhideWhenUsed="0" w:qFormat="1"/>
+    <w:lsdException w:name="Light Shading" w:semiHidden="0" w:uiPriority="60" w:unhideWhenUsed="0"/>
+    <w:lsdException w:name="Light List" w:semiHidden="0" w:uiPriority="61" w:unhideWhenUsed="0"/>
+    <w:lsdException w:name="Light Grid" w:semiHidden="0" w:uiPriority="62" w:unhideWhenUsed="0"/>
+    <w:lsdException w:name="Medium Shading 1" w:semiHidden="0" w:uiPriority="63" w:unhideWhenUsed="0"/>
+    <w:lsdException w:name="Medium Shading 2" w:semiHidden="0" w:uiPriority="64" w:unhideWhenUsed="0"/>
+    <w:lsdException w:name="Medium List 1" w:semiHidden="0" w:uiPriority="65" w:unhideWhenUsed="0"/>
+    <w:lsdException w:name="Medium List 2" w:semiHidden="0" w:uiPriority="66" w:unhideWhenUsed="0"/>
+    <w:lsdException w:name="Medium Grid 1" w:semiHidden="0" w:uiPriority="67" w:unhideWhenUsed="0"/>
+    <w:lsdException w:name="Medium Grid 2" w:semiHidden="0" w:uiPriority="68" w:unhideWhenUsed="0"/>
+    <w:lsdException w:name="Medium Grid 3" w:semiHidden="0" w:uiPriority="69" w:unhideWhenUsed="0"/>
+    <w:lsdException w:name="Dark List" w:semiHidden="0" w:uiPriority="70" w:unhideWhenUsed="0"/>
+    <w:lsdException w:name="Colorful Shading" w:semiHidden="0" w:uiPriority="71" w:unhideWhenUsed="0"/>
+    <w:lsdException w:name="Colorful List" w:semiHidden="0" w:uiPriority="72" w:unhideWhenUsed="0"/>
+    <w:lsdException w:name="Colorful Grid" w:semiHidden="0" w:uiPriority="73" w:unhideWhenUsed="0"/>
+    <w:lsdException w:name="Light Shading Accent 1" w:semiHidden="0" w:uiPriority="60" w:unhideWhenUsed="0"/>
+    <w:lsdException w:name="Light List Accent 1" w:semiHidden="0" w:uiPriority="61" w:unhideWhenUsed="0"/>
+    <w:lsdException w:name="Light Grid Accent 1" w:semiHidden="0" w:uiPriority="62" w:unhideWhenUsed="0"/>
+    <w:lsdException w:name="Medium Shading 1 Accent 1" w:semiHidden="0" w:uiPriority="63" w:unhideWhenUsed="0"/>
+    <w:lsdException w:name="Medium Shading 2 Accent 1" w:semiHidden="0" w:uiPriority="64" w:unhideWhenUsed="0"/>
+    <w:lsdException w:name="Medium List 1 Accent 1" w:semiHidden="0" w:uiPriority="65" w:unhideWhenUsed="0"/>
+    <w:lsdException w:name="Revision" w:unhideWhenUsed="0"/>
+    <w:lsdException w:name="List Paragraph" w:semiHidden="0" w:uiPriority="34" w:unhideWhenUsed="0" w:qFormat="1"/>
+    <w:lsdException w:name="Quote" w:semiHidden="0" w:uiPriority="29" w:unhideWhenUsed="0" w:qFormat="1"/>
+    <w:lsdException w:name="Intense Quote" w:semiHidden="0" w:uiPriority="30" w:unhideWhenUsed="0" w:qFormat="1"/>
+    <w:lsdException w:name="Medium List 2 Accent 1" w:semiHidden="0" w:uiPriority="66" w:unhideWhenUsed="0"/>
+    <w:lsdException w:name="Medium Grid 1 Accent 1" w:semiHidden="0" w:uiPriority="67" w:unhideWhenUsed="0"/>
+    <w:lsdException w:name="Medium Grid 2 Accent 1" w:semiHidden="0" w:uiPriority="68" w:unhideWhenUsed="0"/>
+    <w:lsdException w:name="Medium Grid 3 Accent 1" w:semiHidden="0" w:uiPriority="69" w:unhideWhenUsed="0"/>
+    <w:lsdException w:name="Dark List Accent 1" w:semiHidden="0" w:uiPriority="70" w:unhideWhenUsed="0"/>
+    <w:lsdException w:name="Colorful Shading Accent 1" w:semiHidden="0" w:uiPriority="71" w:unhideWhenUsed="0"/>
+    <w:lsdException w:name="Colorful List Accent 1" w:semiHidden="0" w:uiPriority="72" w:unhideWhenUsed="0"/>
+    <w:lsdException w:name="Colorful Grid Accent 1" w:semiHidden="0" w:uiPriority="73" w:unhideWhenUsed="0"/>
+    <w:lsdException w:name="Light Shading Accent 2" w:semiHidden="0" w:uiPriority="60" w:unhideWhenUsed="0"/>
+    <w:lsdException w:name="Light List Accent 2" w:semiHidden="0" w:uiPriority="61" w:unhideWhenUsed="0"/>
+    <w:lsdException w:name="Light Grid Accent 2" w:semiHidden="0" w:uiPriority="62" w:unhideWhenUsed="0"/>
+    <w:lsdException w:name="Medium Shading 1 Accent 2" w:semiHidden="0" w:uiPriority="63" w:unhideWhenUsed="0"/>
+    <w:lsdException w:name="Medium Shading 2 Accent 2" w:semiHidden="0" w:uiPriority="64" w:unhideWhenUsed="0"/>
+    <w:lsdException w:name="Medium List 1 Accent 2" w:semiHidden="0" w:uiPriority="65" w:unhideWhenUsed="0"/>
+    <w:lsdException w:name="Medium List 2 Accent 2" w:semiHidden="0" w:uiPriority="66" w:unhideWhenUsed="0"/>
+    <w:lsdException w:name="Medium Grid 1 Accent 2" w:semiHidden="0" w:uiPriority="67" w:unhideWhenUsed="0"/>
+    <w:lsdException w:name="Medium Grid 2 Accent 2" w:semiHidden="0" w:uiPriority="68" w:unhideWhenUsed="0"/>
+    <w:lsdException w:name="Medium Grid 3 Accent 2" w:semiHidden="0" w:uiPriority="69" w:unhideWhenUsed="0"/>
+    <w:lsdException w:name="Dark List Accent 2" w:semiHidden="0" w:uiPriority="70" w:unhideWhenUsed="0"/>
+    <w:lsdException w:name="Colorful Shading Accent 2" w:semiHidden="0" w:uiPriority="71" w:unhideWhenUsed="0"/>
+    <w:lsdException w:name="Colorful List Accent 2" w:semiHidden="0" w:uiPriority="72" w:unhideWhenUsed="0"/>
+    <w:lsdException w:name="Colorful Grid Accent 2" w:semiHidden="0" w:uiPriority="73" w:unhideWhenUsed="0"/>
+    <w:lsdException w:name="Light Shading Accent 3" w:semiHidden="0" w:uiPriority="60" w:unhideWhenUsed="0"/>
+    <w:lsdException w:name="Light List Accent 3" w:semiHidden="0" w:uiPriority="61" w:unhideWhenUsed="0"/>
+    <w:lsdException w:name="Light Grid Accent 3" w:semiHidden="0" w:uiPriority="62" w:unhideWhenUsed="0"/>
+    <w:lsdException w:name="Medium Shading 1 Accent 3" w:semiHidden="0" w:uiPriority="63" w:unhideWhenUsed="0"/>
+    <w:lsdException w:name="Medium Shading 2 Accent 3" w:semiHidden="0" w:uiPriority="64" w:unhideWhenUsed="0"/>
+    <w:lsdException w:name="Medium List 1 Accent 3" w:semiHidden="0" w:uiPriority="65" w:unhideWhenUsed="0"/>
+    <w:lsdException w:name="Medium List 2 Accent 3" w:semiHidden="0" w:uiPriority="66" w:unhideWhenUsed="0"/>
+    <w:lsdException w:name="Medium Grid 1 Accent 3" w:semiHidden="0" w:uiPriority="67" w:unhideWhenUsed="0"/>
+    <w:lsdException w:name="Medium Grid 2 Accent 3" w:semiHidden="0" w:uiPriority="68" w:unhideWhenUsed="0"/>
+    <w:lsdException w:name="Medium Grid 3 Accent 3" w:semiHidden="0" w:uiPriority="69" w:unhideWhenUsed="0"/>
+    <w:lsdException w:name="Dark List Accent 3" w:semiHidden="0" w:uiPriority="70" w:unhideWhenUsed="0"/>
+    <w:lsdException w:name="Colorful Shading Accent 3" w:semiHidden="0" w:uiPriority="71" w:unhideWhenUsed="0"/>
+    <w:lsdException w:name="Colorful List Accent 3" w:semiHidden="0" w:uiPriority="72" w:unhideWhenUsed="0"/>
+    <w:lsdException w:name="Colorful Grid Accent 3" w:semiHidden="0" w:uiPriority="73" w:unhideWhenUsed="0"/>
+    <w:lsdException w:name="Light Shading Accent 4" w:semiHidden="0" w:uiPriority="60" w:unhideWhenUsed="0"/>
+    <w:lsdException w:name="Light List Accent 4" w:semiHidden="0" w:uiPriority="61" w:unhideWhenUsed="0"/>
+    <w:lsdException w:name="Light Grid Accent 4" w:semiHidden="0" w:uiPriority="62" w:unhideWhenUsed="0"/>
+    <w:lsdException w:name="Medium Shading 1 Accent 4" w:semiHidden="0" w:uiPriority="63" w:unhideWhenUsed="0"/>
+    <w:lsdException w:name="Medium Shading 2 Accent 4" w:semiHidden="0" w:uiPriority="64" w:unhideWhenUsed="0"/>
+    <w:lsdException w:name="Medium List 1 Accent 4" w:semiHidden="0" w:uiPriority="65" w:unhideWhenUsed="0"/>
+    <w:lsdException w:name="Medium List 2 Accent 4" w:semiHidden="0" w:uiPriority="66" w:unhideWhenUsed="0"/>
+    <w:lsdException w:name="Medium Grid 1 Accent 4" w:semiHidden="0" w:uiPriority="67" w:unhideWhenUsed="0"/>
+    <w:lsdException w:name="Medium Grid 2 Accent 4" w:semiHidden="0" w:uiPriority="68" w:unhideWhenUsed="0"/>
+    <w:lsdException w:name="Medium Grid 3 Accent 4" w:semiHidden="0" w:uiPriority="69" w:unhideWhenUsed="0"/>
+    <w:lsdException w:name="Dark List Accent 4" w:semiHidden="0" w:uiPriority="70" w:unhideWhenUsed="0"/>
+    <w:lsdException w:name="Colorful Shading Accent 4" w:semiHidden="0" w:uiPriority="71" w:unhideWhenUsed="0"/>
+    <w:lsdException w:name="Colorful List Accent 4" w:semiHidden="0" w:uiPriority="72" w:unhideWhenUsed="0"/>
+    <w:lsdException w:name="Colorful Grid Accent 4" w:semiHidden="0" w:uiPriority="73" w:unhideWhenUsed="0"/>
+    <w:lsdException w:name="Light Shading Accent 5" w:semiHidden="0" w:uiPriority="60" w:unhideWhenUsed="0"/>
+    <w:lsdException w:name="Light List Accent 5" w:semiHidden="0" w:uiPriority="61" w:unhideWhenUsed="0"/>
+    <w:lsdException w:name="Light Grid Accent 5" w:semiHidden="0" w:uiPriority="62" w:unhideWhenUsed="0"/>
+    <w:lsdException w:name="Medium Shading 1 Accent 5" w:semiHidden="0" w:uiPriority="63" w:unhideWhenUsed="0"/>
+    <w:lsdException w:name="Medium Shading 2 Accent 5" w:semiHidden="0" w:uiPriority="64" w:unhideWhenUsed="0"/>
+    <w:lsdException w:name="Medium List 1 Accent 5" w:semiHidden="0" w:uiPriority="65" w:unhideWhenUsed="0"/>
+    <w:lsdException w:name="Medium List 2 Accent 5" w:semiHidden="0" w:uiPriority="66" w:unhideWhenUsed="0"/>
+    <w:lsdException w:name="Medium Grid 1 Accent 5" w:semiHidden="0" w:uiPriority="67" w:unhideWhenUsed="0"/>
+    <w:lsdException w:name="Medium Grid 2 Accent 5" w:semiHidden="0" w:uiPriority="68" w:unhideWhenUsed="0"/>
+    <w:lsdException w:name="Medium Grid 3 Accent 5" w:semiHidden="0" w:uiPriority="69" w:unhideWhenUsed="0"/>
+    <w:lsdException w:name="Dark List Accent 5" w:semiHidden="0" w:uiPriority="70" w:unhideWhenUsed="0"/>
+    <w:lsdException w:name="Colorful Shading Accent 5" w:semiHidden="0" w:uiPriority="71" w:unhideWhenUsed="0"/>
+    <w:lsdException w:name="Colorful List Accent 5" w:semiHidden="0" w:uiPriority="72" w:unhideWhenUsed="0"/>
+    <w:lsdException w:name="Colorful Grid Accent 5" w:semiHidden="0" w:uiPriority="73" w:unhideWhenUsed="0"/>
+    <w:lsdException w:name="Light Shading Accent 6" w:semiHidden="0" w:uiPriority="60" w:unhideWhenUsed="0"/>
+    <w:lsdException w:name="Light List Accent 6" w:semiHidden="0" w:uiPriority="61" w:unhideWhenUsed="0"/>
+    <w:lsdException w:name="Light Grid Accent 6" w:semiHidden="0" w:uiPriority="62" w:unhideWhenUsed="0"/>
+    <w:lsdException w:name="Medium Shading 1 Accent 6" w:semiHidden="0" w:uiPriority="63" w:unhideWhenUsed="0"/>
+    <w:lsdException w:name="Medium Shading 2 Accent 6" w:semiHidden="0" w:uiPriority="64" w:unhideWhenUsed="0"/>
+    <w:lsdException w:name="Medium List 1 Accent 6" w:semiHidden="0" w:uiPriority="65" w:unhideWhenUsed="0"/>
+    <w:lsdException w:name="Medium List 2 Accent 6" w:semiHidden="0" w:uiPriority="66" w:unhideWhenUsed="0"/>
+    <w:lsdException w:name="Medium Grid 1 Accent 6" w:semiHidden="0" w:uiPriority="67" w:unhideWhenUsed="0"/>
+    <w:lsdException w:name="Medium Grid 2 Accent 6" w:semiHidden="0" w:uiPriority="68" w:unhideWhenUsed="0"/>
+    <w:lsdException w:name="Medium Grid 3 Accent 6" w:semiHidden="0" w:uiPriority="69" w:unhideWhenUsed="0"/>
+    <w:lsdException w:name="Dark List Accent 6" w:semiHidden="0" w:uiPriority="70" w:unhideWhenUsed="0"/>
+    <w:lsdException w:name="Colorful Shading Accent 6" w:semiHidden="0" w:uiPriority="71" w:unhideWhenUsed="0"/>
+    <w:lsdException w:name="Colorful List Accent 6" w:semiHidden="0" w:uiPriority="72" w:unhideWhenUsed="0"/>
+    <w:lsdException w:name="Colorful Grid Accent 6" w:semiHidden="0" w:uiPriority="73" w:unhideWhenUsed="0"/>
+    <w:lsdException w:name="Subtle Emphasis" w:semiHidden="0" w:uiPriority="19" w:unhideWhenUsed="0" w:qFormat="1"/>
+    <w:lsdException w:name="Intense Emphasis" w:semiHidden="0" w:uiPriority="21" w:unhideWhenUsed="0" w:qFormat="1"/>
+    <w:lsdException w:name="Subtle Reference" w:semiHidden="0" w:uiPriority="31" w:unhideWhenUsed="0" w:qFormat="1"/>
+    <w:lsdException w:name="Intense Reference" w:semiHidden="0" w:uiPriority="32" w:unhideWhenUsed="0" w:qFormat="1"/>
+    <w:lsdException w:name="Book Title" w:semiHidden="0" w:uiPriority="33" w:unhideWhenUsed="0" w:qFormat="1"/>
+    <w:lsdException w:name="Bibliography" w:uiPriority="37"/>
+    <w:lsdException w:name="TOC Heading" w:uiPriority="39" w:qFormat="1"/>
+  </w:latentStyles>
+  <w:style w:type="paragraph" w:default="1" w:styleId="Normal">
+    <w:name w:val="Normal"/>
+    <w:qFormat/>
+  </w:style>
+  <w:style w:type="character" w:default="1" w:styleId="DefaultParagraphFont">
+    <w:name w:val="Default Paragraph Font"/>
+    <w:uiPriority w:val="1"/>
+    <w:semiHidden/>
+    <w:unhideWhenUsed/>
+  </w:style>
+  <w:style w:type="table" w:default="1" w:styleId="TableNormal">
+    <w:name w:val="Normal Table"/>
+    <w:uiPriority w:val="99"/>
+    <w:semiHidden/>
+    <w:unhideWhenUsed/>
+    <w:tblPr>
+      <w:tblInd w:w="0" w:type="dxa"/>
+      <w:tblCellMar>
+        <w:top w:w="0" w:type="dxa"/>
+        <w:left w:w="108" w:type="dxa"/>
+        <w:bottom w:w="0" w:type="dxa"/>
+        <w:right w:w="108" w:type="dxa"/>
+      </w:tblCellMar>
+    </w:tblPr>
+  </w:style>
+  <w:style w:type="numbering" w:default="1" w:styleId="NoList">
+    <w:name w:val="No List"/>
+    <w:uiPriority w:val="99"/>
+    <w:semiHidden/>
+    <w:unhideWhenUsed/>
+  </w:style>
+  <w:style w:type="character" w:styleId="Hyperlink">
+    <w:name w:val="Hyperlink"/>
+    <w:basedOn w:val="DefaultParagraphFont"/>
+    <w:uiPriority w:val="99"/>
+    <w:unhideWhenUsed/>
+    <w:rsid w:val="00140898"/>
+    <w:rPr>
+      <w:color w:val="0000FF" w:themeColor="hyperlink"/>
+      <w:u w:val="single"/>
+    </w:rPr>
+  </w:style>
+  <w:style w:type="character" w:styleId="FollowedHyperlink">
+    <w:name w:val="FollowedHyperlink"/>
+    <w:basedOn w:val="DefaultParagraphFont"/>
+    <w:uiPriority w:val="99"/>
+    <w:semiHidden/>
+    <w:unhideWhenUsed/>
+    <w:rsid w:val="00140898"/>
+    <w:rPr>
+      <w:color w:val="800080" w:themeColor="followedHyperlink"/>
+      <w:u w:val="single"/>
+    </w:rPr>
+  </w:style>
+  <w:style w:type="table" w:styleId="TableGrid">
+    <w:name w:val="Table Grid"/>
+    <w:basedOn w:val="TableNormal"/>
+    <w:uiPriority w:val="59"/>
+    <w:rsid w:val="00E0330C"/>
+    <w:pPr>
+      <w:spacing w:after="0" w:line="240" w:lineRule="auto"/>
+    </w:pPr>
+    <w:tblPr>
+      <w:tblInd w:w="0" w:type="dxa"/>
+      <w:tblBorders>
+        <w:top w:val="single" w:sz="4" w:space="0" w:color="auto"/>
+        <w:left w:val="single" w:sz="4" w:space="0" w:color="auto"/>
+        <w:bottom w:val="single" w:sz="4" w:space="0" w:color="auto"/>
+        <w:right w:val="single" w:sz="4" w:space="0" w:color="auto"/>
+        <w:insideH w:val="single" w:sz="4" w:space="0" w:color="auto"/>
+        <w:insideV w:val="single" w:sz="4" w:space="0" w:color="auto"/>
+      </w:tblBorders>
+      <w:tblCellMar>
+        <w:top w:w="0" w:type="dxa"/>
+        <w:left w:w="108" w:type="dxa"/>
+        <w:bottom w:w="0" w:type="dxa"/>
+        <w:right w:w="108" w:type="dxa"/>
+      </w:tblCellMar>
+    </w:tblPr>
+  </w:style>
+</w:styles>
+</file>
+
+<file path=word/stylesWithEffects.xml><?xml version="1.0" encoding="utf-8"?>
+<w:styles xmlns:wpc="http://schemas.microsoft.com/office/word/2010/wordprocessingCanvas" xmlns:mc="http://schemas.openxmlformats.org/markup-compatibility/2006" xmlns:o="urn:schemas-microsoft-com:office:office" xmlns:r="http://schemas.openxmlformats.org/officeDocument/2006/relationships" xmlns:m="http://schemas.openxmlformats.org/officeDocument/2006/math" xmlns:v="urn:schemas-microsoft-com:vml" xmlns:wp14="http://schemas.microsoft.com/office/word/2010/wordprocessingDrawing" xmlns:wp="http://schemas.openxmlformats.org/drawingml/2006/wordprocessingDrawing" xmlns:w10="urn:schemas-microsoft-com:office:word" xmlns:w="http://schemas.openxmlformats.org/wordprocessingml/2006/main" xmlns:w14="http://schemas.microsoft.com/office/word/2010/wordml" xmlns:wpg="http://schemas.microsoft.com/office/word/2010/wordprocessingGroup" xmlns:wpi="http://schemas.microsoft.com/office/word/2010/wordprocessingInk" xmlns:wne="http://schemas.microsoft.com/office/word/2006/wordml" xmlns:wps="http://schemas.microsoft.com/office/word/2010/wordprocessingShape" mc:Ignorable="w14 wp14">
+  <w:docDefaults>
+    <w:rPrDefault>
+      <w:rPr>
+        <w:rFonts w:asciiTheme="minorHAnsi" w:eastAsiaTheme="minorHAnsi" w:hAnsiTheme="minorHAnsi" w:cstheme="minorBidi"/>
+        <w:sz w:val="22"/>
+        <w:szCs w:val="22"/>
+        <w:lang w:val="en-US" w:eastAsia="en-US" w:bidi="ar-SA"/>
+      </w:rPr>
+    </w:rPrDefault>
+    <w:pPrDefault>
+      <w:pPr>
+        <w:spacing w:after="200" w:line="276" w:lineRule="auto"/>
+      </w:pPr>
+    </w:pPrDefault>
+  </w:docDefaults>
+  <w:latentStyles w:defLockedState="0" w:defUIPriority="99" w:defSemiHidden="1" w:defUnhideWhenUsed="1" w:defQFormat="0" w:count="267">
+    <w:lsdException w:name="Normal" w:semiHidden="0" w:uiPriority="0" w:unhideWhenUsed="0" w:qFormat="1"/>
+    <w:lsdException w:name="heading 1" w:semiHidden="0" w:uiPriority="9" w:unhideWhenUsed="0" w:qFormat="1"/>
+    <w:lsdException w:name="heading 2" w:uiPriority="9" w:qFormat="1"/>
+    <w:lsdException w:name="heading 3" w:uiPriority="9" w:qFormat="1"/>
+    <w:lsdException w:name="heading 4" w:uiPriority="9" w:qFormat="1"/>
+    <w:lsdException w:name="heading 5" w:uiPriority="9" w:qFormat="1"/>
+    <w:lsdException w:name="heading 6" w:uiPriority="9" w:qFormat="1"/>
+    <w:lsdException w:name="heading 7" w:uiPriority="9" w:qFormat="1"/>
+    <w:lsdException w:name="heading 8" w:uiPriority="9" w:qFormat="1"/>
+    <w:lsdException w:name="heading 9" w:uiPriority="9" w:qFormat="1"/>
+    <w:lsdException w:name="toc 1" w:uiPriority="39"/>
+    <w:lsdException w:name="toc 2" w:uiPriority="39"/>
+    <w:lsdException w:name="toc 3" w:uiPriority="39"/>
+    <w:lsdException w:name="toc 4" w:uiPriority="39"/>
+    <w:lsdException w:name="toc 5" w:uiPriority="39"/>
+    <w:lsdException w:name="toc 6" w:uiPriority="39"/>
+    <w:lsdException w:name="toc 7" w:uiPriority="39"/>
+    <w:lsdException w:name="toc 8" w:uiPriority="39"/>
+    <w:lsdException w:name="toc 9" w:uiPriority="39"/>
+    <w:lsdException w:name="caption" w:uiPriority="35" w:qFormat="1"/>
+    <w:lsdException w:name="Title" w:semiHidden="0" w:uiPriority="10" w:unhideWhenUsed="0" w:qFormat="1"/>
+    <w:lsdException w:name="Default Paragraph Font" w:uiPriority="1"/>
+    <w:lsdException w:name="Subtitle" w:semiHidden="0" w:uiPriority="11" w:unhideWhenUsed="0" w:qFormat="1"/>
+    <w:lsdException w:name="Strong" w:semiHidden="0" w:uiPriority="22" w:unhideWhenUsed="0" w:qFormat="1"/>
+    <w:lsdException w:name="Emphasis" w:semiHidden="0" w:uiPriority="20" w:unhideWhenUsed="0" w:qFormat="1"/>
+    <w:lsdException w:name="Table Grid" w:semiHidden="0" w:uiPriority="59" w:unhideWhenUsed="0"/>
+    <w:lsdException w:name="Placeholder Text" w:unhideWhenUsed="0"/>
+    <w:lsdException w:name="No Spacing" w:semiHidden="0" w:uiPriority="1" w:unhideWhenUsed="0" w:qFormat="1"/>
+    <w:lsdException w:name="Light Shading" w:semiHidden="0" w:uiPriority="60" w:unhideWhenUsed="0"/>
+    <w:lsdException w:name="Light List" w:semiHidden="0" w:uiPriority="61" w:unhideWhenUsed="0"/>
+    <w:lsdException w:name="Light Grid" w:semiHidden="0" w:uiPriority="62" w:unhideWhenUsed="0"/>
+    <w:lsdException w:name="Medium Shading 1" w:semiHidden="0" w:uiPriority="63" w:unhideWhenUsed="0"/>
+    <w:lsdException w:name="Medium Shading 2" w:semiHidden="0" w:uiPriority="64" w:unhideWhenUsed="0"/>
+    <w:lsdException w:name="Medium List 1" w:semiHidden="0" w:uiPriority="65" w:unhideWhenUsed="0"/>
+    <w:lsdException w:name="Medium List 2" w:semiHidden="0" w:uiPriority="66" w:unhideWhenUsed="0"/>
+    <w:lsdException w:name="Medium Grid 1" w:semiHidden="0" w:uiPriority="67" w:unhideWhenUsed="0"/>
+    <w:lsdException w:name="Medium Grid 2" w:semiHidden="0" w:uiPriority="68" w:unhideWhenUsed="0"/>
+    <w:lsdException w:name="Medium Grid 3" w:semiHidden="0" w:uiPriority="69" w:unhideWhenUsed="0"/>
+    <w:lsdException w:name="Dark List" w:semiHidden="0" w:uiPriority="70" w:unhideWhenUsed="0"/>
+    <w:lsdException w:name="Colorful Shading" w:semiHidden="0" w:uiPriority="71" w:unhideWhenUsed="0"/>
+    <w:lsdException w:name="Colorful List" w:semiHidden="0" w:uiPriority="72" w:unhideWhenUsed="0"/>
+    <w:lsdException w:name="Colorful Grid" w:semiHidden="0" w:uiPriority="73" w:unhideWhenUsed="0"/>
+    <w:lsdException w:name="Light Shading Accent 1" w:semiHidden="0" w:uiPriority="60" w:unhideWhenUsed="0"/>
+    <w:lsdException w:name="Light List Accent 1" w:semiHidden="0" w:uiPriority="61" w:unhideWhenUsed="0"/>
+    <w:lsdException w:name="Light Grid Accent 1" w:semiHidden="0" w:uiPriority="62" w:unhideWhenUsed="0"/>
+    <w:lsdException w:name="Medium Shading 1 Accent 1" w:semiHidden="0" w:uiPriority="63" w:unhideWhenUsed="0"/>
+    <w:lsdException w:name="Medium Shading 2 Accent 1" w:semiHidden="0" w:uiPriority="64" w:unhideWhenUsed="0"/>
+    <w:lsdException w:name="Medium List 1 Accent 1" w:semiHidden="0" w:uiPriority="65" w:unhideWhenUsed="0"/>
+    <w:lsdException w:name="Revision" w:unhideWhenUsed="0"/>
+    <w:lsdException w:name="List Paragraph" w:semiHidden="0" w:uiPriority="34" w:unhideWhenUsed="0" w:qFormat="1"/>
+    <w:lsdException w:name="Quote" w:semiHidden="0" w:uiPriority="29" w:unhideWhenUsed="0" w:qFormat="1"/>
+    <w:lsdException w:name="Intense Quote" w:semiHidden="0" w:uiPriority="30" w:unhideWhenUsed="0" w:qFormat="1"/>
+    <w:lsdException w:name="Medium List 2 Accent 1" w:semiHidden="0" w:uiPriority="66" w:unhideWhenUsed="0"/>
+    <w:lsdException w:name="Medium Grid 1 Accent 1" w:semiHidden="0" w:uiPriority="67" w:unhideWhenUsed="0"/>
+    <w:lsdException w:name="Medium Grid 2 Accent 1" w:semiHidden="0" w:uiPriority="68" w:unhideWhenUsed="0"/>
+    <w:lsdException w:name="Medium Grid 3 Accent 1" w:semiHidden="0" w:uiPriority="69" w:unhideWhenUsed="0"/>
+    <w:lsdException w:name="Dark List Accent 1" w:semiHidden="0" w:uiPriority="70" w:unhideWhenUsed="0"/>
+    <w:lsdException w:name="Colorful Shading Accent 1" w:semiHidden="0" w:uiPriority="71" w:unhideWhenUsed="0"/>
+    <w:lsdException w:name="Colorful List Accent 1" w:semiHidden="0" w:uiPriority="72" w:unhideWhenUsed="0"/>
+    <w:lsdException w:name="Colorful Grid Accent 1" w:semiHidden="0" w:uiPriority="73" w:unhideWhenUsed="0"/>
+    <w:lsdException w:name="Light Shading Accent 2" w:semiHidden="0" w:uiPriority="60" w:unhideWhenUsed="0"/>
+    <w:lsdException w:name="Light List Accent 2" w:semiHidden="0" w:uiPriority="61" w:unhideWhenUsed="0"/>
+    <w:lsdException w:name="Light Grid Accent 2" w:semiHidden="0" w:uiPriority="62" w:unhideWhenUsed="0"/>
+    <w:lsdException w:name="Medium Shading 1 Accent 2" w:semiHidden="0" w:uiPriority="63" w:unhideWhenUsed="0"/>
+    <w:lsdException w:name="Medium Shading 2 Accent 2" w:semiHidden="0" w:uiPriority="64" w:unhideWhenUsed="0"/>
+    <w:lsdException w:name="Medium List 1 Accent 2" w:semiHidden="0" w:uiPriority="65" w:unhideWhenUsed="0"/>
+    <w:lsdException w:name="Medium List 2 Accent 2" w:semiHidden="0" w:uiPriority="66" w:unhideWhenUsed="0"/>
+    <w:lsdException w:name="Medium Grid 1 Accent 2" w:semiHidden="0" w:uiPriority="67" w:unhideWhenUsed="0"/>
+    <w:lsdException w:name="Medium Grid 2 Accent 2" w:semiHidden="0" w:uiPriority="68" w:unhideWhenUsed="0"/>
+    <w:lsdException w:name="Medium Grid 3 Accent 2" w:semiHidden="0" w:uiPriority="69" w:unhideWhenUsed="0"/>
+    <w:lsdException w:name="Dark List Accent 2" w:semiHidden="0" w:uiPriority="70" w:unhideWhenUsed="0"/>
+    <w:lsdException w:name="Colorful Shading Accent 2" w:semiHidden="0" w:uiPriority="71" w:unhideWhenUsed="0"/>
+    <w:lsdException w:name="Colorful List Accent 2" w:semiHidden="0" w:uiPriority="72" w:unhideWhenUsed="0"/>
+    <w:lsdException w:name="Colorful Grid Accent 2" w:semiHidden="0" w:uiPriority="73" w:unhideWhenUsed="0"/>
+    <w:lsdException w:name="Light Shading Accent 3" w:semiHidden="0" w:uiPriority="60" w:unhideWhenUsed="0"/>
+    <w:lsdException w:name="Light List Accent 3" w:semiHidden="0" w:uiPriority="61" w:unhideWhenUsed="0"/>
+    <w:lsdException w:name="Light Grid Accent 3" w:semiHidden="0" w:uiPriority="62" w:unhideWhenUsed="0"/>
+    <w:lsdException w:name="Medium Shading 1 Accent 3" w:semiHidden="0" w:uiPriority="63" w:unhideWhenUsed="0"/>
+    <w:lsdException w:name="Medium Shading 2 Accent 3" w:semiHidden="0" w:uiPriority="64" w:unhideWhenUsed="0"/>
+    <w:lsdException w:name="Medium List 1 Accent 3" w:semiHidden="0" w:uiPriority="65" w:unhideWhenUsed="0"/>
+    <w:lsdException w:name="Medium List 2 Accent 3" w:semiHidden="0" w:uiPriority="66" w:unhideWhenUsed="0"/>
+    <w:lsdException w:name="Medium Grid 1 Accent 3" w:semiHidden="0" w:uiPriority="67" w:unhideWhenUsed="0"/>
+    <w:lsdException w:name="Medium Grid 2 Accent 3" w:semiHidden="0" w:uiPriority="68" w:unhideWhenUsed="0"/>
+    <w:lsdException w:name="Medium Grid 3 Accent 3" w:semiHidden="0" w:uiPriority="69" w:unhideWhenUsed="0"/>
+    <w:lsdException w:name="Dark List Accent 3" w:semiHidden="0" w:uiPriority="70" w:unhideWhenUsed="0"/>
+    <w:lsdException w:name="Colorful Shading Accent 3" w:semiHidden="0" w:uiPriority="71" w:unhideWhenUsed="0"/>
+    <w:lsdException w:name="Colorful List Accent 3" w:semiHidden="0" w:uiPriority="72" w:unhideWhenUsed="0"/>
+    <w:lsdException w:name="Colorful Grid Accent 3" w:semiHidden="0" w:uiPriority="73" w:unhideWhenUsed="0"/>
+    <w:lsdException w:name="Light Shading Accent 4" w:semiHidden="0" w:uiPriority="60" w:unhideWhenUsed="0"/>
+    <w:lsdException w:name="Light List Accent 4" w:semiHidden="0" w:uiPriority="61" w:unhideWhenUsed="0"/>
+    <w:lsdException w:name="Light Grid Accent 4" w:semiHidden="0" w:uiPriority="62" w:unhideWhenUsed="0"/>
+    <w:lsdException w:name="Medium Shading 1 Accent 4" w:semiHidden="0" w:uiPriority="63" w:unhideWhenUsed="0"/>
+    <w:lsdException w:name="Medium Shading 2 Accent 4" w:semiHidden="0" w:uiPriority="64" w:unhideWhenUsed="0"/>
+    <w:lsdException w:name="Medium List 1 Accent 4" w:semiHidden="0" w:uiPriority="65" w:unhideWhenUsed="0"/>
+    <w:lsdException w:name="Medium List 2 Accent 4" w:semiHidden="0" w:uiPriority="66" w:unhideWhenUsed="0"/>
+    <w:lsdException w:name="Medium Grid 1 Accent 4" w:semiHidden="0" w:uiPriority="67" w:unhideWhenUsed="0"/>
+    <w:lsdException w:name="Medium Grid 2 Accent 4" w:semiHidden="0" w:uiPriority="68" w:unhideWhenUsed="0"/>
+    <w:lsdException w:name="Medium Grid 3 Accent 4" w:semiHidden="0" w:uiPriority="69" w:unhideWhenUsed="0"/>
+    <w:lsdException w:name="Dark List Accent 4" w:semiHidden="0" w:uiPriority="70" w:unhideWhenUsed="0"/>
+    <w:lsdException w:name="Colorful Shading Accent 4" w:semiHidden="0" w:uiPriority="71" w:unhideWhenUsed="0"/>
+    <w:lsdException w:name="Colorful List Accent 4" w:semiHidden="0" w:uiPriority="72" w:unhideWhenUsed="0"/>
+    <w:lsdException w:name="Colorful Grid Accent 4" w:semiHidden="0" w:uiPriority="73" w:unhideWhenUsed="0"/>
+    <w:lsdException w:name="Light Shading Accent 5" w:semiHidden="0" w:uiPriority="60" w:unhideWhenUsed="0"/>
+    <w:lsdException w:name="Light List Accent 5" w:semiHidden="0" w:uiPriority="61" w:unhideWhenUsed="0"/>
+    <w:lsdException w:name="Light Grid Accent 5" w:semiHidden="0" w:uiPriority="62" w:unhideWhenUsed="0"/>
+    <w:lsdException w:name="Medium Shading 1 Accent 5" w:semiHidden="0" w:uiPriority="63" w:unhideWhenUsed="0"/>
+    <w:lsdException w:name="Medium Shading 2 Accent 5" w:semiHidden="0" w:uiPriority="64" w:unhideWhenUsed="0"/>
+    <w:lsdException w:name="Medium List 1 Accent 5" w:semiHidden="0" w:uiPriority="65" w:unhideWhenUsed="0"/>
+    <w:lsdException w:name="Medium List 2 Accent 5" w:semiHidden="0" w:uiPriority="66" w:unhideWhenUsed="0"/>
+    <w:lsdException w:name="Medium Grid 1 Accent 5" w:semiHidden="0" w:uiPriority="67" w:unhideWhenUsed="0"/>
+    <w:lsdException w:name="Medium Grid 2 Accent 5" w:semiHidden="0" w:uiPriority="68" w:unhideWhenUsed="0"/>
+    <w:lsdException w:name="Medium Grid 3 Accent 5" w:semiHidden="0" w:uiPriority="69" w:unhideWhenUsed="0"/>
+    <w:lsdException w:name="Dark List Accent 5" w:semiHidden="0" w:uiPriority="70" w:unhideWhenUsed="0"/>
+    <w:lsdException w:name="Colorful Shading Accent 5" w:semiHidden="0" w:uiPriority="71" w:unhideWhenUsed="0"/>
+    <w:lsdException w:name="Colorful List Accent 5" w:semiHidden="0" w:uiPriority="72" w:unhideWhenUsed="0"/>
+    <w:lsdException w:name="Colorful Grid Accent 5" w:semiHidden="0" w:uiPriority="73" w:unhideWhenUsed="0"/>
+    <w:lsdException w:name="Light Shading Accent 6" w:semiHidden="0" w:uiPriority="60" w:unhideWhenUsed="0"/>
+    <w:lsdException w:name="Light List Accent 6" w:semiHidden="0" w:uiPriority="61" w:unhideWhenUsed="0"/>
+    <w:lsdException w:name="Light Grid Accent 6" w:semiHidden="0" w:uiPriority="62" w:unhideWhenUsed="0"/>
+    <w:lsdException w:name="Medium Shading 1 Accent 6" w:semiHidden="0" w:uiPriority="63" w:unhideWhenUsed="0"/>
+    <w:lsdException w:name="Medium Shading 2 Accent 6" w:semiHidden="0" w:uiPriority="64" w:unhideWhenUsed="0"/>
+    <w:lsdException w:name="Medium List 1 Accent 6" w:semiHidden="0" w:uiPriority="65" w:unhideWhenUsed="0"/>
+    <w:lsdException w:name="Medium List 2 Accent 6" w:semiHidden="0" w:uiPriority="66" w:unhideWhenUsed="0"/>
+    <w:lsdException w:name="Medium Grid 1 Accent 6" w:semiHidden="0" w:uiPriority="67" w:unhideWhenUsed="0"/>
+    <w:lsdException w:name="Medium Grid 2 Accent 6" w:semiHidden="0" w:uiPriority="68" w:unhideWhenUsed="0"/>
+    <w:lsdException w:name="Medium Grid 3 Accent 6" w:semiHidden="0" w:uiPriority="69" w:unhideWhenUsed="0"/>
+    <w:lsdException w:name="Dark List Accent 6" w:semiHidden="0" w:uiPriority="70" w:unhideWhenUsed="0"/>
+    <w:lsdException w:name="Colorful Shading Accent 6" w:semiHidden="0" w:uiPriority="71" w:unhideWhenUsed="0"/>
+    <w:lsdException w:name="Colorful List Accent 6" w:semiHidden="0" w:uiPriority="72" w:unhideWhenUsed="0"/>
+    <w:lsdException w:name="Colorful Grid Accent 6" w:semiHidden="0" w:uiPriority="73" w:unhideWhenUsed="0"/>
+    <w:lsdException w:name="Subtle Emphasis" w:semiHidden="0" w:uiPriority="19" w:unhideWhenUsed="0" w:qFormat="1"/>
+    <w:lsdException w:name="Intense Emphasis" w:semiHidden="0" w:uiPriority="21" w:unhideWhenUsed="0" w:qFormat="1"/>
+    <w:lsdException w:name="Subtle Reference" w:semiHidden="0" w:uiPriority="31" w:unhideWhenUsed="0" w:qFormat="1"/>
+    <w:lsdException w:name="Intense Reference" w:semiHidden="0" w:uiPriority="32" w:unhideWhenUsed="0" w:qFormat="1"/>
+    <w:lsdException w:name="Book Title" w:semiHidden="0" w:uiPriority="33" w:unhideWhenUsed="0" w:qFormat="1"/>
+    <w:lsdException w:name="Bibliography" w:uiPriority="37"/>
+    <w:lsdException w:name="TOC Heading" w:uiPriority="39" w:qFormat="1"/>
   </w:latentStyles>
   <w:style w:type="paragraph" w:default="1" w:styleId="Normal">
     <w:name w:val="Normal"/>

</xml_diff>